<commit_message>
Added coords and creating graph
</commit_message>
<xml_diff>
--- a/Edward Webb, Personal Project Portfolio (SDD).docx
+++ b/Edward Webb, Personal Project Portfolio (SDD).docx
@@ -605,6 +605,127 @@
       </w:r>
     </w:p>
     <w:p>
+      <w:r>
+        <w:rPr>
+          <w:noProof/>
+          <w:lang w:eastAsia="en-AU"/>
+        </w:rPr>
+        <w:drawing>
+          <wp:inline distT="0" distB="0" distL="0" distR="0" wp14:anchorId="0AA11CC7" wp14:editId="459C4ECF">
+            <wp:extent cx="5731510" cy="2649220"/>
+            <wp:effectExtent l="0" t="0" r="2540" b="0"/>
+            <wp:docPr id="2" name="Picture 2"/>
+            <wp:cNvGraphicFramePr>
+              <a:graphicFrameLocks xmlns:a="http://schemas.openxmlformats.org/drawingml/2006/main" noChangeAspect="1"/>
+            </wp:cNvGraphicFramePr>
+            <a:graphic xmlns:a="http://schemas.openxmlformats.org/drawingml/2006/main">
+              <a:graphicData uri="http://schemas.openxmlformats.org/drawingml/2006/picture">
+                <pic:pic xmlns:pic="http://schemas.openxmlformats.org/drawingml/2006/picture">
+                  <pic:nvPicPr>
+                    <pic:cNvPr id="2" name="test.PNG"/>
+                    <pic:cNvPicPr/>
+                  </pic:nvPicPr>
+                  <pic:blipFill>
+                    <a:blip r:embed="rId8">
+                      <a:extLst>
+                        <a:ext uri="{28A0092B-C50C-407E-A947-70E740481C1C}">
+                          <a14:useLocalDpi xmlns:a14="http://schemas.microsoft.com/office/drawing/2010/main" val="0"/>
+                        </a:ext>
+                      </a:extLst>
+                    </a:blip>
+                    <a:stretch>
+                      <a:fillRect/>
+                    </a:stretch>
+                  </pic:blipFill>
+                  <pic:spPr>
+                    <a:xfrm>
+                      <a:off x="0" y="0"/>
+                      <a:ext cx="5731510" cy="2649220"/>
+                    </a:xfrm>
+                    <a:prstGeom prst="rect">
+                      <a:avLst/>
+                    </a:prstGeom>
+                  </pic:spPr>
+                </pic:pic>
+              </a:graphicData>
+            </a:graphic>
+          </wp:inline>
+        </w:drawing>
+      </w:r>
+    </w:p>
+    <w:p>
+      <w:pPr>
+        <w:pStyle w:val="Heading2"/>
+      </w:pPr>
+      <w:r>
+        <w:t>Specifications</w:t>
+      </w:r>
+    </w:p>
+    <w:p>
+      <w:pPr>
+        <w:pStyle w:val="ListBullet"/>
+        <w:numPr>
+          <w:ilvl w:val="0"/>
+          <w:numId w:val="6"/>
+        </w:numPr>
+      </w:pPr>
+      <w:r>
+        <w:t>Windows XP or later</w:t>
+      </w:r>
+    </w:p>
+    <w:p>
+      <w:pPr>
+        <w:pStyle w:val="ListBullet"/>
+        <w:numPr>
+          <w:ilvl w:val="0"/>
+          <w:numId w:val="6"/>
+        </w:numPr>
+      </w:pPr>
+      <w:r>
+        <w:t>1GB RAM or more</w:t>
+      </w:r>
+    </w:p>
+    <w:p>
+      <w:pPr>
+        <w:pStyle w:val="ListBullet"/>
+        <w:numPr>
+          <w:ilvl w:val="0"/>
+          <w:numId w:val="6"/>
+        </w:numPr>
+      </w:pPr>
+      <w:r>
+        <w:t>1920X1080 resolution</w:t>
+      </w:r>
+    </w:p>
+    <w:p>
+      <w:pPr>
+        <w:pStyle w:val="ListBullet"/>
+        <w:numPr>
+          <w:ilvl w:val="0"/>
+          <w:numId w:val="6"/>
+        </w:numPr>
+      </w:pPr>
+      <w:r>
+        <w:t>Any processor will run it</w:t>
+      </w:r>
+    </w:p>
+    <w:p>
+      <w:pPr>
+        <w:pStyle w:val="Heading2"/>
+      </w:pPr>
+      <w:r>
+        <w:t>Test Data</w:t>
+      </w:r>
+    </w:p>
+    <w:p>
+      <w:pPr>
+        <w:pStyle w:val="Heading2"/>
+      </w:pPr>
+      <w:r>
+        <w:t>Documentation (technical manual)</w:t>
+      </w:r>
+    </w:p>
+    <w:p>
       <w:bookmarkStart w:id="0" w:name="_GoBack"/>
       <w:bookmarkEnd w:id="0"/>
     </w:p>
@@ -909,6 +1030,118 @@
     </w:lvl>
   </w:abstractNum>
   <w:abstractNum w:abstractNumId="4" w15:restartNumberingAfterBreak="0">
+    <w:nsid w:val="6274460E"/>
+    <w:multiLevelType w:val="hybridMultilevel"/>
+    <w:tmpl w:val="4AA86FC2"/>
+    <w:lvl w:ilvl="0" w:tplc="E57C8A40">
+      <w:numFmt w:val="bullet"/>
+      <w:lvlText w:val="-"/>
+      <w:lvlJc w:val="left"/>
+      <w:pPr>
+        <w:ind w:left="720" w:hanging="360"/>
+      </w:pPr>
+      <w:rPr>
+        <w:rFonts w:ascii="Calibri" w:eastAsiaTheme="minorHAnsi" w:hAnsi="Calibri" w:cs="Calibri" w:hint="default"/>
+      </w:rPr>
+    </w:lvl>
+    <w:lvl w:ilvl="1" w:tplc="0C090003" w:tentative="1">
+      <w:start w:val="1"/>
+      <w:numFmt w:val="bullet"/>
+      <w:lvlText w:val="o"/>
+      <w:lvlJc w:val="left"/>
+      <w:pPr>
+        <w:ind w:left="1440" w:hanging="360"/>
+      </w:pPr>
+      <w:rPr>
+        <w:rFonts w:ascii="Courier New" w:hAnsi="Courier New" w:cs="Courier New" w:hint="default"/>
+      </w:rPr>
+    </w:lvl>
+    <w:lvl w:ilvl="2" w:tplc="0C090005" w:tentative="1">
+      <w:start w:val="1"/>
+      <w:numFmt w:val="bullet"/>
+      <w:lvlText w:val=""/>
+      <w:lvlJc w:val="left"/>
+      <w:pPr>
+        <w:ind w:left="2160" w:hanging="360"/>
+      </w:pPr>
+      <w:rPr>
+        <w:rFonts w:ascii="Wingdings" w:hAnsi="Wingdings" w:hint="default"/>
+      </w:rPr>
+    </w:lvl>
+    <w:lvl w:ilvl="3" w:tplc="0C090001" w:tentative="1">
+      <w:start w:val="1"/>
+      <w:numFmt w:val="bullet"/>
+      <w:lvlText w:val=""/>
+      <w:lvlJc w:val="left"/>
+      <w:pPr>
+        <w:ind w:left="2880" w:hanging="360"/>
+      </w:pPr>
+      <w:rPr>
+        <w:rFonts w:ascii="Symbol" w:hAnsi="Symbol" w:hint="default"/>
+      </w:rPr>
+    </w:lvl>
+    <w:lvl w:ilvl="4" w:tplc="0C090003" w:tentative="1">
+      <w:start w:val="1"/>
+      <w:numFmt w:val="bullet"/>
+      <w:lvlText w:val="o"/>
+      <w:lvlJc w:val="left"/>
+      <w:pPr>
+        <w:ind w:left="3600" w:hanging="360"/>
+      </w:pPr>
+      <w:rPr>
+        <w:rFonts w:ascii="Courier New" w:hAnsi="Courier New" w:cs="Courier New" w:hint="default"/>
+      </w:rPr>
+    </w:lvl>
+    <w:lvl w:ilvl="5" w:tplc="0C090005" w:tentative="1">
+      <w:start w:val="1"/>
+      <w:numFmt w:val="bullet"/>
+      <w:lvlText w:val=""/>
+      <w:lvlJc w:val="left"/>
+      <w:pPr>
+        <w:ind w:left="4320" w:hanging="360"/>
+      </w:pPr>
+      <w:rPr>
+        <w:rFonts w:ascii="Wingdings" w:hAnsi="Wingdings" w:hint="default"/>
+      </w:rPr>
+    </w:lvl>
+    <w:lvl w:ilvl="6" w:tplc="0C090001" w:tentative="1">
+      <w:start w:val="1"/>
+      <w:numFmt w:val="bullet"/>
+      <w:lvlText w:val=""/>
+      <w:lvlJc w:val="left"/>
+      <w:pPr>
+        <w:ind w:left="5040" w:hanging="360"/>
+      </w:pPr>
+      <w:rPr>
+        <w:rFonts w:ascii="Symbol" w:hAnsi="Symbol" w:hint="default"/>
+      </w:rPr>
+    </w:lvl>
+    <w:lvl w:ilvl="7" w:tplc="0C090003" w:tentative="1">
+      <w:start w:val="1"/>
+      <w:numFmt w:val="bullet"/>
+      <w:lvlText w:val="o"/>
+      <w:lvlJc w:val="left"/>
+      <w:pPr>
+        <w:ind w:left="5760" w:hanging="360"/>
+      </w:pPr>
+      <w:rPr>
+        <w:rFonts w:ascii="Courier New" w:hAnsi="Courier New" w:cs="Courier New" w:hint="default"/>
+      </w:rPr>
+    </w:lvl>
+    <w:lvl w:ilvl="8" w:tplc="0C090005" w:tentative="1">
+      <w:start w:val="1"/>
+      <w:numFmt w:val="bullet"/>
+      <w:lvlText w:val=""/>
+      <w:lvlJc w:val="left"/>
+      <w:pPr>
+        <w:ind w:left="6480" w:hanging="360"/>
+      </w:pPr>
+      <w:rPr>
+        <w:rFonts w:ascii="Wingdings" w:hAnsi="Wingdings" w:hint="default"/>
+      </w:rPr>
+    </w:lvl>
+  </w:abstractNum>
+  <w:abstractNum w:abstractNumId="5" w15:restartNumberingAfterBreak="0">
     <w:nsid w:val="78C15FEB"/>
     <w:multiLevelType w:val="hybridMultilevel"/>
     <w:tmpl w:val="C93478F6"/>
@@ -1010,6 +1243,9 @@
     <w:abstractNumId w:val="0"/>
   </w:num>
   <w:num w:numId="5">
+    <w:abstractNumId w:val="5"/>
+  </w:num>
+  <w:num w:numId="6">
     <w:abstractNumId w:val="4"/>
   </w:num>
 </w:numbering>

</xml_diff>

<commit_message>
Added data dictionary and test data
</commit_message>
<xml_diff>
--- a/Edward Webb, Personal Project Portfolio (SDD).docx
+++ b/Edward Webb, Personal Project Portfolio (SDD).docx
@@ -1,6 +1,6 @@
 
 <file path=word/document.xml><?xml version="1.0" encoding="utf-8"?>
-<w:document xmlns:wpc="http://schemas.microsoft.com/office/word/2010/wordprocessingCanvas" xmlns:cx="http://schemas.microsoft.com/office/drawing/2014/chartex" xmlns:cx1="http://schemas.microsoft.com/office/drawing/2015/9/8/chartex" xmlns:cx2="http://schemas.microsoft.com/office/drawing/2015/10/21/chartex" xmlns:cx3="http://schemas.microsoft.com/office/drawing/2016/5/9/chartex" xmlns:cx4="http://schemas.microsoft.com/office/drawing/2016/5/10/chartex" xmlns:cx5="http://schemas.microsoft.com/office/drawing/2016/5/11/chartex" xmlns:mc="http://schemas.openxmlformats.org/markup-compatibility/2006" xmlns:o="urn:schemas-microsoft-com:office:office" xmlns:r="http://schemas.openxmlformats.org/officeDocument/2006/relationships" xmlns:m="http://schemas.openxmlformats.org/officeDocument/2006/math" xmlns:v="urn:schemas-microsoft-com:vml" xmlns:wp14="http://schemas.microsoft.com/office/word/2010/wordprocessingDrawing" xmlns:wp="http://schemas.openxmlformats.org/drawingml/2006/wordprocessingDrawing" xmlns:w10="urn:schemas-microsoft-com:office:word" xmlns:w="http://schemas.openxmlformats.org/wordprocessingml/2006/main" xmlns:w14="http://schemas.microsoft.com/office/word/2010/wordml" xmlns:w15="http://schemas.microsoft.com/office/word/2012/wordml" xmlns:w16se="http://schemas.microsoft.com/office/word/2015/wordml/symex" xmlns:wpg="http://schemas.microsoft.com/office/word/2010/wordprocessingGroup" xmlns:wpi="http://schemas.microsoft.com/office/word/2010/wordprocessingInk" xmlns:wne="http://schemas.microsoft.com/office/word/2006/wordml" xmlns:wps="http://schemas.microsoft.com/office/word/2010/wordprocessingShape" mc:Ignorable="w14 w15 w16se wp14">
+<w:document xmlns:wpc="http://schemas.microsoft.com/office/word/2010/wordprocessingCanvas" xmlns:cx="http://schemas.microsoft.com/office/drawing/2014/chartex" xmlns:cx1="http://schemas.microsoft.com/office/drawing/2015/9/8/chartex" xmlns:cx2="http://schemas.microsoft.com/office/drawing/2015/10/21/chartex" xmlns:cx3="http://schemas.microsoft.com/office/drawing/2016/5/9/chartex" xmlns:cx4="http://schemas.microsoft.com/office/drawing/2016/5/10/chartex" xmlns:cx5="http://schemas.microsoft.com/office/drawing/2016/5/11/chartex" xmlns:cx6="http://schemas.microsoft.com/office/drawing/2016/5/12/chartex" xmlns:cx7="http://schemas.microsoft.com/office/drawing/2016/5/13/chartex" xmlns:cx8="http://schemas.microsoft.com/office/drawing/2016/5/14/chartex" xmlns:mc="http://schemas.openxmlformats.org/markup-compatibility/2006" xmlns:o="urn:schemas-microsoft-com:office:office" xmlns:r="http://schemas.openxmlformats.org/officeDocument/2006/relationships" xmlns:m="http://schemas.openxmlformats.org/officeDocument/2006/math" xmlns:v="urn:schemas-microsoft-com:vml" xmlns:wp14="http://schemas.microsoft.com/office/word/2010/wordprocessingDrawing" xmlns:wp="http://schemas.openxmlformats.org/drawingml/2006/wordprocessingDrawing" xmlns:w10="urn:schemas-microsoft-com:office:word" xmlns:w="http://schemas.openxmlformats.org/wordprocessingml/2006/main" xmlns:w14="http://schemas.microsoft.com/office/word/2010/wordml" xmlns:w15="http://schemas.microsoft.com/office/word/2012/wordml" xmlns:w16se="http://schemas.microsoft.com/office/word/2015/wordml/symex" xmlns:wpg="http://schemas.microsoft.com/office/word/2010/wordprocessingGroup" xmlns:wpi="http://schemas.microsoft.com/office/word/2010/wordprocessingInk" xmlns:wne="http://schemas.microsoft.com/office/word/2006/wordml" xmlns:wps="http://schemas.microsoft.com/office/word/2010/wordprocessingShape" mc:Ignorable="w14 w15 w16se wp14">
   <w:body>
     <w:p/>
     <w:p/>
@@ -84,15 +84,7 @@
     </w:p>
     <w:p>
       <w:r>
-        <w:t xml:space="preserve">This program will take several variables relating to projectile motion </w:t>
-      </w:r>
-      <w:proofErr w:type="spellStart"/>
-      <w:r>
-        <w:t>eg</w:t>
-      </w:r>
-      <w:proofErr w:type="spellEnd"/>
-      <w:r>
-        <w:t>. Initial velocity, maximum height the projectile reaches, the range of the projectile, etc. and will determine the rest of the variables and show the path of the projectile on a graph. Developing the graph will involve measuring what height the projectile is at a point of the projectile’s motion and placing a dot on the graph. The graph could have multiple dots to create a curve.</w:t>
+        <w:t>This program will take several variables relating to projectile motion eg. Initial velocity, maximum height the projectile reaches, the range of the projectile, etc. and will determine the rest of the variables and show the path of the projectile on a graph. Developing the graph will involve measuring what height the projectile is at a point of the projectile’s motion and placing a dot on the graph. The graph could have multiple dots to create a curve.</w:t>
       </w:r>
     </w:p>
     <w:p>
@@ -725,10 +717,1837 @@
         <w:t>Documentation (technical manual)</w:t>
       </w:r>
     </w:p>
-    <w:p>
-      <w:bookmarkStart w:id="0" w:name="_GoBack"/>
-      <w:bookmarkEnd w:id="0"/>
-    </w:p>
+    <w:p/>
+    <w:p/>
+    <w:p/>
+    <w:p/>
+    <w:p/>
+    <w:p/>
+    <w:p/>
+    <w:p/>
+    <w:p/>
+    <w:p/>
+    <w:p/>
+    <w:p>
+      <w:pPr>
+        <w:pStyle w:val="Heading2"/>
+      </w:pPr>
+      <w:r>
+        <w:lastRenderedPageBreak/>
+        <w:t>Data Dictionary</w:t>
+      </w:r>
+    </w:p>
+    <w:tbl>
+      <w:tblPr>
+        <w:tblStyle w:val="TableGrid"/>
+        <w:tblW w:w="9169" w:type="dxa"/>
+        <w:tblLook w:val="04A0" w:firstRow="1" w:lastRow="0" w:firstColumn="1" w:lastColumn="0" w:noHBand="0" w:noVBand="1"/>
+      </w:tblPr>
+      <w:tblGrid>
+        <w:gridCol w:w="2370"/>
+        <w:gridCol w:w="6799"/>
+      </w:tblGrid>
+      <w:tr>
+        <w:trPr>
+          <w:trHeight w:val="344"/>
+        </w:trPr>
+        <w:tc>
+          <w:tcPr>
+            <w:tcW w:w="2370" w:type="dxa"/>
+          </w:tcPr>
+          <w:p>
+            <w:pPr>
+              <w:jc w:val="center"/>
+            </w:pPr>
+            <w:r>
+              <w:t>Variable Name</w:t>
+            </w:r>
+          </w:p>
+        </w:tc>
+        <w:tc>
+          <w:tcPr>
+            <w:tcW w:w="6799" w:type="dxa"/>
+          </w:tcPr>
+          <w:p>
+            <w:pPr>
+              <w:jc w:val="center"/>
+            </w:pPr>
+            <w:r>
+              <w:t>Description</w:t>
+            </w:r>
+          </w:p>
+        </w:tc>
+      </w:tr>
+      <w:tr>
+        <w:trPr>
+          <w:trHeight w:val="551"/>
+        </w:trPr>
+        <w:tc>
+          <w:tcPr>
+            <w:tcW w:w="2370" w:type="dxa"/>
+          </w:tcPr>
+          <w:p>
+            <w:r>
+              <w:t>time</w:t>
+            </w:r>
+          </w:p>
+        </w:tc>
+        <w:tc>
+          <w:tcPr>
+            <w:tcW w:w="6799" w:type="dxa"/>
+          </w:tcPr>
+          <w:p>
+            <w:r>
+              <w:t>The amount of time the projectile travelled before landing.</w:t>
+            </w:r>
+          </w:p>
+        </w:tc>
+      </w:tr>
+      <w:tr>
+        <w:trPr>
+          <w:trHeight w:val="344"/>
+        </w:trPr>
+        <w:tc>
+          <w:tcPr>
+            <w:tcW w:w="2370" w:type="dxa"/>
+          </w:tcPr>
+          <w:p>
+            <w:r>
+              <w:t>initVelo</w:t>
+            </w:r>
+          </w:p>
+        </w:tc>
+        <w:tc>
+          <w:tcPr>
+            <w:tcW w:w="6799" w:type="dxa"/>
+          </w:tcPr>
+          <w:p>
+            <w:r>
+              <w:t>The projectile’s initial velocity.</w:t>
+            </w:r>
+          </w:p>
+        </w:tc>
+      </w:tr>
+      <w:tr>
+        <w:trPr>
+          <w:trHeight w:val="551"/>
+        </w:trPr>
+        <w:tc>
+          <w:tcPr>
+            <w:tcW w:w="2370" w:type="dxa"/>
+          </w:tcPr>
+          <w:p>
+            <w:r>
+              <w:t>angle</w:t>
+            </w:r>
+          </w:p>
+        </w:tc>
+        <w:tc>
+          <w:tcPr>
+            <w:tcW w:w="6799" w:type="dxa"/>
+          </w:tcPr>
+          <w:p>
+            <w:r>
+              <w:t>The angle the projectile was launched from the horizontal.</w:t>
+            </w:r>
+          </w:p>
+        </w:tc>
+      </w:tr>
+      <w:tr>
+        <w:trPr>
+          <w:trHeight w:val="551"/>
+        </w:trPr>
+        <w:tc>
+          <w:tcPr>
+            <w:tcW w:w="2370" w:type="dxa"/>
+          </w:tcPr>
+          <w:p>
+            <w:r>
+              <w:t>xVelocity</w:t>
+            </w:r>
+          </w:p>
+        </w:tc>
+        <w:tc>
+          <w:tcPr>
+            <w:tcW w:w="6799" w:type="dxa"/>
+          </w:tcPr>
+          <w:p>
+            <w:r>
+              <w:t>The x (horizontal) component of the projectile’s initial velocity.</w:t>
+            </w:r>
+          </w:p>
+        </w:tc>
+      </w:tr>
+      <w:tr>
+        <w:trPr>
+          <w:trHeight w:val="551"/>
+        </w:trPr>
+        <w:tc>
+          <w:tcPr>
+            <w:tcW w:w="2370" w:type="dxa"/>
+          </w:tcPr>
+          <w:p>
+            <w:r>
+              <w:t>yVelocity</w:t>
+            </w:r>
+          </w:p>
+        </w:tc>
+        <w:tc>
+          <w:tcPr>
+            <w:tcW w:w="6799" w:type="dxa"/>
+          </w:tcPr>
+          <w:p>
+            <w:r>
+              <w:t>The y (vertical) component of the projectile’s initial velocity.</w:t>
+            </w:r>
+          </w:p>
+        </w:tc>
+      </w:tr>
+      <w:tr>
+        <w:trPr>
+          <w:trHeight w:val="539"/>
+        </w:trPr>
+        <w:tc>
+          <w:tcPr>
+            <w:tcW w:w="2370" w:type="dxa"/>
+          </w:tcPr>
+          <w:p>
+            <w:r>
+              <w:t>timeSpecific</w:t>
+            </w:r>
+          </w:p>
+        </w:tc>
+        <w:tc>
+          <w:tcPr>
+            <w:tcW w:w="6799" w:type="dxa"/>
+          </w:tcPr>
+          <w:p>
+            <w:r>
+              <w:t>The time the projectile took from launch to reach maximum height.</w:t>
+            </w:r>
+          </w:p>
+        </w:tc>
+      </w:tr>
+      <w:tr>
+        <w:trPr>
+          <w:trHeight w:val="551"/>
+        </w:trPr>
+        <w:tc>
+          <w:tcPr>
+            <w:tcW w:w="2370" w:type="dxa"/>
+          </w:tcPr>
+          <w:p>
+            <w:r>
+              <w:t>timeSpecific2</w:t>
+            </w:r>
+          </w:p>
+        </w:tc>
+        <w:tc>
+          <w:tcPr>
+            <w:tcW w:w="6799" w:type="dxa"/>
+          </w:tcPr>
+          <w:p>
+            <w:r>
+              <w:t>The time the projectile took to land from maximum height.</w:t>
+            </w:r>
+          </w:p>
+        </w:tc>
+      </w:tr>
+      <w:tr>
+        <w:trPr>
+          <w:trHeight w:val="344"/>
+        </w:trPr>
+        <w:tc>
+          <w:tcPr>
+            <w:tcW w:w="2370" w:type="dxa"/>
+          </w:tcPr>
+          <w:p>
+            <w:r>
+              <w:t>maxHeight</w:t>
+            </w:r>
+          </w:p>
+        </w:tc>
+        <w:tc>
+          <w:tcPr>
+            <w:tcW w:w="6799" w:type="dxa"/>
+          </w:tcPr>
+          <w:p>
+            <w:r>
+              <w:t>The projectile’s maximum height it reached.</w:t>
+            </w:r>
+          </w:p>
+        </w:tc>
+      </w:tr>
+      <w:tr>
+        <w:trPr>
+          <w:trHeight w:val="551"/>
+        </w:trPr>
+        <w:tc>
+          <w:tcPr>
+            <w:tcW w:w="2370" w:type="dxa"/>
+          </w:tcPr>
+          <w:p>
+            <w:r>
+              <w:t>range</w:t>
+            </w:r>
+          </w:p>
+        </w:tc>
+        <w:tc>
+          <w:tcPr>
+            <w:tcW w:w="6799" w:type="dxa"/>
+          </w:tcPr>
+          <w:p>
+            <w:r>
+              <w:t>The horizontal distance the projectile travelled from its launch to its landing point.</w:t>
+            </w:r>
+          </w:p>
+        </w:tc>
+      </w:tr>
+      <w:tr>
+        <w:trPr>
+          <w:trHeight w:val="551"/>
+        </w:trPr>
+        <w:tc>
+          <w:tcPr>
+            <w:tcW w:w="2370" w:type="dxa"/>
+          </w:tcPr>
+          <w:p>
+            <w:r>
+              <w:t>divisor</w:t>
+            </w:r>
+          </w:p>
+        </w:tc>
+        <w:tc>
+          <w:tcPr>
+            <w:tcW w:w="6799" w:type="dxa"/>
+          </w:tcPr>
+          <w:p>
+            <w:r>
+              <w:t>A temporary variable used to find the angle of the projectile for the 2</w:t>
+            </w:r>
+            <w:r>
+              <w:rPr>
+                <w:vertAlign w:val="superscript"/>
+              </w:rPr>
+              <w:t>nd</w:t>
+            </w:r>
+            <w:r>
+              <w:t xml:space="preserve"> Algorithm.</w:t>
+            </w:r>
+          </w:p>
+        </w:tc>
+      </w:tr>
+      <w:tr>
+        <w:trPr>
+          <w:trHeight w:val="551"/>
+        </w:trPr>
+        <w:tc>
+          <w:tcPr>
+            <w:tcW w:w="2370" w:type="dxa"/>
+          </w:tcPr>
+          <w:p>
+            <w:r>
+              <w:t>height</w:t>
+            </w:r>
+          </w:p>
+        </w:tc>
+        <w:tc>
+          <w:tcPr>
+            <w:tcW w:w="6799" w:type="dxa"/>
+          </w:tcPr>
+          <w:p>
+            <w:r>
+              <w:t>The projectile’s initial height from the ground. (Always given by the user)</w:t>
+            </w:r>
+          </w:p>
+        </w:tc>
+      </w:tr>
+      <w:tr>
+        <w:trPr>
+          <w:trHeight w:val="539"/>
+        </w:trPr>
+        <w:tc>
+          <w:tcPr>
+            <w:tcW w:w="2370" w:type="dxa"/>
+          </w:tcPr>
+          <w:p>
+            <w:r>
+              <w:t>heightEnd</w:t>
+            </w:r>
+          </w:p>
+        </w:tc>
+        <w:tc>
+          <w:tcPr>
+            <w:tcW w:w="6799" w:type="dxa"/>
+          </w:tcPr>
+          <w:p>
+            <w:r>
+              <w:t>The projectile’s landing height from the ground. (Always given by the user)</w:t>
+            </w:r>
+          </w:p>
+        </w:tc>
+      </w:tr>
+      <w:tr>
+        <w:trPr>
+          <w:trHeight w:val="757"/>
+        </w:trPr>
+        <w:tc>
+          <w:tcPr>
+            <w:tcW w:w="2370" w:type="dxa"/>
+          </w:tcPr>
+          <w:p>
+            <w:r>
+              <w:t>heightDiff</w:t>
+            </w:r>
+          </w:p>
+        </w:tc>
+        <w:tc>
+          <w:tcPr>
+            <w:tcW w:w="6799" w:type="dxa"/>
+          </w:tcPr>
+          <w:p>
+            <w:r>
+              <w:t>The difference in height between the landing height and the initial height (heightEnd – height = heightDiff)</w:t>
+            </w:r>
+          </w:p>
+        </w:tc>
+      </w:tr>
+      <w:tr>
+        <w:trPr>
+          <w:trHeight w:val="344"/>
+        </w:trPr>
+        <w:tc>
+          <w:tcPr>
+            <w:tcW w:w="2370" w:type="dxa"/>
+          </w:tcPr>
+          <w:p>
+            <w:r>
+              <w:t>angleR</w:t>
+            </w:r>
+          </w:p>
+        </w:tc>
+        <w:tc>
+          <w:tcPr>
+            <w:tcW w:w="6799" w:type="dxa"/>
+          </w:tcPr>
+          <w:p>
+            <w:r>
+              <w:t>The angle from the horizontal the projectile was launched at converted to radians.</w:t>
+            </w:r>
+          </w:p>
+        </w:tc>
+      </w:tr>
+    </w:tbl>
+    <w:p/>
+    <w:p>
+      <w:pPr>
+        <w:pStyle w:val="Heading1"/>
+      </w:pPr>
+      <w:r>
+        <w:t>Test Data</w:t>
+      </w:r>
+    </w:p>
+    <w:p>
+      <w:r>
+        <w:t>The following projectile motion problems will be used to test the program:</w:t>
+      </w:r>
+    </w:p>
+    <w:p>
+      <w:pPr>
+        <w:pStyle w:val="ListParagraph"/>
+        <w:numPr>
+          <w:ilvl w:val="0"/>
+          <w:numId w:val="7"/>
+        </w:numPr>
+      </w:pPr>
+      <w:r>
+        <w:t>A projectile is fired at 30° to the horizontal from the top of a cliff 200 m high. Its initial speed is 49 ms</w:t>
+      </w:r>
+      <w:r>
+        <w:rPr>
+          <w:vertAlign w:val="superscript"/>
+        </w:rPr>
+        <w:t>-1</w:t>
+      </w:r>
+      <w:r>
+        <w:t>.</w:t>
+      </w:r>
+    </w:p>
+    <w:p>
+      <w:pPr>
+        <w:pStyle w:val="ListParagraph"/>
+        <w:numPr>
+          <w:ilvl w:val="0"/>
+          <w:numId w:val="7"/>
+        </w:numPr>
+      </w:pPr>
+      <w:r>
+        <w:t>A projectile is fired from the top of a 120m high cliff at 25 ms</w:t>
+      </w:r>
+      <w:r>
+        <w:rPr>
+          <w:vertAlign w:val="superscript"/>
+        </w:rPr>
+        <w:t>-1</w:t>
+      </w:r>
+      <w:r>
+        <w:t>. It lands on the ground 6.4s after firing</w:t>
+      </w:r>
+    </w:p>
+    <w:p>
+      <w:pPr>
+        <w:pStyle w:val="ListParagraph"/>
+        <w:numPr>
+          <w:ilvl w:val="0"/>
+          <w:numId w:val="7"/>
+        </w:numPr>
+      </w:pPr>
+      <w:r>
+        <w:t>A cannon is at the top of a 60 m high cliff firing at a castle on top of an adjacent cliff 110m high. The cannon and castle are 200m apart horizontally.</w:t>
+      </w:r>
+    </w:p>
+    <w:p>
+      <w:pPr>
+        <w:pStyle w:val="ListParagraph"/>
+        <w:numPr>
+          <w:ilvl w:val="0"/>
+          <w:numId w:val="7"/>
+        </w:numPr>
+      </w:pPr>
+      <w:r>
+        <w:t>A cannon ball is fired at 50ms</w:t>
+      </w:r>
+      <w:r>
+        <w:rPr>
+          <w:vertAlign w:val="superscript"/>
+        </w:rPr>
+        <w:t>-1</w:t>
+      </w:r>
+      <w:r>
+        <w:t xml:space="preserve"> from the top of a 200m high cliff so that maximum range is achieved.</w:t>
+      </w:r>
+    </w:p>
+    <w:p>
+      <w:pPr>
+        <w:pStyle w:val="ListParagraph"/>
+        <w:numPr>
+          <w:ilvl w:val="0"/>
+          <w:numId w:val="7"/>
+        </w:numPr>
+      </w:pPr>
+      <w:r>
+        <w:lastRenderedPageBreak/>
+        <w:t>A boy throws a rock at 15ms</w:t>
+      </w:r>
+      <w:r>
+        <w:rPr>
+          <w:vertAlign w:val="superscript"/>
+        </w:rPr>
+        <w:t>-1</w:t>
+      </w:r>
+      <w:r>
+        <w:t xml:space="preserve"> from the top of a 75m high cliff. The rock lands in the water at the bottom of the cliff 4.0s later.</w:t>
+      </w:r>
+    </w:p>
+    <w:p>
+      <w:pPr>
+        <w:pStyle w:val="ListParagraph"/>
+        <w:numPr>
+          <w:ilvl w:val="0"/>
+          <w:numId w:val="7"/>
+        </w:numPr>
+      </w:pPr>
+      <w:r>
+        <w:t>A projectile is thrown up from the top of a 60m high cliff. It rises to a maximum height of 44.1 m above the cliff top. It hits the ground 76m out from the base of the cliff.</w:t>
+      </w:r>
+    </w:p>
+    <w:p>
+      <w:pPr>
+        <w:pStyle w:val="ListParagraph"/>
+        <w:numPr>
+          <w:ilvl w:val="0"/>
+          <w:numId w:val="7"/>
+        </w:numPr>
+      </w:pPr>
+      <w:r>
+        <w:t>A ball is thrown out from the edge of a 40m high cliff with a velocity of 35.1ms</w:t>
+      </w:r>
+      <w:r>
+        <w:rPr>
+          <w:vertAlign w:val="superscript"/>
+        </w:rPr>
+        <w:t>-1</w:t>
+      </w:r>
+      <w:r>
+        <w:t xml:space="preserve"> at 30° to the horizontal.</w:t>
+      </w:r>
+    </w:p>
+    <w:p>
+      <w:pPr>
+        <w:pStyle w:val="ListParagraph"/>
+        <w:numPr>
+          <w:ilvl w:val="0"/>
+          <w:numId w:val="7"/>
+        </w:numPr>
+      </w:pPr>
+      <w:r>
+        <w:t>A cannon ball is fired at 40° to the horizontal from the top of a 218.7m cliff and hits a target 300m from the base of the cliff.</w:t>
+      </w:r>
+    </w:p>
+    <w:p>
+      <w:pPr>
+        <w:pStyle w:val="ListParagraph"/>
+        <w:numPr>
+          <w:ilvl w:val="0"/>
+          <w:numId w:val="7"/>
+        </w:numPr>
+      </w:pPr>
+      <w:r>
+        <w:t>A cannon fires from the top of a 150m high cliff at a castle 300m from the base of the cliff. The ball hits the castle 15 s later.</w:t>
+      </w:r>
+    </w:p>
+    <w:p>
+      <w:r>
+        <w:t>The program must match the following output data:</w:t>
+      </w:r>
+    </w:p>
+    <w:tbl>
+      <w:tblPr>
+        <w:tblStyle w:val="TableGrid"/>
+        <w:tblW w:w="9998" w:type="dxa"/>
+        <w:tblLayout w:type="fixed"/>
+        <w:tblLook w:val="04A0" w:firstRow="1" w:lastRow="0" w:firstColumn="1" w:lastColumn="0" w:noHBand="0" w:noVBand="1"/>
+      </w:tblPr>
+      <w:tblGrid>
+        <w:gridCol w:w="987"/>
+        <w:gridCol w:w="2127"/>
+        <w:gridCol w:w="1134"/>
+        <w:gridCol w:w="1110"/>
+        <w:gridCol w:w="1162"/>
+        <w:gridCol w:w="1172"/>
+        <w:gridCol w:w="1168"/>
+        <w:gridCol w:w="1138"/>
+      </w:tblGrid>
+      <w:tr>
+        <w:trPr>
+          <w:trHeight w:val="1008"/>
+        </w:trPr>
+        <w:tc>
+          <w:tcPr>
+            <w:tcW w:w="987" w:type="dxa"/>
+          </w:tcPr>
+          <w:p>
+            <w:pPr>
+              <w:jc w:val="center"/>
+            </w:pPr>
+            <w:r>
+              <w:t>Problem</w:t>
+            </w:r>
+          </w:p>
+        </w:tc>
+        <w:tc>
+          <w:tcPr>
+            <w:tcW w:w="2127" w:type="dxa"/>
+          </w:tcPr>
+          <w:p>
+            <w:pPr>
+              <w:jc w:val="center"/>
+            </w:pPr>
+            <w:r>
+              <w:t>Initial Velocity</w:t>
+            </w:r>
+          </w:p>
+        </w:tc>
+        <w:tc>
+          <w:tcPr>
+            <w:tcW w:w="1134" w:type="dxa"/>
+          </w:tcPr>
+          <w:p>
+            <w:pPr>
+              <w:jc w:val="center"/>
+            </w:pPr>
+            <w:r>
+              <w:t>Initial horizontal velocity</w:t>
+            </w:r>
+          </w:p>
+        </w:tc>
+        <w:tc>
+          <w:tcPr>
+            <w:tcW w:w="1110" w:type="dxa"/>
+          </w:tcPr>
+          <w:p>
+            <w:pPr>
+              <w:jc w:val="center"/>
+            </w:pPr>
+            <w:r>
+              <w:t>Initial vertical velocity</w:t>
+            </w:r>
+          </w:p>
+        </w:tc>
+        <w:tc>
+          <w:tcPr>
+            <w:tcW w:w="1162" w:type="dxa"/>
+          </w:tcPr>
+          <w:p>
+            <w:pPr>
+              <w:jc w:val="center"/>
+            </w:pPr>
+            <w:r>
+              <w:t>Range</w:t>
+            </w:r>
+          </w:p>
+        </w:tc>
+        <w:tc>
+          <w:tcPr>
+            <w:tcW w:w="1172" w:type="dxa"/>
+          </w:tcPr>
+          <w:p>
+            <w:pPr>
+              <w:jc w:val="center"/>
+            </w:pPr>
+            <w:r>
+              <w:t>Max Height</w:t>
+            </w:r>
+          </w:p>
+        </w:tc>
+        <w:tc>
+          <w:tcPr>
+            <w:tcW w:w="1168" w:type="dxa"/>
+          </w:tcPr>
+          <w:p>
+            <w:pPr>
+              <w:jc w:val="center"/>
+            </w:pPr>
+            <w:r>
+              <w:t>Time to reach max height</w:t>
+            </w:r>
+          </w:p>
+        </w:tc>
+        <w:tc>
+          <w:tcPr>
+            <w:tcW w:w="1138" w:type="dxa"/>
+          </w:tcPr>
+          <w:p>
+            <w:pPr>
+              <w:jc w:val="center"/>
+            </w:pPr>
+            <w:r>
+              <w:t>Time of flight</w:t>
+            </w:r>
+          </w:p>
+        </w:tc>
+      </w:tr>
+      <w:tr>
+        <w:trPr>
+          <w:trHeight w:val="497"/>
+        </w:trPr>
+        <w:tc>
+          <w:tcPr>
+            <w:tcW w:w="987" w:type="dxa"/>
+          </w:tcPr>
+          <w:p>
+            <w:pPr>
+              <w:jc w:val="center"/>
+            </w:pPr>
+            <w:r>
+              <w:t>1</w:t>
+            </w:r>
+          </w:p>
+        </w:tc>
+        <w:tc>
+          <w:tcPr>
+            <w:tcW w:w="2127" w:type="dxa"/>
+          </w:tcPr>
+          <w:p>
+            <w:pPr>
+              <w:jc w:val="center"/>
+            </w:pPr>
+            <w:r>
+              <w:t>49ms</w:t>
+            </w:r>
+            <w:r>
+              <w:rPr>
+                <w:vertAlign w:val="superscript"/>
+              </w:rPr>
+              <w:t>-1</w:t>
+            </w:r>
+            <w:r>
+              <w:t>, 30 deg</w:t>
+            </w:r>
+          </w:p>
+        </w:tc>
+        <w:tc>
+          <w:tcPr>
+            <w:tcW w:w="1134" w:type="dxa"/>
+          </w:tcPr>
+          <w:p>
+            <w:pPr>
+              <w:jc w:val="center"/>
+            </w:pPr>
+            <w:r>
+              <w:t>42.4</w:t>
+            </w:r>
+          </w:p>
+        </w:tc>
+        <w:tc>
+          <w:tcPr>
+            <w:tcW w:w="1110" w:type="dxa"/>
+          </w:tcPr>
+          <w:p>
+            <w:pPr>
+              <w:jc w:val="center"/>
+            </w:pPr>
+            <w:r>
+              <w:t>24.5</w:t>
+            </w:r>
+          </w:p>
+        </w:tc>
+        <w:tc>
+          <w:tcPr>
+            <w:tcW w:w="1162" w:type="dxa"/>
+          </w:tcPr>
+          <w:p>
+            <w:pPr>
+              <w:jc w:val="center"/>
+            </w:pPr>
+            <w:r>
+              <w:t>396.9</w:t>
+            </w:r>
+          </w:p>
+        </w:tc>
+        <w:tc>
+          <w:tcPr>
+            <w:tcW w:w="1172" w:type="dxa"/>
+          </w:tcPr>
+          <w:p>
+            <w:pPr>
+              <w:jc w:val="center"/>
+            </w:pPr>
+            <w:r>
+              <w:t>30.6</w:t>
+            </w:r>
+          </w:p>
+        </w:tc>
+        <w:tc>
+          <w:tcPr>
+            <w:tcW w:w="1168" w:type="dxa"/>
+          </w:tcPr>
+          <w:p>
+            <w:pPr>
+              <w:jc w:val="center"/>
+            </w:pPr>
+            <w:r>
+              <w:t>2.5</w:t>
+            </w:r>
+          </w:p>
+        </w:tc>
+        <w:tc>
+          <w:tcPr>
+            <w:tcW w:w="1138" w:type="dxa"/>
+          </w:tcPr>
+          <w:p>
+            <w:pPr>
+              <w:jc w:val="center"/>
+            </w:pPr>
+            <w:r>
+              <w:t>9.36</w:t>
+            </w:r>
+          </w:p>
+        </w:tc>
+      </w:tr>
+      <w:tr>
+        <w:trPr>
+          <w:trHeight w:val="481"/>
+        </w:trPr>
+        <w:tc>
+          <w:tcPr>
+            <w:tcW w:w="987" w:type="dxa"/>
+          </w:tcPr>
+          <w:p>
+            <w:pPr>
+              <w:jc w:val="center"/>
+            </w:pPr>
+            <w:r>
+              <w:t>2</w:t>
+            </w:r>
+          </w:p>
+        </w:tc>
+        <w:tc>
+          <w:tcPr>
+            <w:tcW w:w="2127" w:type="dxa"/>
+          </w:tcPr>
+          <w:p>
+            <w:pPr>
+              <w:jc w:val="center"/>
+            </w:pPr>
+            <w:r>
+              <w:t xml:space="preserve">25 </w:t>
+            </w:r>
+            <w:r>
+              <w:t>ms</w:t>
+            </w:r>
+            <w:r>
+              <w:rPr>
+                <w:vertAlign w:val="superscript"/>
+              </w:rPr>
+              <w:t>-1</w:t>
+            </w:r>
+            <w:r>
+              <w:t>, 30.3 deg</w:t>
+            </w:r>
+          </w:p>
+        </w:tc>
+        <w:tc>
+          <w:tcPr>
+            <w:tcW w:w="1134" w:type="dxa"/>
+          </w:tcPr>
+          <w:p>
+            <w:pPr>
+              <w:jc w:val="center"/>
+            </w:pPr>
+            <w:r>
+              <w:t>21.6</w:t>
+            </w:r>
+          </w:p>
+        </w:tc>
+        <w:tc>
+          <w:tcPr>
+            <w:tcW w:w="1110" w:type="dxa"/>
+          </w:tcPr>
+          <w:p>
+            <w:pPr>
+              <w:jc w:val="center"/>
+            </w:pPr>
+            <w:r>
+              <w:t>12.6</w:t>
+            </w:r>
+          </w:p>
+        </w:tc>
+        <w:tc>
+          <w:tcPr>
+            <w:tcW w:w="1162" w:type="dxa"/>
+          </w:tcPr>
+          <w:p>
+            <w:pPr>
+              <w:jc w:val="center"/>
+            </w:pPr>
+            <w:r>
+              <w:t>138</w:t>
+            </w:r>
+          </w:p>
+        </w:tc>
+        <w:tc>
+          <w:tcPr>
+            <w:tcW w:w="1172" w:type="dxa"/>
+          </w:tcPr>
+          <w:p>
+            <w:pPr>
+              <w:jc w:val="center"/>
+            </w:pPr>
+            <w:r>
+              <w:t>8.1</w:t>
+            </w:r>
+          </w:p>
+        </w:tc>
+        <w:tc>
+          <w:tcPr>
+            <w:tcW w:w="1168" w:type="dxa"/>
+          </w:tcPr>
+          <w:p>
+            <w:pPr>
+              <w:jc w:val="center"/>
+            </w:pPr>
+            <w:r>
+              <w:t>1.3</w:t>
+            </w:r>
+          </w:p>
+        </w:tc>
+        <w:tc>
+          <w:tcPr>
+            <w:tcW w:w="1138" w:type="dxa"/>
+          </w:tcPr>
+          <w:p>
+            <w:pPr>
+              <w:jc w:val="center"/>
+            </w:pPr>
+            <w:r>
+              <w:t>6.4</w:t>
+            </w:r>
+          </w:p>
+        </w:tc>
+      </w:tr>
+      <w:tr>
+        <w:trPr>
+          <w:trHeight w:val="481"/>
+        </w:trPr>
+        <w:tc>
+          <w:tcPr>
+            <w:tcW w:w="987" w:type="dxa"/>
+          </w:tcPr>
+          <w:p>
+            <w:pPr>
+              <w:jc w:val="center"/>
+            </w:pPr>
+            <w:r>
+              <w:t>3</w:t>
+            </w:r>
+          </w:p>
+        </w:tc>
+        <w:tc>
+          <w:tcPr>
+            <w:tcW w:w="2127" w:type="dxa"/>
+          </w:tcPr>
+          <w:p>
+            <w:pPr>
+              <w:jc w:val="center"/>
+            </w:pPr>
+            <w:r>
+              <w:t xml:space="preserve">101 </w:t>
+            </w:r>
+            <w:r>
+              <w:t>ms</w:t>
+            </w:r>
+            <w:r>
+              <w:rPr>
+                <w:vertAlign w:val="superscript"/>
+              </w:rPr>
+              <w:t>-1</w:t>
+            </w:r>
+            <w:r>
+              <w:t>, 84.3 deg</w:t>
+            </w:r>
+          </w:p>
+        </w:tc>
+        <w:tc>
+          <w:tcPr>
+            <w:tcW w:w="1134" w:type="dxa"/>
+          </w:tcPr>
+          <w:p>
+            <w:pPr>
+              <w:jc w:val="center"/>
+            </w:pPr>
+            <w:r>
+              <w:t>10</w:t>
+            </w:r>
+          </w:p>
+        </w:tc>
+        <w:tc>
+          <w:tcPr>
+            <w:tcW w:w="1110" w:type="dxa"/>
+          </w:tcPr>
+          <w:p>
+            <w:pPr>
+              <w:jc w:val="center"/>
+            </w:pPr>
+            <w:r>
+              <w:t>100</w:t>
+            </w:r>
+            <w:r>
+              <w:t>.</w:t>
+            </w:r>
+            <w:r>
+              <w:t>5</w:t>
+            </w:r>
+            <w:bookmarkStart w:id="0" w:name="_GoBack"/>
+            <w:bookmarkEnd w:id="0"/>
+          </w:p>
+        </w:tc>
+        <w:tc>
+          <w:tcPr>
+            <w:tcW w:w="1162" w:type="dxa"/>
+          </w:tcPr>
+          <w:p>
+            <w:pPr>
+              <w:jc w:val="center"/>
+            </w:pPr>
+            <w:r>
+              <w:t>200</w:t>
+            </w:r>
+          </w:p>
+        </w:tc>
+        <w:tc>
+          <w:tcPr>
+            <w:tcW w:w="1172" w:type="dxa"/>
+          </w:tcPr>
+          <w:p>
+            <w:pPr>
+              <w:jc w:val="center"/>
+            </w:pPr>
+            <w:r>
+              <w:t>510</w:t>
+            </w:r>
+          </w:p>
+        </w:tc>
+        <w:tc>
+          <w:tcPr>
+            <w:tcW w:w="1168" w:type="dxa"/>
+          </w:tcPr>
+          <w:p>
+            <w:pPr>
+              <w:jc w:val="center"/>
+            </w:pPr>
+            <w:r>
+              <w:t>10.3</w:t>
+            </w:r>
+          </w:p>
+        </w:tc>
+        <w:tc>
+          <w:tcPr>
+            <w:tcW w:w="1138" w:type="dxa"/>
+          </w:tcPr>
+          <w:p>
+            <w:pPr>
+              <w:jc w:val="center"/>
+            </w:pPr>
+            <w:r>
+              <w:t>20</w:t>
+            </w:r>
+          </w:p>
+        </w:tc>
+      </w:tr>
+      <w:tr>
+        <w:trPr>
+          <w:trHeight w:val="481"/>
+        </w:trPr>
+        <w:tc>
+          <w:tcPr>
+            <w:tcW w:w="987" w:type="dxa"/>
+          </w:tcPr>
+          <w:p>
+            <w:pPr>
+              <w:jc w:val="center"/>
+            </w:pPr>
+            <w:r>
+              <w:t>4</w:t>
+            </w:r>
+          </w:p>
+        </w:tc>
+        <w:tc>
+          <w:tcPr>
+            <w:tcW w:w="2127" w:type="dxa"/>
+          </w:tcPr>
+          <w:p>
+            <w:pPr>
+              <w:jc w:val="center"/>
+            </w:pPr>
+            <w:r>
+              <w:t xml:space="preserve">50 </w:t>
+            </w:r>
+            <w:r>
+              <w:t>ms</w:t>
+            </w:r>
+            <w:r>
+              <w:rPr>
+                <w:vertAlign w:val="superscript"/>
+              </w:rPr>
+              <w:t>-1</w:t>
+            </w:r>
+            <w:r>
+              <w:t>, 45 deg</w:t>
+            </w:r>
+          </w:p>
+        </w:tc>
+        <w:tc>
+          <w:tcPr>
+            <w:tcW w:w="1134" w:type="dxa"/>
+          </w:tcPr>
+          <w:p>
+            <w:pPr>
+              <w:jc w:val="center"/>
+            </w:pPr>
+            <w:r>
+              <w:t>35.4</w:t>
+            </w:r>
+          </w:p>
+        </w:tc>
+        <w:tc>
+          <w:tcPr>
+            <w:tcW w:w="1110" w:type="dxa"/>
+          </w:tcPr>
+          <w:p>
+            <w:pPr>
+              <w:jc w:val="center"/>
+            </w:pPr>
+            <w:r>
+              <w:t>35.4</w:t>
+            </w:r>
+          </w:p>
+        </w:tc>
+        <w:tc>
+          <w:tcPr>
+            <w:tcW w:w="1162" w:type="dxa"/>
+          </w:tcPr>
+          <w:p>
+            <w:pPr>
+              <w:jc w:val="center"/>
+            </w:pPr>
+            <w:r>
+              <w:t>387.2</w:t>
+            </w:r>
+          </w:p>
+        </w:tc>
+        <w:tc>
+          <w:tcPr>
+            <w:tcW w:w="1172" w:type="dxa"/>
+          </w:tcPr>
+          <w:p>
+            <w:pPr>
+              <w:jc w:val="center"/>
+            </w:pPr>
+            <w:r>
+              <w:t>63.9</w:t>
+            </w:r>
+          </w:p>
+        </w:tc>
+        <w:tc>
+          <w:tcPr>
+            <w:tcW w:w="1168" w:type="dxa"/>
+          </w:tcPr>
+          <w:p>
+            <w:pPr>
+              <w:jc w:val="center"/>
+            </w:pPr>
+            <w:r>
+              <w:t>3.6</w:t>
+            </w:r>
+          </w:p>
+        </w:tc>
+        <w:tc>
+          <w:tcPr>
+            <w:tcW w:w="1138" w:type="dxa"/>
+          </w:tcPr>
+          <w:p>
+            <w:pPr>
+              <w:jc w:val="center"/>
+            </w:pPr>
+            <w:r>
+              <w:t>10.94</w:t>
+            </w:r>
+          </w:p>
+        </w:tc>
+      </w:tr>
+      <w:tr>
+        <w:trPr>
+          <w:trHeight w:val="497"/>
+        </w:trPr>
+        <w:tc>
+          <w:tcPr>
+            <w:tcW w:w="987" w:type="dxa"/>
+          </w:tcPr>
+          <w:p>
+            <w:pPr>
+              <w:jc w:val="center"/>
+            </w:pPr>
+            <w:r>
+              <w:t>5</w:t>
+            </w:r>
+          </w:p>
+        </w:tc>
+        <w:tc>
+          <w:tcPr>
+            <w:tcW w:w="2127" w:type="dxa"/>
+          </w:tcPr>
+          <w:p>
+            <w:pPr>
+              <w:jc w:val="center"/>
+            </w:pPr>
+            <w:r>
+              <w:t xml:space="preserve">15 </w:t>
+            </w:r>
+            <w:r>
+              <w:t>ms</w:t>
+            </w:r>
+            <w:r>
+              <w:rPr>
+                <w:vertAlign w:val="superscript"/>
+              </w:rPr>
+              <w:t>-1</w:t>
+            </w:r>
+            <w:r>
+              <w:t>,</w:t>
+            </w:r>
+            <w:r>
+              <w:t xml:space="preserve"> 13.1 deg</w:t>
+            </w:r>
+          </w:p>
+        </w:tc>
+        <w:tc>
+          <w:tcPr>
+            <w:tcW w:w="1134" w:type="dxa"/>
+          </w:tcPr>
+          <w:p>
+            <w:pPr>
+              <w:jc w:val="center"/>
+            </w:pPr>
+            <w:r>
+              <w:t>14.6</w:t>
+            </w:r>
+          </w:p>
+        </w:tc>
+        <w:tc>
+          <w:tcPr>
+            <w:tcW w:w="1110" w:type="dxa"/>
+          </w:tcPr>
+          <w:p>
+            <w:pPr>
+              <w:jc w:val="center"/>
+            </w:pPr>
+            <w:r>
+              <w:t>3.4</w:t>
+            </w:r>
+          </w:p>
+        </w:tc>
+        <w:tc>
+          <w:tcPr>
+            <w:tcW w:w="1162" w:type="dxa"/>
+          </w:tcPr>
+          <w:p>
+            <w:pPr>
+              <w:jc w:val="center"/>
+            </w:pPr>
+            <w:r>
+              <w:t>58.4</w:t>
+            </w:r>
+          </w:p>
+        </w:tc>
+        <w:tc>
+          <w:tcPr>
+            <w:tcW w:w="1172" w:type="dxa"/>
+          </w:tcPr>
+          <w:p>
+            <w:pPr>
+              <w:jc w:val="center"/>
+            </w:pPr>
+            <w:r>
+              <w:t>0.6</w:t>
+            </w:r>
+          </w:p>
+        </w:tc>
+        <w:tc>
+          <w:tcPr>
+            <w:tcW w:w="1168" w:type="dxa"/>
+          </w:tcPr>
+          <w:p>
+            <w:pPr>
+              <w:jc w:val="center"/>
+            </w:pPr>
+            <w:r>
+              <w:t>0.34</w:t>
+            </w:r>
+          </w:p>
+        </w:tc>
+        <w:tc>
+          <w:tcPr>
+            <w:tcW w:w="1138" w:type="dxa"/>
+          </w:tcPr>
+          <w:p>
+            <w:pPr>
+              <w:jc w:val="center"/>
+            </w:pPr>
+            <w:r>
+              <w:t>4.0</w:t>
+            </w:r>
+          </w:p>
+        </w:tc>
+      </w:tr>
+      <w:tr>
+        <w:trPr>
+          <w:trHeight w:val="481"/>
+        </w:trPr>
+        <w:tc>
+          <w:tcPr>
+            <w:tcW w:w="987" w:type="dxa"/>
+          </w:tcPr>
+          <w:p>
+            <w:pPr>
+              <w:jc w:val="center"/>
+            </w:pPr>
+            <w:r>
+              <w:t>6</w:t>
+            </w:r>
+          </w:p>
+        </w:tc>
+        <w:tc>
+          <w:tcPr>
+            <w:tcW w:w="2127" w:type="dxa"/>
+          </w:tcPr>
+          <w:p>
+            <w:pPr>
+              <w:jc w:val="center"/>
+            </w:pPr>
+            <w:r>
+              <w:t xml:space="preserve">31 </w:t>
+            </w:r>
+            <w:r>
+              <w:t>ms</w:t>
+            </w:r>
+            <w:r>
+              <w:rPr>
+                <w:vertAlign w:val="superscript"/>
+              </w:rPr>
+              <w:t>-1</w:t>
+            </w:r>
+            <w:r>
+              <w:t>,</w:t>
+            </w:r>
+            <w:r>
+              <w:t xml:space="preserve"> 71.2 deg</w:t>
+            </w:r>
+          </w:p>
+        </w:tc>
+        <w:tc>
+          <w:tcPr>
+            <w:tcW w:w="1134" w:type="dxa"/>
+          </w:tcPr>
+          <w:p>
+            <w:pPr>
+              <w:jc w:val="center"/>
+            </w:pPr>
+            <w:r>
+              <w:t>10</w:t>
+            </w:r>
+          </w:p>
+        </w:tc>
+        <w:tc>
+          <w:tcPr>
+            <w:tcW w:w="1110" w:type="dxa"/>
+          </w:tcPr>
+          <w:p>
+            <w:pPr>
+              <w:jc w:val="center"/>
+            </w:pPr>
+            <w:r>
+              <w:t>29.4</w:t>
+            </w:r>
+          </w:p>
+        </w:tc>
+        <w:tc>
+          <w:tcPr>
+            <w:tcW w:w="1162" w:type="dxa"/>
+          </w:tcPr>
+          <w:p>
+            <w:pPr>
+              <w:jc w:val="center"/>
+            </w:pPr>
+            <w:r>
+              <w:t>76</w:t>
+            </w:r>
+          </w:p>
+        </w:tc>
+        <w:tc>
+          <w:tcPr>
+            <w:tcW w:w="1172" w:type="dxa"/>
+          </w:tcPr>
+          <w:p>
+            <w:pPr>
+              <w:jc w:val="center"/>
+            </w:pPr>
+            <w:r>
+              <w:t>44.1</w:t>
+            </w:r>
+          </w:p>
+        </w:tc>
+        <w:tc>
+          <w:tcPr>
+            <w:tcW w:w="1168" w:type="dxa"/>
+          </w:tcPr>
+          <w:p>
+            <w:pPr>
+              <w:jc w:val="center"/>
+            </w:pPr>
+            <w:r>
+              <w:t>3.0</w:t>
+            </w:r>
+          </w:p>
+        </w:tc>
+        <w:tc>
+          <w:tcPr>
+            <w:tcW w:w="1138" w:type="dxa"/>
+          </w:tcPr>
+          <w:p>
+            <w:pPr>
+              <w:jc w:val="center"/>
+            </w:pPr>
+            <w:r>
+              <w:t>7.6</w:t>
+            </w:r>
+          </w:p>
+        </w:tc>
+      </w:tr>
+      <w:tr>
+        <w:trPr>
+          <w:trHeight w:val="481"/>
+        </w:trPr>
+        <w:tc>
+          <w:tcPr>
+            <w:tcW w:w="987" w:type="dxa"/>
+          </w:tcPr>
+          <w:p>
+            <w:pPr>
+              <w:jc w:val="center"/>
+            </w:pPr>
+            <w:r>
+              <w:t>7</w:t>
+            </w:r>
+          </w:p>
+        </w:tc>
+        <w:tc>
+          <w:tcPr>
+            <w:tcW w:w="2127" w:type="dxa"/>
+          </w:tcPr>
+          <w:p>
+            <w:pPr>
+              <w:jc w:val="center"/>
+            </w:pPr>
+            <w:r>
+              <w:t xml:space="preserve">35.1 </w:t>
+            </w:r>
+            <w:r>
+              <w:t>ms</w:t>
+            </w:r>
+            <w:r>
+              <w:rPr>
+                <w:vertAlign w:val="superscript"/>
+              </w:rPr>
+              <w:t>-1</w:t>
+            </w:r>
+            <w:r>
+              <w:t>,</w:t>
+            </w:r>
+            <w:r>
+              <w:t xml:space="preserve"> 30 deg</w:t>
+            </w:r>
+          </w:p>
+        </w:tc>
+        <w:tc>
+          <w:tcPr>
+            <w:tcW w:w="1134" w:type="dxa"/>
+          </w:tcPr>
+          <w:p>
+            <w:pPr>
+              <w:jc w:val="center"/>
+            </w:pPr>
+            <w:r>
+              <w:t>30.4</w:t>
+            </w:r>
+          </w:p>
+        </w:tc>
+        <w:tc>
+          <w:tcPr>
+            <w:tcW w:w="1110" w:type="dxa"/>
+          </w:tcPr>
+          <w:p>
+            <w:pPr>
+              <w:jc w:val="center"/>
+            </w:pPr>
+            <w:r>
+              <w:t>17.6</w:t>
+            </w:r>
+          </w:p>
+        </w:tc>
+        <w:tc>
+          <w:tcPr>
+            <w:tcW w:w="1162" w:type="dxa"/>
+          </w:tcPr>
+          <w:p>
+            <w:pPr>
+              <w:jc w:val="center"/>
+            </w:pPr>
+            <w:r>
+              <w:t>157.3</w:t>
+            </w:r>
+          </w:p>
+        </w:tc>
+        <w:tc>
+          <w:tcPr>
+            <w:tcW w:w="1172" w:type="dxa"/>
+          </w:tcPr>
+          <w:p>
+            <w:pPr>
+              <w:jc w:val="center"/>
+            </w:pPr>
+            <w:r>
+              <w:t>15.8</w:t>
+            </w:r>
+          </w:p>
+        </w:tc>
+        <w:tc>
+          <w:tcPr>
+            <w:tcW w:w="1168" w:type="dxa"/>
+          </w:tcPr>
+          <w:p>
+            <w:pPr>
+              <w:jc w:val="center"/>
+            </w:pPr>
+            <w:r>
+              <w:t>1.5</w:t>
+            </w:r>
+          </w:p>
+        </w:tc>
+        <w:tc>
+          <w:tcPr>
+            <w:tcW w:w="1138" w:type="dxa"/>
+          </w:tcPr>
+          <w:p>
+            <w:pPr>
+              <w:jc w:val="center"/>
+            </w:pPr>
+            <w:r>
+              <w:t>5.2</w:t>
+            </w:r>
+          </w:p>
+        </w:tc>
+      </w:tr>
+      <w:tr>
+        <w:trPr>
+          <w:trHeight w:val="481"/>
+        </w:trPr>
+        <w:tc>
+          <w:tcPr>
+            <w:tcW w:w="987" w:type="dxa"/>
+          </w:tcPr>
+          <w:p>
+            <w:pPr>
+              <w:jc w:val="center"/>
+            </w:pPr>
+            <w:r>
+              <w:t>8</w:t>
+            </w:r>
+          </w:p>
+        </w:tc>
+        <w:tc>
+          <w:tcPr>
+            <w:tcW w:w="2127" w:type="dxa"/>
+          </w:tcPr>
+          <w:p>
+            <w:pPr>
+              <w:jc w:val="center"/>
+            </w:pPr>
+            <w:r>
+              <w:t xml:space="preserve">40 </w:t>
+            </w:r>
+            <w:r>
+              <w:t>ms</w:t>
+            </w:r>
+            <w:r>
+              <w:rPr>
+                <w:vertAlign w:val="superscript"/>
+              </w:rPr>
+              <w:t>-1</w:t>
+            </w:r>
+            <w:r>
+              <w:t>,</w:t>
+            </w:r>
+            <w:r>
+              <w:t xml:space="preserve"> 40 deg</w:t>
+            </w:r>
+          </w:p>
+        </w:tc>
+        <w:tc>
+          <w:tcPr>
+            <w:tcW w:w="1134" w:type="dxa"/>
+          </w:tcPr>
+          <w:p>
+            <w:pPr>
+              <w:jc w:val="center"/>
+            </w:pPr>
+            <w:r>
+              <w:t>30.64</w:t>
+            </w:r>
+          </w:p>
+        </w:tc>
+        <w:tc>
+          <w:tcPr>
+            <w:tcW w:w="1110" w:type="dxa"/>
+          </w:tcPr>
+          <w:p>
+            <w:pPr>
+              <w:jc w:val="center"/>
+            </w:pPr>
+            <w:r>
+              <w:t>25.7</w:t>
+            </w:r>
+          </w:p>
+        </w:tc>
+        <w:tc>
+          <w:tcPr>
+            <w:tcW w:w="1162" w:type="dxa"/>
+          </w:tcPr>
+          <w:p>
+            <w:pPr>
+              <w:jc w:val="center"/>
+            </w:pPr>
+            <w:r>
+              <w:t>300</w:t>
+            </w:r>
+          </w:p>
+        </w:tc>
+        <w:tc>
+          <w:tcPr>
+            <w:tcW w:w="1172" w:type="dxa"/>
+          </w:tcPr>
+          <w:p>
+            <w:pPr>
+              <w:jc w:val="center"/>
+            </w:pPr>
+            <w:r>
+              <w:t>33.6</w:t>
+            </w:r>
+          </w:p>
+        </w:tc>
+        <w:tc>
+          <w:tcPr>
+            <w:tcW w:w="1168" w:type="dxa"/>
+          </w:tcPr>
+          <w:p>
+            <w:pPr>
+              <w:jc w:val="center"/>
+            </w:pPr>
+            <w:r>
+              <w:t>2.62</w:t>
+            </w:r>
+          </w:p>
+        </w:tc>
+        <w:tc>
+          <w:tcPr>
+            <w:tcW w:w="1138" w:type="dxa"/>
+          </w:tcPr>
+          <w:p>
+            <w:pPr>
+              <w:jc w:val="center"/>
+            </w:pPr>
+            <w:r>
+              <w:t>9.8</w:t>
+            </w:r>
+          </w:p>
+        </w:tc>
+      </w:tr>
+      <w:tr>
+        <w:trPr>
+          <w:trHeight w:val="481"/>
+        </w:trPr>
+        <w:tc>
+          <w:tcPr>
+            <w:tcW w:w="987" w:type="dxa"/>
+          </w:tcPr>
+          <w:p>
+            <w:pPr>
+              <w:jc w:val="center"/>
+            </w:pPr>
+            <w:r>
+              <w:t>9</w:t>
+            </w:r>
+          </w:p>
+        </w:tc>
+        <w:tc>
+          <w:tcPr>
+            <w:tcW w:w="2127" w:type="dxa"/>
+          </w:tcPr>
+          <w:p>
+            <w:pPr>
+              <w:jc w:val="center"/>
+            </w:pPr>
+            <w:r>
+              <w:t xml:space="preserve">66.6 </w:t>
+            </w:r>
+            <w:r>
+              <w:t>ms</w:t>
+            </w:r>
+            <w:r>
+              <w:rPr>
+                <w:vertAlign w:val="superscript"/>
+              </w:rPr>
+              <w:t>-1</w:t>
+            </w:r>
+            <w:r>
+              <w:t>,</w:t>
+            </w:r>
+            <w:r>
+              <w:t xml:space="preserve"> 14.3 deg</w:t>
+            </w:r>
+          </w:p>
+        </w:tc>
+        <w:tc>
+          <w:tcPr>
+            <w:tcW w:w="1134" w:type="dxa"/>
+          </w:tcPr>
+          <w:p>
+            <w:pPr>
+              <w:jc w:val="center"/>
+            </w:pPr>
+            <w:r>
+              <w:t>20</w:t>
+            </w:r>
+          </w:p>
+        </w:tc>
+        <w:tc>
+          <w:tcPr>
+            <w:tcW w:w="1110" w:type="dxa"/>
+          </w:tcPr>
+          <w:p>
+            <w:pPr>
+              <w:jc w:val="center"/>
+            </w:pPr>
+            <w:r>
+              <w:t>63.5</w:t>
+            </w:r>
+          </w:p>
+        </w:tc>
+        <w:tc>
+          <w:tcPr>
+            <w:tcW w:w="1162" w:type="dxa"/>
+          </w:tcPr>
+          <w:p>
+            <w:pPr>
+              <w:jc w:val="center"/>
+            </w:pPr>
+            <w:r>
+              <w:t>300</w:t>
+            </w:r>
+          </w:p>
+        </w:tc>
+        <w:tc>
+          <w:tcPr>
+            <w:tcW w:w="1172" w:type="dxa"/>
+          </w:tcPr>
+          <w:p>
+            <w:pPr>
+              <w:jc w:val="center"/>
+            </w:pPr>
+            <w:r>
+              <w:t>205.7</w:t>
+            </w:r>
+          </w:p>
+        </w:tc>
+        <w:tc>
+          <w:tcPr>
+            <w:tcW w:w="1168" w:type="dxa"/>
+          </w:tcPr>
+          <w:p>
+            <w:pPr>
+              <w:jc w:val="center"/>
+            </w:pPr>
+            <w:r>
+              <w:t>6.5</w:t>
+            </w:r>
+          </w:p>
+        </w:tc>
+        <w:tc>
+          <w:tcPr>
+            <w:tcW w:w="1138" w:type="dxa"/>
+          </w:tcPr>
+          <w:p>
+            <w:pPr>
+              <w:jc w:val="center"/>
+            </w:pPr>
+            <w:r>
+              <w:t>15</w:t>
+            </w:r>
+          </w:p>
+        </w:tc>
+      </w:tr>
+    </w:tbl>
+    <w:p/>
     <w:sectPr>
       <w:pgSz w:w="11906" w:h="16838"/>
       <w:pgMar w:top="1440" w:right="1440" w:bottom="1440" w:left="1440" w:header="708" w:footer="708" w:gutter="0"/>
@@ -740,7 +2559,7 @@
 </file>
 
 <file path=word/numbering.xml><?xml version="1.0" encoding="utf-8"?>
-<w:numbering xmlns:wpc="http://schemas.microsoft.com/office/word/2010/wordprocessingCanvas" xmlns:cx="http://schemas.microsoft.com/office/drawing/2014/chartex" xmlns:cx1="http://schemas.microsoft.com/office/drawing/2015/9/8/chartex" xmlns:cx2="http://schemas.microsoft.com/office/drawing/2015/10/21/chartex" xmlns:cx3="http://schemas.microsoft.com/office/drawing/2016/5/9/chartex" xmlns:cx4="http://schemas.microsoft.com/office/drawing/2016/5/10/chartex" xmlns:cx5="http://schemas.microsoft.com/office/drawing/2016/5/11/chartex" xmlns:mc="http://schemas.openxmlformats.org/markup-compatibility/2006" xmlns:o="urn:schemas-microsoft-com:office:office" xmlns:r="http://schemas.openxmlformats.org/officeDocument/2006/relationships" xmlns:m="http://schemas.openxmlformats.org/officeDocument/2006/math" xmlns:v="urn:schemas-microsoft-com:vml" xmlns:wp14="http://schemas.microsoft.com/office/word/2010/wordprocessingDrawing" xmlns:wp="http://schemas.openxmlformats.org/drawingml/2006/wordprocessingDrawing" xmlns:w10="urn:schemas-microsoft-com:office:word" xmlns:w="http://schemas.openxmlformats.org/wordprocessingml/2006/main" xmlns:w14="http://schemas.microsoft.com/office/word/2010/wordml" xmlns:w15="http://schemas.microsoft.com/office/word/2012/wordml" xmlns:w16se="http://schemas.microsoft.com/office/word/2015/wordml/symex" xmlns:wpg="http://schemas.microsoft.com/office/word/2010/wordprocessingGroup" xmlns:wpi="http://schemas.microsoft.com/office/word/2010/wordprocessingInk" xmlns:wne="http://schemas.microsoft.com/office/word/2006/wordml" xmlns:wps="http://schemas.microsoft.com/office/word/2010/wordprocessingShape" mc:Ignorable="w14 w15 w16se wp14">
+<w:numbering xmlns:wpc="http://schemas.microsoft.com/office/word/2010/wordprocessingCanvas" xmlns:cx="http://schemas.microsoft.com/office/drawing/2014/chartex" xmlns:cx1="http://schemas.microsoft.com/office/drawing/2015/9/8/chartex" xmlns:cx2="http://schemas.microsoft.com/office/drawing/2015/10/21/chartex" xmlns:cx3="http://schemas.microsoft.com/office/drawing/2016/5/9/chartex" xmlns:cx4="http://schemas.microsoft.com/office/drawing/2016/5/10/chartex" xmlns:cx5="http://schemas.microsoft.com/office/drawing/2016/5/11/chartex" xmlns:cx6="http://schemas.microsoft.com/office/drawing/2016/5/12/chartex" xmlns:cx7="http://schemas.microsoft.com/office/drawing/2016/5/13/chartex" xmlns:cx8="http://schemas.microsoft.com/office/drawing/2016/5/14/chartex" xmlns:mc="http://schemas.openxmlformats.org/markup-compatibility/2006" xmlns:o="urn:schemas-microsoft-com:office:office" xmlns:r="http://schemas.openxmlformats.org/officeDocument/2006/relationships" xmlns:m="http://schemas.openxmlformats.org/officeDocument/2006/math" xmlns:v="urn:schemas-microsoft-com:vml" xmlns:wp14="http://schemas.microsoft.com/office/word/2010/wordprocessingDrawing" xmlns:wp="http://schemas.openxmlformats.org/drawingml/2006/wordprocessingDrawing" xmlns:w10="urn:schemas-microsoft-com:office:word" xmlns:w="http://schemas.openxmlformats.org/wordprocessingml/2006/main" xmlns:w14="http://schemas.microsoft.com/office/word/2010/wordml" xmlns:w15="http://schemas.microsoft.com/office/word/2012/wordml" xmlns:w16se="http://schemas.microsoft.com/office/word/2015/wordml/symex" xmlns:wpg="http://schemas.microsoft.com/office/word/2010/wordprocessingGroup" xmlns:wpi="http://schemas.microsoft.com/office/word/2010/wordprocessingInk" xmlns:wne="http://schemas.microsoft.com/office/word/2006/wordml" xmlns:wps="http://schemas.microsoft.com/office/word/2010/wordprocessingShape" mc:Ignorable="w14 w15 w16se wp14">
   <w:abstractNum w:abstractNumId="0" w15:restartNumberingAfterBreak="0">
     <w:nsid w:val="FFFFFF89"/>
     <w:multiLevelType w:val="singleLevel"/>
@@ -852,6 +2671,95 @@
     </w:lvl>
   </w:abstractNum>
   <w:abstractNum w:abstractNumId="2" w15:restartNumberingAfterBreak="0">
+    <w:nsid w:val="0E72647C"/>
+    <w:multiLevelType w:val="hybridMultilevel"/>
+    <w:tmpl w:val="405A4524"/>
+    <w:lvl w:ilvl="0" w:tplc="0C09000F">
+      <w:start w:val="1"/>
+      <w:numFmt w:val="decimal"/>
+      <w:lvlText w:val="%1."/>
+      <w:lvlJc w:val="left"/>
+      <w:pPr>
+        <w:ind w:left="720" w:hanging="360"/>
+      </w:pPr>
+      <w:rPr>
+        <w:rFonts w:hint="default"/>
+      </w:rPr>
+    </w:lvl>
+    <w:lvl w:ilvl="1" w:tplc="0C090019" w:tentative="1">
+      <w:start w:val="1"/>
+      <w:numFmt w:val="lowerLetter"/>
+      <w:lvlText w:val="%2."/>
+      <w:lvlJc w:val="left"/>
+      <w:pPr>
+        <w:ind w:left="1440" w:hanging="360"/>
+      </w:pPr>
+    </w:lvl>
+    <w:lvl w:ilvl="2" w:tplc="0C09001B" w:tentative="1">
+      <w:start w:val="1"/>
+      <w:numFmt w:val="lowerRoman"/>
+      <w:lvlText w:val="%3."/>
+      <w:lvlJc w:val="right"/>
+      <w:pPr>
+        <w:ind w:left="2160" w:hanging="180"/>
+      </w:pPr>
+    </w:lvl>
+    <w:lvl w:ilvl="3" w:tplc="0C09000F" w:tentative="1">
+      <w:start w:val="1"/>
+      <w:numFmt w:val="decimal"/>
+      <w:lvlText w:val="%4."/>
+      <w:lvlJc w:val="left"/>
+      <w:pPr>
+        <w:ind w:left="2880" w:hanging="360"/>
+      </w:pPr>
+    </w:lvl>
+    <w:lvl w:ilvl="4" w:tplc="0C090019" w:tentative="1">
+      <w:start w:val="1"/>
+      <w:numFmt w:val="lowerLetter"/>
+      <w:lvlText w:val="%5."/>
+      <w:lvlJc w:val="left"/>
+      <w:pPr>
+        <w:ind w:left="3600" w:hanging="360"/>
+      </w:pPr>
+    </w:lvl>
+    <w:lvl w:ilvl="5" w:tplc="0C09001B" w:tentative="1">
+      <w:start w:val="1"/>
+      <w:numFmt w:val="lowerRoman"/>
+      <w:lvlText w:val="%6."/>
+      <w:lvlJc w:val="right"/>
+      <w:pPr>
+        <w:ind w:left="4320" w:hanging="180"/>
+      </w:pPr>
+    </w:lvl>
+    <w:lvl w:ilvl="6" w:tplc="0C09000F" w:tentative="1">
+      <w:start w:val="1"/>
+      <w:numFmt w:val="decimal"/>
+      <w:lvlText w:val="%7."/>
+      <w:lvlJc w:val="left"/>
+      <w:pPr>
+        <w:ind w:left="5040" w:hanging="360"/>
+      </w:pPr>
+    </w:lvl>
+    <w:lvl w:ilvl="7" w:tplc="0C090019" w:tentative="1">
+      <w:start w:val="1"/>
+      <w:numFmt w:val="lowerLetter"/>
+      <w:lvlText w:val="%8."/>
+      <w:lvlJc w:val="left"/>
+      <w:pPr>
+        <w:ind w:left="5760" w:hanging="360"/>
+      </w:pPr>
+    </w:lvl>
+    <w:lvl w:ilvl="8" w:tplc="0C09001B" w:tentative="1">
+      <w:start w:val="1"/>
+      <w:numFmt w:val="lowerRoman"/>
+      <w:lvlText w:val="%9."/>
+      <w:lvlJc w:val="right"/>
+      <w:pPr>
+        <w:ind w:left="6480" w:hanging="180"/>
+      </w:pPr>
+    </w:lvl>
+  </w:abstractNum>
+  <w:abstractNum w:abstractNumId="3" w15:restartNumberingAfterBreak="0">
     <w:nsid w:val="19103CC9"/>
     <w:multiLevelType w:val="hybridMultilevel"/>
     <w:tmpl w:val="E9E81768"/>
@@ -940,7 +2848,7 @@
       </w:pPr>
     </w:lvl>
   </w:abstractNum>
-  <w:abstractNum w:abstractNumId="3" w15:restartNumberingAfterBreak="0">
+  <w:abstractNum w:abstractNumId="4" w15:restartNumberingAfterBreak="0">
     <w:nsid w:val="43666412"/>
     <w:multiLevelType w:val="hybridMultilevel"/>
     <w:tmpl w:val="BAEC785A"/>
@@ -1029,7 +2937,7 @@
       </w:pPr>
     </w:lvl>
   </w:abstractNum>
-  <w:abstractNum w:abstractNumId="4" w15:restartNumberingAfterBreak="0">
+  <w:abstractNum w:abstractNumId="5" w15:restartNumberingAfterBreak="0">
     <w:nsid w:val="6274460E"/>
     <w:multiLevelType w:val="hybridMultilevel"/>
     <w:tmpl w:val="4AA86FC2"/>
@@ -1141,7 +3049,7 @@
       </w:rPr>
     </w:lvl>
   </w:abstractNum>
-  <w:abstractNum w:abstractNumId="5" w15:restartNumberingAfterBreak="0">
+  <w:abstractNum w:abstractNumId="6" w15:restartNumberingAfterBreak="0">
     <w:nsid w:val="78C15FEB"/>
     <w:multiLevelType w:val="hybridMultilevel"/>
     <w:tmpl w:val="C93478F6"/>
@@ -1234,19 +3142,22 @@
     <w:abstractNumId w:val="1"/>
   </w:num>
   <w:num w:numId="2">
-    <w:abstractNumId w:val="3"/>
+    <w:abstractNumId w:val="4"/>
   </w:num>
   <w:num w:numId="3">
-    <w:abstractNumId w:val="2"/>
+    <w:abstractNumId w:val="3"/>
   </w:num>
   <w:num w:numId="4">
     <w:abstractNumId w:val="0"/>
   </w:num>
   <w:num w:numId="5">
+    <w:abstractNumId w:val="6"/>
+  </w:num>
+  <w:num w:numId="6">
     <w:abstractNumId w:val="5"/>
   </w:num>
-  <w:num w:numId="6">
-    <w:abstractNumId w:val="4"/>
+  <w:num w:numId="7">
+    <w:abstractNumId w:val="2"/>
   </w:num>
 </w:numbering>
 </file>
@@ -1871,6 +3782,25 @@
       <w:sz w:val="24"/>
       <w:szCs w:val="24"/>
     </w:rPr>
+  </w:style>
+  <w:style w:type="table" w:styleId="TableGrid">
+    <w:name w:val="Table Grid"/>
+    <w:basedOn w:val="TableNormal"/>
+    <w:uiPriority w:val="39"/>
+    <w:rsid w:val="00C35740"/>
+    <w:pPr>
+      <w:spacing w:line="240" w:lineRule="auto"/>
+    </w:pPr>
+    <w:tblPr>
+      <w:tblBorders>
+        <w:top w:val="single" w:sz="4" w:space="0" w:color="auto"/>
+        <w:left w:val="single" w:sz="4" w:space="0" w:color="auto"/>
+        <w:bottom w:val="single" w:sz="4" w:space="0" w:color="auto"/>
+        <w:right w:val="single" w:sz="4" w:space="0" w:color="auto"/>
+        <w:insideH w:val="single" w:sz="4" w:space="0" w:color="auto"/>
+        <w:insideV w:val="single" w:sz="4" w:space="0" w:color="auto"/>
+      </w:tblBorders>
+    </w:tblPr>
   </w:style>
 </w:styles>
 </file>

</xml_diff>

<commit_message>
IPO chart and system flowchart
</commit_message>
<xml_diff>
--- a/Edward Webb, Personal Project Portfolio (SDD).docx
+++ b/Edward Webb, Personal Project Portfolio (SDD).docx
@@ -84,7 +84,15 @@
     </w:p>
     <w:p>
       <w:r>
-        <w:t>This program will take several variables relating to projectile motion eg. Initial velocity, maximum height the projectile reaches, the range of the projectile, etc. and will determine the rest of the variables and show the path of the projectile on a graph. Developing the graph will involve measuring what height the projectile is at a point of the projectile’s motion and placing a dot on the graph. The graph could have multiple dots to create a curve.</w:t>
+        <w:t xml:space="preserve">This program will take several variables relating to projectile motion </w:t>
+      </w:r>
+      <w:proofErr w:type="spellStart"/>
+      <w:r>
+        <w:t>eg</w:t>
+      </w:r>
+      <w:proofErr w:type="spellEnd"/>
+      <w:r>
+        <w:t>. Initial velocity, maximum height the projectile reaches, the range of the projectile, etc. and will determine the rest of the variables and show the path of the projectile on a graph. Developing the graph will involve measuring what height the projectile is at a point of the projectile’s motion and placing a dot on the graph. The graph could have multiple dots to create a curve.</w:t>
       </w:r>
     </w:p>
     <w:p>
@@ -650,6 +658,63 @@
         <w:pStyle w:val="Heading2"/>
       </w:pPr>
       <w:r>
+        <w:t>System Flowchart</w:t>
+      </w:r>
+    </w:p>
+    <w:p>
+      <w:r>
+        <w:rPr>
+          <w:noProof/>
+          <w:lang w:eastAsia="en-AU"/>
+        </w:rPr>
+        <w:drawing>
+          <wp:inline distT="0" distB="0" distL="0" distR="0" wp14:anchorId="7DC2C9C6" wp14:editId="2F38B1A5">
+            <wp:extent cx="5731510" cy="3843655"/>
+            <wp:effectExtent l="0" t="0" r="2540" b="4445"/>
+            <wp:docPr id="5" name="Picture 5"/>
+            <wp:cNvGraphicFramePr>
+              <a:graphicFrameLocks xmlns:a="http://schemas.openxmlformats.org/drawingml/2006/main" noChangeAspect="1"/>
+            </wp:cNvGraphicFramePr>
+            <a:graphic xmlns:a="http://schemas.openxmlformats.org/drawingml/2006/main">
+              <a:graphicData uri="http://schemas.openxmlformats.org/drawingml/2006/picture">
+                <pic:pic xmlns:pic="http://schemas.openxmlformats.org/drawingml/2006/picture">
+                  <pic:nvPicPr>
+                    <pic:cNvPr id="5" name="System Flowchart.PNG"/>
+                    <pic:cNvPicPr/>
+                  </pic:nvPicPr>
+                  <pic:blipFill>
+                    <a:blip r:embed="rId9">
+                      <a:extLst>
+                        <a:ext uri="{28A0092B-C50C-407E-A947-70E740481C1C}">
+                          <a14:useLocalDpi xmlns:a14="http://schemas.microsoft.com/office/drawing/2010/main" val="0"/>
+                        </a:ext>
+                      </a:extLst>
+                    </a:blip>
+                    <a:stretch>
+                      <a:fillRect/>
+                    </a:stretch>
+                  </pic:blipFill>
+                  <pic:spPr>
+                    <a:xfrm>
+                      <a:off x="0" y="0"/>
+                      <a:ext cx="5731510" cy="3843655"/>
+                    </a:xfrm>
+                    <a:prstGeom prst="rect">
+                      <a:avLst/>
+                    </a:prstGeom>
+                  </pic:spPr>
+                </pic:pic>
+              </a:graphicData>
+            </a:graphic>
+          </wp:inline>
+        </w:drawing>
+      </w:r>
+    </w:p>
+    <w:p>
+      <w:pPr>
+        <w:pStyle w:val="Heading2"/>
+      </w:pPr>
+      <w:r>
         <w:t>Specifications</w:t>
       </w:r>
     </w:p>
@@ -706,6 +771,7 @@
         <w:pStyle w:val="Heading2"/>
       </w:pPr>
       <w:r>
+        <w:lastRenderedPageBreak/>
         <w:t>Test Data</w:t>
       </w:r>
     </w:p>
@@ -717,6 +783,20 @@
         <w:t>Documentation (technical manual)</w:t>
       </w:r>
     </w:p>
+    <w:p/>
+    <w:p/>
+    <w:p/>
+    <w:p/>
+    <w:p/>
+    <w:p/>
+    <w:p/>
+    <w:p/>
+    <w:p/>
+    <w:p/>
+    <w:p/>
+    <w:p/>
+    <w:p/>
+    <w:p/>
     <w:p/>
     <w:p/>
     <w:p/>
@@ -812,9 +892,11 @@
             <w:tcW w:w="2370" w:type="dxa"/>
           </w:tcPr>
           <w:p>
+            <w:proofErr w:type="spellStart"/>
             <w:r>
               <w:t>initVelo</w:t>
             </w:r>
+            <w:proofErr w:type="spellEnd"/>
           </w:p>
         </w:tc>
         <w:tc>
@@ -862,9 +944,11 @@
             <w:tcW w:w="2370" w:type="dxa"/>
           </w:tcPr>
           <w:p>
+            <w:proofErr w:type="spellStart"/>
             <w:r>
               <w:t>xVelocity</w:t>
             </w:r>
+            <w:proofErr w:type="spellEnd"/>
           </w:p>
         </w:tc>
         <w:tc>
@@ -887,9 +971,11 @@
             <w:tcW w:w="2370" w:type="dxa"/>
           </w:tcPr>
           <w:p>
+            <w:proofErr w:type="spellStart"/>
             <w:r>
               <w:t>yVelocity</w:t>
             </w:r>
+            <w:proofErr w:type="spellEnd"/>
           </w:p>
         </w:tc>
         <w:tc>
@@ -912,9 +998,11 @@
             <w:tcW w:w="2370" w:type="dxa"/>
           </w:tcPr>
           <w:p>
+            <w:proofErr w:type="spellStart"/>
             <w:r>
               <w:t>timeSpecific</w:t>
             </w:r>
+            <w:proofErr w:type="spellEnd"/>
           </w:p>
         </w:tc>
         <w:tc>
@@ -962,9 +1050,11 @@
             <w:tcW w:w="2370" w:type="dxa"/>
           </w:tcPr>
           <w:p>
+            <w:proofErr w:type="spellStart"/>
             <w:r>
               <w:t>maxHeight</w:t>
             </w:r>
+            <w:proofErr w:type="spellEnd"/>
           </w:p>
         </w:tc>
         <w:tc>
@@ -1071,9 +1161,11 @@
             <w:tcW w:w="2370" w:type="dxa"/>
           </w:tcPr>
           <w:p>
+            <w:proofErr w:type="spellStart"/>
             <w:r>
               <w:t>heightEnd</w:t>
             </w:r>
+            <w:proofErr w:type="spellEnd"/>
           </w:p>
         </w:tc>
         <w:tc>
@@ -1096,9 +1188,11 @@
             <w:tcW w:w="2370" w:type="dxa"/>
           </w:tcPr>
           <w:p>
+            <w:proofErr w:type="spellStart"/>
             <w:r>
               <w:t>heightDiff</w:t>
             </w:r>
+            <w:proofErr w:type="spellEnd"/>
           </w:p>
         </w:tc>
         <w:tc>
@@ -1107,7 +1201,23 @@
           </w:tcPr>
           <w:p>
             <w:r>
-              <w:t>The difference in height between the landing height and the initial height (heightEnd – height = heightDiff)</w:t>
+              <w:t>The difference in height between the landing height and the initial height (</w:t>
+            </w:r>
+            <w:proofErr w:type="spellStart"/>
+            <w:r>
+              <w:t>heightEnd</w:t>
+            </w:r>
+            <w:proofErr w:type="spellEnd"/>
+            <w:r>
+              <w:t xml:space="preserve"> – height = </w:t>
+            </w:r>
+            <w:proofErr w:type="spellStart"/>
+            <w:r>
+              <w:t>heightDiff</w:t>
+            </w:r>
+            <w:proofErr w:type="spellEnd"/>
+            <w:r>
+              <w:t>)</w:t>
             </w:r>
           </w:p>
         </w:tc>
@@ -1121,9 +1231,11 @@
             <w:tcW w:w="2370" w:type="dxa"/>
           </w:tcPr>
           <w:p>
+            <w:proofErr w:type="spellStart"/>
             <w:r>
               <w:t>angleR</w:t>
             </w:r>
+            <w:proofErr w:type="spellEnd"/>
           </w:p>
         </w:tc>
         <w:tc>
@@ -1472,8 +1584,13 @@
               <w:t>-1</w:t>
             </w:r>
             <w:r>
-              <w:t>, 30 deg</w:t>
-            </w:r>
+              <w:t xml:space="preserve">, 30 </w:t>
+            </w:r>
+            <w:proofErr w:type="spellStart"/>
+            <w:r>
+              <w:t>deg</w:t>
+            </w:r>
+            <w:proofErr w:type="spellEnd"/>
           </w:p>
         </w:tc>
         <w:tc>
@@ -1581,10 +1698,7 @@
               <w:jc w:val="center"/>
             </w:pPr>
             <w:r>
-              <w:t xml:space="preserve">25 </w:t>
-            </w:r>
-            <w:r>
-              <w:t>ms</w:t>
+              <w:t>25 ms</w:t>
             </w:r>
             <w:r>
               <w:rPr>
@@ -1593,8 +1707,13 @@
               <w:t>-1</w:t>
             </w:r>
             <w:r>
-              <w:t>, 30.3 deg</w:t>
-            </w:r>
+              <w:t xml:space="preserve">, 30.3 </w:t>
+            </w:r>
+            <w:proofErr w:type="spellStart"/>
+            <w:r>
+              <w:t>deg</w:t>
+            </w:r>
+            <w:proofErr w:type="spellEnd"/>
           </w:p>
         </w:tc>
         <w:tc>
@@ -1702,10 +1821,7 @@
               <w:jc w:val="center"/>
             </w:pPr>
             <w:r>
-              <w:t xml:space="preserve">101 </w:t>
-            </w:r>
-            <w:r>
-              <w:t>ms</w:t>
+              <w:t>101 ms</w:t>
             </w:r>
             <w:r>
               <w:rPr>
@@ -1714,8 +1830,13 @@
               <w:t>-1</w:t>
             </w:r>
             <w:r>
-              <w:t>, 84.3 deg</w:t>
-            </w:r>
+              <w:t xml:space="preserve">, 84.3 </w:t>
+            </w:r>
+            <w:proofErr w:type="spellStart"/>
+            <w:r>
+              <w:t>deg</w:t>
+            </w:r>
+            <w:proofErr w:type="spellEnd"/>
           </w:p>
         </w:tc>
         <w:tc>
@@ -1748,8 +1869,6 @@
             <w:r>
               <w:t>5</w:t>
             </w:r>
-            <w:bookmarkStart w:id="0" w:name="_GoBack"/>
-            <w:bookmarkEnd w:id="0"/>
           </w:p>
         </w:tc>
         <w:tc>
@@ -1831,10 +1950,7 @@
               <w:jc w:val="center"/>
             </w:pPr>
             <w:r>
-              <w:t xml:space="preserve">50 </w:t>
-            </w:r>
-            <w:r>
-              <w:t>ms</w:t>
+              <w:t>50 ms</w:t>
             </w:r>
             <w:r>
               <w:rPr>
@@ -1843,8 +1959,13 @@
               <w:t>-1</w:t>
             </w:r>
             <w:r>
-              <w:t>, 45 deg</w:t>
-            </w:r>
+              <w:t xml:space="preserve">, 45 </w:t>
+            </w:r>
+            <w:proofErr w:type="spellStart"/>
+            <w:r>
+              <w:t>deg</w:t>
+            </w:r>
+            <w:proofErr w:type="spellEnd"/>
           </w:p>
         </w:tc>
         <w:tc>
@@ -1952,10 +2073,7 @@
               <w:jc w:val="center"/>
             </w:pPr>
             <w:r>
-              <w:t xml:space="preserve">15 </w:t>
-            </w:r>
-            <w:r>
-              <w:t>ms</w:t>
+              <w:t>15 ms</w:t>
             </w:r>
             <w:r>
               <w:rPr>
@@ -1964,11 +2082,13 @@
               <w:t>-1</w:t>
             </w:r>
             <w:r>
-              <w:t>,</w:t>
-            </w:r>
-            <w:r>
-              <w:t xml:space="preserve"> 13.1 deg</w:t>
-            </w:r>
+              <w:t xml:space="preserve">, 13.1 </w:t>
+            </w:r>
+            <w:proofErr w:type="spellStart"/>
+            <w:r>
+              <w:t>deg</w:t>
+            </w:r>
+            <w:proofErr w:type="spellEnd"/>
           </w:p>
         </w:tc>
         <w:tc>
@@ -2076,10 +2196,7 @@
               <w:jc w:val="center"/>
             </w:pPr>
             <w:r>
-              <w:t xml:space="preserve">31 </w:t>
-            </w:r>
-            <w:r>
-              <w:t>ms</w:t>
+              <w:t>31 ms</w:t>
             </w:r>
             <w:r>
               <w:rPr>
@@ -2088,11 +2205,13 @@
               <w:t>-1</w:t>
             </w:r>
             <w:r>
-              <w:t>,</w:t>
-            </w:r>
-            <w:r>
-              <w:t xml:space="preserve"> 71.2 deg</w:t>
-            </w:r>
+              <w:t xml:space="preserve">, 71.2 </w:t>
+            </w:r>
+            <w:proofErr w:type="spellStart"/>
+            <w:r>
+              <w:t>deg</w:t>
+            </w:r>
+            <w:proofErr w:type="spellEnd"/>
           </w:p>
         </w:tc>
         <w:tc>
@@ -2200,10 +2319,7 @@
               <w:jc w:val="center"/>
             </w:pPr>
             <w:r>
-              <w:t xml:space="preserve">35.1 </w:t>
-            </w:r>
-            <w:r>
-              <w:t>ms</w:t>
+              <w:t>35.1 ms</w:t>
             </w:r>
             <w:r>
               <w:rPr>
@@ -2212,11 +2328,13 @@
               <w:t>-1</w:t>
             </w:r>
             <w:r>
-              <w:t>,</w:t>
-            </w:r>
-            <w:r>
-              <w:t xml:space="preserve"> 30 deg</w:t>
-            </w:r>
+              <w:t xml:space="preserve">, 30 </w:t>
+            </w:r>
+            <w:proofErr w:type="spellStart"/>
+            <w:r>
+              <w:t>deg</w:t>
+            </w:r>
+            <w:proofErr w:type="spellEnd"/>
           </w:p>
         </w:tc>
         <w:tc>
@@ -2324,10 +2442,7 @@
               <w:jc w:val="center"/>
             </w:pPr>
             <w:r>
-              <w:t xml:space="preserve">40 </w:t>
-            </w:r>
-            <w:r>
-              <w:t>ms</w:t>
+              <w:t>40 ms</w:t>
             </w:r>
             <w:r>
               <w:rPr>
@@ -2336,11 +2451,13 @@
               <w:t>-1</w:t>
             </w:r>
             <w:r>
-              <w:t>,</w:t>
-            </w:r>
-            <w:r>
-              <w:t xml:space="preserve"> 40 deg</w:t>
-            </w:r>
+              <w:t xml:space="preserve">, 40 </w:t>
+            </w:r>
+            <w:proofErr w:type="spellStart"/>
+            <w:r>
+              <w:t>deg</w:t>
+            </w:r>
+            <w:proofErr w:type="spellEnd"/>
           </w:p>
         </w:tc>
         <w:tc>
@@ -2448,10 +2565,7 @@
               <w:jc w:val="center"/>
             </w:pPr>
             <w:r>
-              <w:t xml:space="preserve">66.6 </w:t>
-            </w:r>
-            <w:r>
-              <w:t>ms</w:t>
+              <w:t>66.6 ms</w:t>
             </w:r>
             <w:r>
               <w:rPr>
@@ -2460,11 +2574,13 @@
               <w:t>-1</w:t>
             </w:r>
             <w:r>
-              <w:t>,</w:t>
-            </w:r>
-            <w:r>
-              <w:t xml:space="preserve"> 14.3 deg</w:t>
-            </w:r>
+              <w:t xml:space="preserve">, 14.3 </w:t>
+            </w:r>
+            <w:proofErr w:type="spellStart"/>
+            <w:r>
+              <w:t>deg</w:t>
+            </w:r>
+            <w:proofErr w:type="spellEnd"/>
           </w:p>
         </w:tc>
         <w:tc>
@@ -2548,6 +2664,169 @@
       </w:tr>
     </w:tbl>
     <w:p/>
+    <w:p/>
+    <w:p/>
+    <w:p/>
+    <w:p/>
+    <w:p/>
+    <w:p/>
+    <w:p/>
+    <w:p/>
+    <w:p>
+      <w:pPr>
+        <w:pStyle w:val="Heading2"/>
+      </w:pPr>
+      <w:r>
+        <w:lastRenderedPageBreak/>
+        <w:t>IPO Chart</w:t>
+      </w:r>
+    </w:p>
+    <w:tbl>
+      <w:tblPr>
+        <w:tblStyle w:val="TableGrid"/>
+        <w:tblW w:w="0" w:type="auto"/>
+        <w:tblLook w:val="04A0" w:firstRow="1" w:lastRow="0" w:firstColumn="1" w:lastColumn="0" w:noHBand="0" w:noVBand="1"/>
+      </w:tblPr>
+      <w:tblGrid>
+        <w:gridCol w:w="2405"/>
+        <w:gridCol w:w="4536"/>
+        <w:gridCol w:w="2075"/>
+      </w:tblGrid>
+      <w:tr>
+        <w:tc>
+          <w:tcPr>
+            <w:tcW w:w="2405" w:type="dxa"/>
+          </w:tcPr>
+          <w:p>
+            <w:pPr>
+              <w:jc w:val="center"/>
+            </w:pPr>
+            <w:r>
+              <w:t>Input</w:t>
+            </w:r>
+          </w:p>
+        </w:tc>
+        <w:tc>
+          <w:tcPr>
+            <w:tcW w:w="4536" w:type="dxa"/>
+          </w:tcPr>
+          <w:p>
+            <w:pPr>
+              <w:jc w:val="center"/>
+            </w:pPr>
+            <w:r>
+              <w:t>Process</w:t>
+            </w:r>
+          </w:p>
+        </w:tc>
+        <w:tc>
+          <w:tcPr>
+            <w:tcW w:w="2075" w:type="dxa"/>
+          </w:tcPr>
+          <w:p>
+            <w:pPr>
+              <w:jc w:val="center"/>
+            </w:pPr>
+            <w:r>
+              <w:t>Output</w:t>
+            </w:r>
+          </w:p>
+        </w:tc>
+      </w:tr>
+      <w:tr>
+        <w:tc>
+          <w:tcPr>
+            <w:tcW w:w="2405" w:type="dxa"/>
+          </w:tcPr>
+          <w:p>
+            <w:r>
+              <w:t>Variables of projectile motion problem (</w:t>
+            </w:r>
+            <w:proofErr w:type="spellStart"/>
+            <w:r>
+              <w:t>eg</w:t>
+            </w:r>
+            <w:proofErr w:type="spellEnd"/>
+            <w:r>
+              <w:t>. Time, initial velocity, range)</w:t>
+            </w:r>
+          </w:p>
+        </w:tc>
+        <w:tc>
+          <w:tcPr>
+            <w:tcW w:w="4536" w:type="dxa"/>
+          </w:tcPr>
+          <w:p>
+            <w:pPr>
+              <w:pStyle w:val="ListParagraph"/>
+              <w:numPr>
+                <w:ilvl w:val="0"/>
+                <w:numId w:val="8"/>
+              </w:numPr>
+            </w:pPr>
+            <w:r>
+              <w:t>Identify which variables were given by the user</w:t>
+            </w:r>
+          </w:p>
+          <w:p>
+            <w:pPr>
+              <w:pStyle w:val="ListParagraph"/>
+              <w:numPr>
+                <w:ilvl w:val="0"/>
+                <w:numId w:val="8"/>
+              </w:numPr>
+            </w:pPr>
+            <w:r>
+              <w:t>Use the algorithm that can solve the projectile motion problem using the variables given.</w:t>
+            </w:r>
+          </w:p>
+          <w:p>
+            <w:pPr>
+              <w:pStyle w:val="ListParagraph"/>
+              <w:numPr>
+                <w:ilvl w:val="0"/>
+                <w:numId w:val="8"/>
+              </w:numPr>
+            </w:pPr>
+            <w:r>
+              <w:t>Use projectile motion equations like v = u + at to calculate all variables, including time, initial velocity, range, maximum height, and time until maximum height is reached.</w:t>
+            </w:r>
+          </w:p>
+          <w:p>
+            <w:pPr>
+              <w:pStyle w:val="ListParagraph"/>
+              <w:numPr>
+                <w:ilvl w:val="0"/>
+                <w:numId w:val="8"/>
+              </w:numPr>
+            </w:pPr>
+            <w:r>
+              <w:t>Display all variables of the projectile motion problem to the user</w:t>
+            </w:r>
+          </w:p>
+        </w:tc>
+        <w:tc>
+          <w:tcPr>
+            <w:tcW w:w="2075" w:type="dxa"/>
+          </w:tcPr>
+          <w:p/>
+          <w:p/>
+          <w:p/>
+          <w:p/>
+          <w:p/>
+          <w:p/>
+          <w:p>
+            <w:r>
+              <w:t>All projectile motion variables related to the problem given.</w:t>
+            </w:r>
+          </w:p>
+        </w:tc>
+      </w:tr>
+    </w:tbl>
+    <w:p>
+      <w:bookmarkStart w:id="0" w:name="_GoBack"/>
+      <w:bookmarkEnd w:id="0"/>
+    </w:p>
     <w:sectPr>
       <w:pgSz w:w="11906" w:h="16838"/>
       <w:pgMar w:top="1440" w:right="1440" w:bottom="1440" w:left="1440" w:header="708" w:footer="708" w:gutter="0"/>
@@ -3050,6 +3329,95 @@
     </w:lvl>
   </w:abstractNum>
   <w:abstractNum w:abstractNumId="6" w15:restartNumberingAfterBreak="0">
+    <w:nsid w:val="70DF71A3"/>
+    <w:multiLevelType w:val="hybridMultilevel"/>
+    <w:tmpl w:val="255A3A64"/>
+    <w:lvl w:ilvl="0" w:tplc="0C09000F">
+      <w:start w:val="1"/>
+      <w:numFmt w:val="decimal"/>
+      <w:lvlText w:val="%1."/>
+      <w:lvlJc w:val="left"/>
+      <w:pPr>
+        <w:ind w:left="720" w:hanging="360"/>
+      </w:pPr>
+      <w:rPr>
+        <w:rFonts w:hint="default"/>
+      </w:rPr>
+    </w:lvl>
+    <w:lvl w:ilvl="1" w:tplc="0C090019" w:tentative="1">
+      <w:start w:val="1"/>
+      <w:numFmt w:val="lowerLetter"/>
+      <w:lvlText w:val="%2."/>
+      <w:lvlJc w:val="left"/>
+      <w:pPr>
+        <w:ind w:left="1440" w:hanging="360"/>
+      </w:pPr>
+    </w:lvl>
+    <w:lvl w:ilvl="2" w:tplc="0C09001B" w:tentative="1">
+      <w:start w:val="1"/>
+      <w:numFmt w:val="lowerRoman"/>
+      <w:lvlText w:val="%3."/>
+      <w:lvlJc w:val="right"/>
+      <w:pPr>
+        <w:ind w:left="2160" w:hanging="180"/>
+      </w:pPr>
+    </w:lvl>
+    <w:lvl w:ilvl="3" w:tplc="0C09000F" w:tentative="1">
+      <w:start w:val="1"/>
+      <w:numFmt w:val="decimal"/>
+      <w:lvlText w:val="%4."/>
+      <w:lvlJc w:val="left"/>
+      <w:pPr>
+        <w:ind w:left="2880" w:hanging="360"/>
+      </w:pPr>
+    </w:lvl>
+    <w:lvl w:ilvl="4" w:tplc="0C090019" w:tentative="1">
+      <w:start w:val="1"/>
+      <w:numFmt w:val="lowerLetter"/>
+      <w:lvlText w:val="%5."/>
+      <w:lvlJc w:val="left"/>
+      <w:pPr>
+        <w:ind w:left="3600" w:hanging="360"/>
+      </w:pPr>
+    </w:lvl>
+    <w:lvl w:ilvl="5" w:tplc="0C09001B" w:tentative="1">
+      <w:start w:val="1"/>
+      <w:numFmt w:val="lowerRoman"/>
+      <w:lvlText w:val="%6."/>
+      <w:lvlJc w:val="right"/>
+      <w:pPr>
+        <w:ind w:left="4320" w:hanging="180"/>
+      </w:pPr>
+    </w:lvl>
+    <w:lvl w:ilvl="6" w:tplc="0C09000F" w:tentative="1">
+      <w:start w:val="1"/>
+      <w:numFmt w:val="decimal"/>
+      <w:lvlText w:val="%7."/>
+      <w:lvlJc w:val="left"/>
+      <w:pPr>
+        <w:ind w:left="5040" w:hanging="360"/>
+      </w:pPr>
+    </w:lvl>
+    <w:lvl w:ilvl="7" w:tplc="0C090019" w:tentative="1">
+      <w:start w:val="1"/>
+      <w:numFmt w:val="lowerLetter"/>
+      <w:lvlText w:val="%8."/>
+      <w:lvlJc w:val="left"/>
+      <w:pPr>
+        <w:ind w:left="5760" w:hanging="360"/>
+      </w:pPr>
+    </w:lvl>
+    <w:lvl w:ilvl="8" w:tplc="0C09001B" w:tentative="1">
+      <w:start w:val="1"/>
+      <w:numFmt w:val="lowerRoman"/>
+      <w:lvlText w:val="%9."/>
+      <w:lvlJc w:val="right"/>
+      <w:pPr>
+        <w:ind w:left="6480" w:hanging="180"/>
+      </w:pPr>
+    </w:lvl>
+  </w:abstractNum>
+  <w:abstractNum w:abstractNumId="7" w15:restartNumberingAfterBreak="0">
     <w:nsid w:val="78C15FEB"/>
     <w:multiLevelType w:val="hybridMultilevel"/>
     <w:tmpl w:val="C93478F6"/>
@@ -3151,13 +3519,16 @@
     <w:abstractNumId w:val="0"/>
   </w:num>
   <w:num w:numId="5">
-    <w:abstractNumId w:val="6"/>
+    <w:abstractNumId w:val="7"/>
   </w:num>
   <w:num w:numId="6">
     <w:abstractNumId w:val="5"/>
   </w:num>
   <w:num w:numId="7">
     <w:abstractNumId w:val="2"/>
+  </w:num>
+  <w:num w:numId="8">
+    <w:abstractNumId w:val="6"/>
   </w:num>
 </w:numbering>
 </file>

</xml_diff>

<commit_message>
Rough finish of Plan and Design
</commit_message>
<xml_diff>
--- a/Edward Webb, Personal Project Portfolio (SDD).docx
+++ b/Edward Webb, Personal Project Portfolio (SDD).docx
@@ -2,6 +2,69 @@
 <file path=word/document.xml><?xml version="1.0" encoding="utf-8"?>
 <w:document xmlns:wpc="http://schemas.microsoft.com/office/word/2010/wordprocessingCanvas" xmlns:cx="http://schemas.microsoft.com/office/drawing/2014/chartex" xmlns:cx1="http://schemas.microsoft.com/office/drawing/2015/9/8/chartex" xmlns:cx2="http://schemas.microsoft.com/office/drawing/2015/10/21/chartex" xmlns:cx3="http://schemas.microsoft.com/office/drawing/2016/5/9/chartex" xmlns:cx4="http://schemas.microsoft.com/office/drawing/2016/5/10/chartex" xmlns:cx5="http://schemas.microsoft.com/office/drawing/2016/5/11/chartex" xmlns:cx6="http://schemas.microsoft.com/office/drawing/2016/5/12/chartex" xmlns:cx7="http://schemas.microsoft.com/office/drawing/2016/5/13/chartex" xmlns:cx8="http://schemas.microsoft.com/office/drawing/2016/5/14/chartex" xmlns:mc="http://schemas.openxmlformats.org/markup-compatibility/2006" xmlns:o="urn:schemas-microsoft-com:office:office" xmlns:r="http://schemas.openxmlformats.org/officeDocument/2006/relationships" xmlns:m="http://schemas.openxmlformats.org/officeDocument/2006/math" xmlns:v="urn:schemas-microsoft-com:vml" xmlns:wp14="http://schemas.microsoft.com/office/word/2010/wordprocessingDrawing" xmlns:wp="http://schemas.openxmlformats.org/drawingml/2006/wordprocessingDrawing" xmlns:w10="urn:schemas-microsoft-com:office:word" xmlns:w="http://schemas.openxmlformats.org/wordprocessingml/2006/main" xmlns:w14="http://schemas.microsoft.com/office/word/2010/wordml" xmlns:w15="http://schemas.microsoft.com/office/word/2012/wordml" xmlns:w16se="http://schemas.microsoft.com/office/word/2015/wordml/symex" xmlns:wpg="http://schemas.microsoft.com/office/word/2010/wordprocessingGroup" xmlns:wpi="http://schemas.microsoft.com/office/word/2010/wordprocessingInk" xmlns:wne="http://schemas.microsoft.com/office/word/2006/wordml" xmlns:wps="http://schemas.microsoft.com/office/word/2010/wordprocessingShape" mc:Ignorable="w14 w15 w16se wp14">
   <w:body>
+    <w:p>
+      <w:bookmarkStart w:id="0" w:name="_Hlk480568154"/>
+      <w:bookmarkEnd w:id="0"/>
+    </w:p>
+    <w:p/>
+    <w:p/>
+    <w:p/>
+    <w:p/>
+    <w:p/>
+    <w:p/>
+    <w:p/>
+    <w:p/>
+    <w:p/>
+    <w:p/>
+    <w:p>
+      <w:pPr>
+        <w:pStyle w:val="Title"/>
+        <w:jc w:val="center"/>
+      </w:pPr>
+      <w:r>
+        <w:t xml:space="preserve">Personal Project Portfolio </w:t>
+      </w:r>
+    </w:p>
+    <w:p>
+      <w:pPr>
+        <w:pStyle w:val="Title"/>
+        <w:jc w:val="center"/>
+        <w:rPr>
+          <w:sz w:val="44"/>
+          <w:szCs w:val="44"/>
+        </w:rPr>
+      </w:pPr>
+      <w:r>
+        <w:rPr>
+          <w:sz w:val="44"/>
+          <w:szCs w:val="44"/>
+        </w:rPr>
+        <w:t>Software Design and Development</w:t>
+      </w:r>
+    </w:p>
+    <w:p>
+      <w:pPr>
+        <w:pStyle w:val="Title"/>
+        <w:jc w:val="center"/>
+        <w:rPr>
+          <w:sz w:val="32"/>
+          <w:szCs w:val="32"/>
+        </w:rPr>
+      </w:pPr>
+      <w:r>
+        <w:rPr>
+          <w:sz w:val="32"/>
+          <w:szCs w:val="32"/>
+        </w:rPr>
+        <w:t>Edward Webb</w:t>
+      </w:r>
+    </w:p>
+    <w:p>
+      <w:pPr>
+        <w:pStyle w:val="Subtitle"/>
+        <w:jc w:val="center"/>
+      </w:pPr>
+    </w:p>
     <w:p/>
     <w:p/>
     <w:p/>
@@ -15,66 +78,6 @@
     <w:p/>
     <w:p>
       <w:pPr>
-        <w:pStyle w:val="Title"/>
-        <w:jc w:val="center"/>
-      </w:pPr>
-      <w:r>
-        <w:t xml:space="preserve">Personal Project Portfolio </w:t>
-      </w:r>
-    </w:p>
-    <w:p>
-      <w:pPr>
-        <w:pStyle w:val="Title"/>
-        <w:jc w:val="center"/>
-        <w:rPr>
-          <w:sz w:val="44"/>
-          <w:szCs w:val="44"/>
-        </w:rPr>
-      </w:pPr>
-      <w:r>
-        <w:rPr>
-          <w:sz w:val="44"/>
-          <w:szCs w:val="44"/>
-        </w:rPr>
-        <w:t>Software Design and Development</w:t>
-      </w:r>
-    </w:p>
-    <w:p>
-      <w:pPr>
-        <w:pStyle w:val="Title"/>
-        <w:jc w:val="center"/>
-        <w:rPr>
-          <w:sz w:val="32"/>
-          <w:szCs w:val="32"/>
-        </w:rPr>
-      </w:pPr>
-      <w:r>
-        <w:rPr>
-          <w:sz w:val="32"/>
-          <w:szCs w:val="32"/>
-        </w:rPr>
-        <w:t>Edward Webb</w:t>
-      </w:r>
-    </w:p>
-    <w:p>
-      <w:pPr>
-        <w:pStyle w:val="Subtitle"/>
-        <w:jc w:val="center"/>
-      </w:pPr>
-    </w:p>
-    <w:p/>
-    <w:p/>
-    <w:p/>
-    <w:p/>
-    <w:p/>
-    <w:p/>
-    <w:p/>
-    <w:p/>
-    <w:p/>
-    <w:p/>
-    <w:p/>
-    <w:p>
-      <w:pPr>
         <w:pStyle w:val="Heading1"/>
       </w:pPr>
       <w:r>
@@ -84,15 +87,7 @@
     </w:p>
     <w:p>
       <w:r>
-        <w:t xml:space="preserve">This program will take several variables relating to projectile motion </w:t>
-      </w:r>
-      <w:proofErr w:type="spellStart"/>
-      <w:r>
-        <w:t>eg</w:t>
-      </w:r>
-      <w:proofErr w:type="spellEnd"/>
-      <w:r>
-        <w:t>. Initial velocity, maximum height the projectile reaches, the range of the projectile, etc. and will determine the rest of the variables and show the path of the projectile on a graph. Developing the graph will involve measuring what height the projectile is at a point of the projectile’s motion and placing a dot on the graph. The graph could have multiple dots to create a curve.</w:t>
+        <w:t>This program will take several variables relating to projectile motion eg. Initial velocity, maximum height the projectile reaches, the range of the projectile, etc. and will determine the rest of the variables and show the path of the projectile on a graph. Developing the graph will involve measuring what height the projectile is at a point of the projectile’s motion and placing a dot on the graph. The graph could have multiple dots to create a curve.</w:t>
       </w:r>
     </w:p>
     <w:p>
@@ -167,6 +162,14 @@
       </w:pPr>
       <w:r>
         <w:t>After some information has been inputted by the user, the rest of the boxes can be filled by calculating from the user’s information and the graph can be shown.</w:t>
+      </w:r>
+    </w:p>
+    <w:p>
+      <w:pPr>
+        <w:pStyle w:val="ListBullet"/>
+      </w:pPr>
+      <w:r>
+        <w:t>Excel can be used to create the curve for the graph, as Excel has a function which allows the line of a graph to be curved.</w:t>
       </w:r>
     </w:p>
     <w:p>
@@ -464,7 +467,13 @@
         <w:t xml:space="preserve"> as </w:t>
       </w:r>
       <w:r>
-        <w:t>points can be placed on a drawn graph to create a curve on the graph, which visualises the projectile’s motion. There is also a limited amount of possibilities for projectile problems, and so all projectile motion problems can be solved using a program. Although Visual Basic 6 does not have a graphing function, it is still possible using drawing functions to create a graph.</w:t>
+        <w:t xml:space="preserve">points can be placed on a drawn graph to create a curve on the graph, which visualises the projectile’s motion. There is also a limited amount of possibilities for projectile problems, and so all projectile motion problems can be solved using a program. Although Visual Basic 6 does not have a graphing function, it is still possible using </w:t>
+      </w:r>
+      <w:r>
+        <w:t>Excel</w:t>
+      </w:r>
+      <w:r>
+        <w:t xml:space="preserve"> to create a graph.</w:t>
       </w:r>
     </w:p>
     <w:p>
@@ -850,11 +859,9 @@
             <w:tcW w:w="2370" w:type="dxa"/>
           </w:tcPr>
           <w:p>
-            <w:proofErr w:type="spellStart"/>
             <w:r>
               <w:t>initVelo</w:t>
             </w:r>
-            <w:proofErr w:type="spellEnd"/>
           </w:p>
         </w:tc>
         <w:tc>
@@ -902,11 +909,9 @@
             <w:tcW w:w="2370" w:type="dxa"/>
           </w:tcPr>
           <w:p>
-            <w:proofErr w:type="spellStart"/>
             <w:r>
               <w:t>xVelocity</w:t>
             </w:r>
-            <w:proofErr w:type="spellEnd"/>
           </w:p>
         </w:tc>
         <w:tc>
@@ -929,11 +934,9 @@
             <w:tcW w:w="2370" w:type="dxa"/>
           </w:tcPr>
           <w:p>
-            <w:proofErr w:type="spellStart"/>
             <w:r>
               <w:t>yVelocity</w:t>
             </w:r>
-            <w:proofErr w:type="spellEnd"/>
           </w:p>
         </w:tc>
         <w:tc>
@@ -956,11 +959,9 @@
             <w:tcW w:w="2370" w:type="dxa"/>
           </w:tcPr>
           <w:p>
-            <w:proofErr w:type="spellStart"/>
             <w:r>
               <w:t>timeSpecific</w:t>
             </w:r>
-            <w:proofErr w:type="spellEnd"/>
           </w:p>
         </w:tc>
         <w:tc>
@@ -1008,11 +1009,9 @@
             <w:tcW w:w="2370" w:type="dxa"/>
           </w:tcPr>
           <w:p>
-            <w:proofErr w:type="spellStart"/>
             <w:r>
               <w:t>maxHeight</w:t>
             </w:r>
-            <w:proofErr w:type="spellEnd"/>
           </w:p>
         </w:tc>
         <w:tc>
@@ -1119,11 +1118,9 @@
             <w:tcW w:w="2370" w:type="dxa"/>
           </w:tcPr>
           <w:p>
-            <w:proofErr w:type="spellStart"/>
             <w:r>
               <w:t>heightEnd</w:t>
             </w:r>
-            <w:proofErr w:type="spellEnd"/>
           </w:p>
         </w:tc>
         <w:tc>
@@ -1146,11 +1143,9 @@
             <w:tcW w:w="2370" w:type="dxa"/>
           </w:tcPr>
           <w:p>
-            <w:proofErr w:type="spellStart"/>
             <w:r>
               <w:t>heightDiff</w:t>
             </w:r>
-            <w:proofErr w:type="spellEnd"/>
           </w:p>
         </w:tc>
         <w:tc>
@@ -1159,23 +1154,7 @@
           </w:tcPr>
           <w:p>
             <w:r>
-              <w:t>The difference in height between the landing height and the initial height (</w:t>
-            </w:r>
-            <w:proofErr w:type="spellStart"/>
-            <w:r>
-              <w:t>heightEnd</w:t>
-            </w:r>
-            <w:proofErr w:type="spellEnd"/>
-            <w:r>
-              <w:t xml:space="preserve"> – height = </w:t>
-            </w:r>
-            <w:proofErr w:type="spellStart"/>
-            <w:r>
-              <w:t>heightDiff</w:t>
-            </w:r>
-            <w:proofErr w:type="spellEnd"/>
-            <w:r>
-              <w:t>)</w:t>
+              <w:t>The difference in height between the landing height and the initial height (heightEnd – height = heightDiff)</w:t>
             </w:r>
           </w:p>
         </w:tc>
@@ -1189,11 +1168,9 @@
             <w:tcW w:w="2370" w:type="dxa"/>
           </w:tcPr>
           <w:p>
-            <w:proofErr w:type="spellStart"/>
             <w:r>
               <w:t>angleR</w:t>
             </w:r>
-            <w:proofErr w:type="spellEnd"/>
           </w:p>
         </w:tc>
         <w:tc>
@@ -1542,13 +1519,8 @@
               <w:t>-1</w:t>
             </w:r>
             <w:r>
-              <w:t xml:space="preserve">, 30 </w:t>
-            </w:r>
-            <w:proofErr w:type="spellStart"/>
-            <w:r>
-              <w:t>deg</w:t>
-            </w:r>
-            <w:proofErr w:type="spellEnd"/>
+              <w:t>, 30 deg</w:t>
+            </w:r>
           </w:p>
         </w:tc>
         <w:tc>
@@ -1665,13 +1637,8 @@
               <w:t>-1</w:t>
             </w:r>
             <w:r>
-              <w:t xml:space="preserve">, 30.3 </w:t>
-            </w:r>
-            <w:proofErr w:type="spellStart"/>
-            <w:r>
-              <w:t>deg</w:t>
-            </w:r>
-            <w:proofErr w:type="spellEnd"/>
+              <w:t>, 30.3 deg</w:t>
+            </w:r>
           </w:p>
         </w:tc>
         <w:tc>
@@ -1788,13 +1755,8 @@
               <w:t>-1</w:t>
             </w:r>
             <w:r>
-              <w:t xml:space="preserve">, 84.3 </w:t>
-            </w:r>
-            <w:proofErr w:type="spellStart"/>
-            <w:r>
-              <w:t>deg</w:t>
-            </w:r>
-            <w:proofErr w:type="spellEnd"/>
+              <w:t>, 84.3 deg</w:t>
+            </w:r>
           </w:p>
         </w:tc>
         <w:tc>
@@ -1917,13 +1879,8 @@
               <w:t>-1</w:t>
             </w:r>
             <w:r>
-              <w:t xml:space="preserve">, 45 </w:t>
-            </w:r>
-            <w:proofErr w:type="spellStart"/>
-            <w:r>
-              <w:t>deg</w:t>
-            </w:r>
-            <w:proofErr w:type="spellEnd"/>
+              <w:t>, 45 deg</w:t>
+            </w:r>
           </w:p>
         </w:tc>
         <w:tc>
@@ -2040,13 +1997,8 @@
               <w:t>-1</w:t>
             </w:r>
             <w:r>
-              <w:t xml:space="preserve">, 13.1 </w:t>
-            </w:r>
-            <w:proofErr w:type="spellStart"/>
-            <w:r>
-              <w:t>deg</w:t>
-            </w:r>
-            <w:proofErr w:type="spellEnd"/>
+              <w:t>, 13.1 deg</w:t>
+            </w:r>
           </w:p>
         </w:tc>
         <w:tc>
@@ -2163,13 +2115,8 @@
               <w:t>-1</w:t>
             </w:r>
             <w:r>
-              <w:t xml:space="preserve">, 71.2 </w:t>
-            </w:r>
-            <w:proofErr w:type="spellStart"/>
-            <w:r>
-              <w:t>deg</w:t>
-            </w:r>
-            <w:proofErr w:type="spellEnd"/>
+              <w:t>, 71.2 deg</w:t>
+            </w:r>
           </w:p>
         </w:tc>
         <w:tc>
@@ -2286,13 +2233,8 @@
               <w:t>-1</w:t>
             </w:r>
             <w:r>
-              <w:t xml:space="preserve">, 30 </w:t>
-            </w:r>
-            <w:proofErr w:type="spellStart"/>
-            <w:r>
-              <w:t>deg</w:t>
-            </w:r>
-            <w:proofErr w:type="spellEnd"/>
+              <w:t>, 30 deg</w:t>
+            </w:r>
           </w:p>
         </w:tc>
         <w:tc>
@@ -2409,13 +2351,8 @@
               <w:t>-1</w:t>
             </w:r>
             <w:r>
-              <w:t xml:space="preserve">, 40 </w:t>
-            </w:r>
-            <w:proofErr w:type="spellStart"/>
-            <w:r>
-              <w:t>deg</w:t>
-            </w:r>
-            <w:proofErr w:type="spellEnd"/>
+              <w:t>, 40 deg</w:t>
+            </w:r>
           </w:p>
         </w:tc>
         <w:tc>
@@ -2532,13 +2469,8 @@
               <w:t>-1</w:t>
             </w:r>
             <w:r>
-              <w:t xml:space="preserve">, 14.3 </w:t>
-            </w:r>
-            <w:proofErr w:type="spellStart"/>
-            <w:r>
-              <w:t>deg</w:t>
-            </w:r>
-            <w:proofErr w:type="spellEnd"/>
+              <w:t>, 14.3 deg</w:t>
+            </w:r>
           </w:p>
         </w:tc>
         <w:tc>
@@ -2698,15 +2630,7 @@
           </w:tcPr>
           <w:p>
             <w:r>
-              <w:t>Variables of projectile motion problem (</w:t>
-            </w:r>
-            <w:proofErr w:type="spellStart"/>
-            <w:r>
-              <w:t>eg</w:t>
-            </w:r>
-            <w:proofErr w:type="spellEnd"/>
-            <w:r>
-              <w:t>. Time, initial velocity, range)</w:t>
+              <w:t>Variables of projectile motion problem (eg. Time, initial velocity, range)</w:t>
             </w:r>
           </w:p>
         </w:tc>
@@ -2793,8 +2717,146 @@
       </w:pPr>
     </w:p>
     <w:p>
-      <w:bookmarkStart w:id="0" w:name="_GoBack"/>
-      <w:bookmarkEnd w:id="0"/>
+      <w:pPr>
+        <w:pStyle w:val="Heading2"/>
+      </w:pPr>
+      <w:r>
+        <w:t>Window Design</w:t>
+      </w:r>
+    </w:p>
+    <w:p>
+      <w:r>
+        <w:rPr>
+          <w:noProof/>
+          <w:lang w:eastAsia="en-AU"/>
+        </w:rPr>
+        <w:drawing>
+          <wp:anchor distT="0" distB="0" distL="114300" distR="114300" simplePos="0" relativeHeight="251660288" behindDoc="1" locked="0" layoutInCell="1" allowOverlap="1" wp14:anchorId="2FAEDFD7" wp14:editId="6A4344ED">
+            <wp:simplePos x="0" y="0"/>
+            <wp:positionH relativeFrom="margin">
+              <wp:align>right</wp:align>
+            </wp:positionH>
+            <wp:positionV relativeFrom="paragraph">
+              <wp:posOffset>351790</wp:posOffset>
+            </wp:positionV>
+            <wp:extent cx="5731510" cy="4281170"/>
+            <wp:effectExtent l="0" t="0" r="2540" b="5080"/>
+            <wp:wrapTight wrapText="bothSides">
+              <wp:wrapPolygon edited="0">
+                <wp:start x="0" y="0"/>
+                <wp:lineTo x="0" y="21530"/>
+                <wp:lineTo x="21538" y="21530"/>
+                <wp:lineTo x="21538" y="0"/>
+                <wp:lineTo x="0" y="0"/>
+              </wp:wrapPolygon>
+            </wp:wrapTight>
+            <wp:docPr id="6" name="Picture 6"/>
+            <wp:cNvGraphicFramePr>
+              <a:graphicFrameLocks xmlns:a="http://schemas.openxmlformats.org/drawingml/2006/main" noChangeAspect="1"/>
+            </wp:cNvGraphicFramePr>
+            <a:graphic xmlns:a="http://schemas.openxmlformats.org/drawingml/2006/main">
+              <a:graphicData uri="http://schemas.openxmlformats.org/drawingml/2006/picture">
+                <pic:pic xmlns:pic="http://schemas.openxmlformats.org/drawingml/2006/picture">
+                  <pic:nvPicPr>
+                    <pic:cNvPr id="3" name="Photo Jan 14, 8 43 26 PM.jpg"/>
+                    <pic:cNvPicPr/>
+                  </pic:nvPicPr>
+                  <pic:blipFill>
+                    <a:blip r:embed="rId6" cstate="print">
+                      <a:extLst>
+                        <a:ext uri="{28A0092B-C50C-407E-A947-70E740481C1C}">
+                          <a14:useLocalDpi xmlns:a14="http://schemas.microsoft.com/office/drawing/2010/main" val="0"/>
+                        </a:ext>
+                      </a:extLst>
+                    </a:blip>
+                    <a:stretch>
+                      <a:fillRect/>
+                    </a:stretch>
+                  </pic:blipFill>
+                  <pic:spPr>
+                    <a:xfrm>
+                      <a:off x="0" y="0"/>
+                      <a:ext cx="5731510" cy="4281170"/>
+                    </a:xfrm>
+                    <a:prstGeom prst="rect">
+                      <a:avLst/>
+                    </a:prstGeom>
+                  </pic:spPr>
+                </pic:pic>
+              </a:graphicData>
+            </a:graphic>
+            <wp14:sizeRelH relativeFrom="page">
+              <wp14:pctWidth>0</wp14:pctWidth>
+            </wp14:sizeRelH>
+            <wp14:sizeRelV relativeFrom="page">
+              <wp14:pctHeight>0</wp14:pctHeight>
+            </wp14:sizeRelV>
+          </wp:anchor>
+        </w:drawing>
+      </w:r>
+    </w:p>
+    <w:p/>
+    <w:p/>
+    <w:p>
+      <w:pPr>
+        <w:pStyle w:val="Heading2"/>
+      </w:pPr>
+      <w:r>
+        <w:lastRenderedPageBreak/>
+        <w:t>Feedback for Projectile Motion Analyser</w:t>
+      </w:r>
+    </w:p>
+    <w:p>
+      <w:pPr>
+        <w:pStyle w:val="ListBullet"/>
+      </w:pPr>
+      <w:r>
+        <w:t>Instead of drawing graph using lines and dots to create a curve, Excel can be used to create a curve for the graph.</w:t>
+      </w:r>
+    </w:p>
+    <w:p>
+      <w:pPr>
+        <w:pStyle w:val="Heading2"/>
+      </w:pPr>
+      <w:r>
+        <w:t>Data Structures</w:t>
+      </w:r>
+    </w:p>
+    <w:p>
+      <w:pPr>
+        <w:pStyle w:val="ListBullet"/>
+        <w:numPr>
+          <w:ilvl w:val="0"/>
+          <w:numId w:val="0"/>
+        </w:numPr>
+        <w:ind w:left="360" w:hanging="360"/>
+      </w:pPr>
+      <w:r>
+        <w:t xml:space="preserve">No data will be stored permanently by the program, for privacy reasons. </w:t>
+      </w:r>
+      <w:r>
+        <w:t>Arrays will only be used by the graphing function of the program, as the times and heights of each interval of the projectile motion are required and so arrays must be used.</w:t>
+      </w:r>
+    </w:p>
+    <w:p>
+      <w:pPr>
+        <w:pStyle w:val="Heading1"/>
+      </w:pPr>
+      <w:r>
+        <w:t>Implementation</w:t>
+      </w:r>
+    </w:p>
+    <w:p>
+      <w:pPr>
+        <w:pStyle w:val="Heading2"/>
+      </w:pPr>
+      <w:r>
+        <w:t>User Documentation</w:t>
+      </w:r>
+    </w:p>
+    <w:p>
+      <w:bookmarkStart w:id="1" w:name="_GoBack"/>
+      <w:bookmarkEnd w:id="1"/>
     </w:p>
     <w:sectPr>
       <w:pgSz w:w="11906" w:h="16838"/>

</xml_diff>

<commit_message>
Added better Gantt Chart that doesn't work right now
</commit_message>
<xml_diff>
--- a/Edward Webb, Personal Project Portfolio (SDD).docx
+++ b/Edward Webb, Personal Project Portfolio (SDD).docx
@@ -3,6 +3,11 @@
 <w:document xmlns:wpc="http://schemas.microsoft.com/office/word/2010/wordprocessingCanvas" xmlns:cx="http://schemas.microsoft.com/office/drawing/2014/chartex" xmlns:cx1="http://schemas.microsoft.com/office/drawing/2015/9/8/chartex" xmlns:cx2="http://schemas.microsoft.com/office/drawing/2015/10/21/chartex" xmlns:cx3="http://schemas.microsoft.com/office/drawing/2016/5/9/chartex" xmlns:cx4="http://schemas.microsoft.com/office/drawing/2016/5/10/chartex" xmlns:cx5="http://schemas.microsoft.com/office/drawing/2016/5/11/chartex" xmlns:cx6="http://schemas.microsoft.com/office/drawing/2016/5/12/chartex" xmlns:cx7="http://schemas.microsoft.com/office/drawing/2016/5/13/chartex" xmlns:cx8="http://schemas.microsoft.com/office/drawing/2016/5/14/chartex" xmlns:mc="http://schemas.openxmlformats.org/markup-compatibility/2006" xmlns:o="urn:schemas-microsoft-com:office:office" xmlns:r="http://schemas.openxmlformats.org/officeDocument/2006/relationships" xmlns:m="http://schemas.openxmlformats.org/officeDocument/2006/math" xmlns:v="urn:schemas-microsoft-com:vml" xmlns:wp14="http://schemas.microsoft.com/office/word/2010/wordprocessingDrawing" xmlns:wp="http://schemas.openxmlformats.org/drawingml/2006/wordprocessingDrawing" xmlns:w10="urn:schemas-microsoft-com:office:word" xmlns:w="http://schemas.openxmlformats.org/wordprocessingml/2006/main" xmlns:w14="http://schemas.microsoft.com/office/word/2010/wordml" xmlns:w15="http://schemas.microsoft.com/office/word/2012/wordml" xmlns:w16se="http://schemas.microsoft.com/office/word/2015/wordml/symex" xmlns:wpg="http://schemas.microsoft.com/office/word/2010/wordprocessingGroup" xmlns:wpi="http://schemas.microsoft.com/office/word/2010/wordprocessingInk" xmlns:wne="http://schemas.microsoft.com/office/word/2006/wordml" xmlns:wps="http://schemas.microsoft.com/office/word/2010/wordprocessingShape" mc:Ignorable="w14 w15 w16se wp14">
   <w:body>
     <w:p>
+      <w:pPr>
+        <w:rPr>
+          <w:vertAlign w:val="subscript"/>
+        </w:rPr>
+      </w:pPr>
       <w:bookmarkStart w:id="0" w:name="_Hlk480568154"/>
       <w:bookmarkEnd w:id="0"/>
     </w:p>
@@ -76,25 +81,34 @@
     <w:p/>
     <w:p/>
     <w:p/>
+    <w:p/>
+    <w:p/>
+    <w:p/>
+    <w:p/>
+    <w:p/>
+    <w:p/>
+    <w:p/>
+    <w:p/>
+    <w:p/>
+    <w:p/>
+    <w:p/>
+    <w:p/>
+    <w:p/>
     <w:p>
       <w:pPr>
         <w:pStyle w:val="Heading1"/>
       </w:pPr>
       <w:r>
+        <w:lastRenderedPageBreak/>
         <w:t>Proposal</w:t>
       </w:r>
     </w:p>
     <w:p>
       <w:r>
-        <w:t xml:space="preserve">This program will take several variables relating to projectile motion </w:t>
-      </w:r>
-      <w:proofErr w:type="spellStart"/>
-      <w:r>
-        <w:t>eg</w:t>
-      </w:r>
-      <w:proofErr w:type="spellEnd"/>
-      <w:r>
-        <w:t>. Initial velocity, maximum height the projectile reaches, the range of the projectile, etc. and will determine the rest of the variables and show the path of the projectile on a graph. Developing the graph will involve measuring what height the projectile is at a point of the projectile’s motion and placing a dot on the graph. The graph could have multiple dots to create a curve.</w:t>
+        <w:t xml:space="preserve">This program will take several variables relating to projectile motion eg. Initial velocity, maximum height the projectile reaches, the range of the projectile, etc. and will determine the rest of the variables and show the path of the projectile on a graph. Developing the graph will involve measuring what height the projectile is at a point of the projectile’s motion and placing a dot on the graph. The graph could have </w:t>
+      </w:r>
+      <w:r>
+        <w:t>multiple dots to create a curve. Excel could also be used as an alternative in creating the graph.</w:t>
       </w:r>
     </w:p>
     <w:p>
@@ -128,11 +142,7 @@
         <w:t>The problem presented is that physics students require a program that can easily solve and visualise projectile motion problems. This would include calculating the initial velocity, its</w:t>
       </w:r>
       <w:r>
-        <w:t xml:space="preserve"> maximum height, </w:t>
-      </w:r>
-      <w:r>
-        <w:lastRenderedPageBreak/>
-        <w:t>its range, its horizontal and vertical velocity at any point of time, and its time. It must be able to input different variables and output the rest of the variables. A graph which visualises the projectile’s motion is also required to allow physics students to easily solve any projectile motion problem.</w:t>
+        <w:t xml:space="preserve"> maximum height, its range, its horizontal and vertical velocity at any point of time, and its time. It must be able to input different variables and output the rest of the variables. A graph which visualises the projectile’s motion is also required to allow physics students to easily solve any projectile motion problem.</w:t>
       </w:r>
     </w:p>
     <w:p>
@@ -181,6 +191,22 @@
       </w:pPr>
       <w:r>
         <w:t>Excel can be used to create the curve for the graph, as Excel has a function which allows the line of a graph to be curved.</w:t>
+      </w:r>
+    </w:p>
+    <w:p>
+      <w:pPr>
+        <w:pStyle w:val="ListBullet"/>
+      </w:pPr>
+      <w:r>
+        <w:t>The data required could be entered when the program is first opened, then when all necessary data has been entered, the program can then load the graph and enter all the variables into their boxes.</w:t>
+      </w:r>
+    </w:p>
+    <w:p>
+      <w:pPr>
+        <w:pStyle w:val="ListBullet"/>
+      </w:pPr>
+      <w:r>
+        <w:t>A function to calculate the velocity at any point during the projectile’s motion can be added, which can be used after the graph has been loaded.</w:t>
       </w:r>
     </w:p>
     <w:p>
@@ -260,7 +286,20 @@
         </w:numPr>
       </w:pPr>
       <w:r>
+        <w:lastRenderedPageBreak/>
         <w:t>The user should be able to use the program again after the user has inputted information for a projectile motion problem without having to reopen the program.</w:t>
+      </w:r>
+    </w:p>
+    <w:p>
+      <w:pPr>
+        <w:pStyle w:val="ListParagraph"/>
+        <w:numPr>
+          <w:ilvl w:val="0"/>
+          <w:numId w:val="5"/>
+        </w:numPr>
+      </w:pPr>
+      <w:r>
+        <w:t>The program must give an error when non-numeric characters have been entered.</w:t>
       </w:r>
     </w:p>
     <w:p/>
@@ -304,7 +343,6 @@
         <w:pStyle w:val="Heading1"/>
       </w:pPr>
       <w:r>
-        <w:lastRenderedPageBreak/>
         <w:t>Understanding the Problem</w:t>
       </w:r>
     </w:p>
@@ -391,6 +429,7 @@
         <w:pStyle w:val="Heading2"/>
       </w:pPr>
       <w:r>
+        <w:lastRenderedPageBreak/>
         <w:t>Context Diagram</w:t>
       </w:r>
     </w:p>
@@ -448,63 +487,63 @@
         <w:pStyle w:val="Heading2"/>
       </w:pPr>
       <w:r>
+        <w:t>Feasibility Study</w:t>
+      </w:r>
+    </w:p>
+    <w:p>
+      <w:r>
+        <w:t>This project is designed for physicists and physics students, and its purpose is to solve projectile motion problems. Many physics students and physicists have to solve projectile motion problems, and this program can help visualise and aid with solving these problems.</w:t>
+      </w:r>
+    </w:p>
+    <w:p>
+      <w:r>
+        <w:t xml:space="preserve">The boundaries of this project include not being able to pinpoint a specific point of the projectile’s motion on the graph, as Visual Basic 6 does not have the capability to create this. </w:t>
+      </w:r>
+      <w:r>
+        <w:t>The graph will also not be a smooth curve, as Visual Basic 6 does not have a proper graphing feature. However, dots can be created on the graph to attempt to create a curve.</w:t>
+      </w:r>
+    </w:p>
+    <w:p>
+      <w:r>
+        <w:t>The benefits of creating this project include being able to solve projectile motions much more easily, and allowing physics students to check their answers easily if they need to. The program can also provide more accurate answers for projectile motion problems than what physicists can calculate by hand, and can create a visual aid for students by showing what the projectile motion should look like on a graph.</w:t>
+      </w:r>
+    </w:p>
+    <w:p>
+      <w:r>
+        <w:t>This project is possible in Visual Basic 6</w:t>
+      </w:r>
+      <w:r>
+        <w:t xml:space="preserve"> as </w:t>
+      </w:r>
+      <w:r>
+        <w:t xml:space="preserve">points can be placed on a drawn graph to create a curve on the graph, which visualises the projectile’s motion. There is also a limited amount of possibilities for projectile problems, and so all projectile motion problems can be solved using a program. Although Visual Basic 6 does not have a graphing function, it is still possible using </w:t>
+      </w:r>
+      <w:r>
+        <w:t>Excel</w:t>
+      </w:r>
+      <w:r>
+        <w:t xml:space="preserve"> to create a graph.</w:t>
+      </w:r>
+    </w:p>
+    <w:p>
+      <w:r>
+        <w:t xml:space="preserve">One person is needed to actually create and maintain the program, and it will most likely take around 1-2 months to create. </w:t>
+      </w:r>
+      <w:r>
+        <w:t xml:space="preserve">Visual Basic 6 must be used to create the program as the programmer who will develop it can program efficiently in Visual Basic 6. A computer with Windows is needed as Visual Basic 6 can only run on Windows. </w:t>
+      </w:r>
+    </w:p>
+    <w:p>
+      <w:r>
+        <w:t>If the project is not completed, the graph can be left out to allow most of the functionality of the program to operate. As the graph is the most complex part of the program and only helps achieve the purpose of the program, it can be left out if it has to. This will allow students to still easily use the program, and the project to be completed in less time.</w:t>
+      </w:r>
+    </w:p>
+    <w:p>
+      <w:pPr>
+        <w:pStyle w:val="Heading2"/>
+      </w:pPr>
+      <w:r>
         <w:lastRenderedPageBreak/>
-        <w:t>Feasibility Study</w:t>
-      </w:r>
-    </w:p>
-    <w:p>
-      <w:r>
-        <w:t>This project is designed for physicists and physics students, and its purpose is to solve projectile motion problems. Many physics students and physicists have to solve projectile motion problems, and this program can help visualise and aid with solving these problems.</w:t>
-      </w:r>
-    </w:p>
-    <w:p>
-      <w:r>
-        <w:t xml:space="preserve">The boundaries of this project include not being able to pinpoint a specific point of the projectile’s motion on the graph, as Visual Basic 6 does not have the capability to create this. </w:t>
-      </w:r>
-      <w:r>
-        <w:t>The graph will also not be a smooth curve, as Visual Basic 6 does not have a proper graphing feature. However, dots can be created on the graph to attempt to create a curve.</w:t>
-      </w:r>
-    </w:p>
-    <w:p>
-      <w:r>
-        <w:t>The benefits of creating this project include being able to solve projectile motions much more easily, and allowing physics students to check their answers easily if they need to. The program can also provide more accurate answers for projectile motion problems than what physicists can calculate by hand, and can create a visual aid for students by showing what the projectile motion should look like on a graph.</w:t>
-      </w:r>
-    </w:p>
-    <w:p>
-      <w:r>
-        <w:t>This project is possible in Visual Basic 6</w:t>
-      </w:r>
-      <w:r>
-        <w:t xml:space="preserve"> as </w:t>
-      </w:r>
-      <w:r>
-        <w:t xml:space="preserve">points can be placed on a drawn graph to create a curve on the graph, which visualises the projectile’s motion. There is also a limited amount of possibilities for projectile problems, and so all projectile motion problems can be solved using a program. Although Visual Basic 6 does not have a graphing function, it is still possible using </w:t>
-      </w:r>
-      <w:r>
-        <w:t>Excel</w:t>
-      </w:r>
-      <w:r>
-        <w:t xml:space="preserve"> to create a graph.</w:t>
-      </w:r>
-    </w:p>
-    <w:p>
-      <w:r>
-        <w:t xml:space="preserve">One person is needed to actually create and maintain the program, and it will most likely take around 1-2 months to create. </w:t>
-      </w:r>
-      <w:r>
-        <w:t xml:space="preserve">Visual Basic 6 must be used to create the program as the programmer who will develop it can program efficiently in Visual Basic 6. A computer with Windows is needed as Visual Basic 6 can only run on Windows. </w:t>
-      </w:r>
-    </w:p>
-    <w:p>
-      <w:r>
-        <w:t>If the project is not completed, the graph can be left out to allow most of the functionality of the program to operate. As the graph is the most complex part of the program and only helps achieve the purpose of the program, it can be left out if it has to. This will allow students to still easily use the program, and the project to be completed in less time.</w:t>
-      </w:r>
-    </w:p>
-    <w:p>
-      <w:pPr>
-        <w:pStyle w:val="Heading2"/>
-      </w:pPr>
-      <w:r>
         <w:t>Social and Ethical Issues</w:t>
       </w:r>
     </w:p>
@@ -555,60 +594,60 @@
         <w:pStyle w:val="Heading3"/>
       </w:pPr>
       <w:r>
+        <w:t>Issues</w:t>
+      </w:r>
+    </w:p>
+    <w:p>
+      <w:r>
+        <w:t>After development, users who use the program may report any bugs and issues with the developer, and they will be fixed.</w:t>
+      </w:r>
+    </w:p>
+    <w:p>
+      <w:pPr>
+        <w:pStyle w:val="Heading3"/>
+      </w:pPr>
+      <w:r>
+        <w:t>Ergonomics</w:t>
+      </w:r>
+    </w:p>
+    <w:p>
+      <w:r>
+        <w:t>User interface elements will be used to ensure consistency with other software, which makes the program easy to use. As the program is targeted towards physicists and physics students, the program will be developed with the demographics of this target market in mind to ensure that the target market find the program easy to use. Industry standards will be used to do this. The program will also be tested by physics students to make sure the software meets the needs of physics students and physicists.</w:t>
+      </w:r>
+    </w:p>
+    <w:p>
+      <w:pPr>
+        <w:pStyle w:val="Heading3"/>
+      </w:pPr>
+      <w:r>
+        <w:t>Inclusivity</w:t>
+      </w:r>
+    </w:p>
+    <w:p>
+      <w:r>
+        <w:t>The graph in the program will follow normal science standards, with the dependent variable on the y axis and the independent variable on the x axis. All units used for variables entered and outputted will follow SI units as well to give physics students units they expect. The program will have no cost, therefore economic issues will not be considered. No offensive language will be used in the program, and a variety of testers will be used including people from both genders to address the possible inclusivity issue of gender. To address disability issues, shortcuts like TAB and ENTER can be used to operate the program as well.</w:t>
+      </w:r>
+    </w:p>
+    <w:p>
+      <w:pPr>
+        <w:pStyle w:val="Heading3"/>
+      </w:pPr>
+      <w:r>
+        <w:t>Privacy</w:t>
+      </w:r>
+    </w:p>
+    <w:p>
+      <w:r>
+        <w:t>To address a possible privacy issue, no information will be kept in a database, and the program will not save any information entered by the user.</w:t>
+      </w:r>
+    </w:p>
+    <w:p/>
+    <w:p>
+      <w:pPr>
+        <w:pStyle w:val="Heading1"/>
+      </w:pPr>
+      <w:r>
         <w:lastRenderedPageBreak/>
-        <w:t>Issues</w:t>
-      </w:r>
-    </w:p>
-    <w:p>
-      <w:r>
-        <w:t>After development, users who use the program may report any bugs and issues with the developer, and they will be fixed.</w:t>
-      </w:r>
-    </w:p>
-    <w:p>
-      <w:pPr>
-        <w:pStyle w:val="Heading3"/>
-      </w:pPr>
-      <w:r>
-        <w:t>Ergonomics</w:t>
-      </w:r>
-    </w:p>
-    <w:p>
-      <w:r>
-        <w:t>User interface elements will be used to ensure consistency with other software, which makes the program easy to use. As the program is targeted towards physicists and physics students, the program will be developed with the demographics of this target market in mind to ensure that the target market find the program easy to use. Industry standards will be used to do this. The program will also be tested by physics students to make sure the software meets the needs of physics students and physicists.</w:t>
-      </w:r>
-    </w:p>
-    <w:p>
-      <w:pPr>
-        <w:pStyle w:val="Heading3"/>
-      </w:pPr>
-      <w:r>
-        <w:t>Inclusivity</w:t>
-      </w:r>
-    </w:p>
-    <w:p>
-      <w:r>
-        <w:t>The graph in the program will follow normal science standards, with the dependent variable on the y axis and the independent variable on the x axis. All units used for variables entered and outputted will follow SI units as well to give physics students units they expect. The program will have no cost, therefore economic issues will not be considered. No offensive language will be used in the program, and a variety of testers will be used including people from both genders to address the possible inclusivity issue of gender. To address disability issues, shortcuts like TAB and ENTER can be used to operate the program as well.</w:t>
-      </w:r>
-    </w:p>
-    <w:p>
-      <w:pPr>
-        <w:pStyle w:val="Heading3"/>
-      </w:pPr>
-      <w:r>
-        <w:t>Privacy</w:t>
-      </w:r>
-    </w:p>
-    <w:p>
-      <w:r>
-        <w:t>To address a possible privacy issue, no information will be kept in a database, and the program will not save any information entered by the user.</w:t>
-      </w:r>
-    </w:p>
-    <w:p/>
-    <w:p>
-      <w:pPr>
-        <w:pStyle w:val="Heading1"/>
-      </w:pPr>
-      <w:r>
         <w:t>Plan and Design</w:t>
       </w:r>
     </w:p>
@@ -674,11 +713,11 @@
         <w:pStyle w:val="Heading2"/>
       </w:pPr>
       <w:r>
-        <w:lastRenderedPageBreak/>
         <w:t>System Flowchart</w:t>
       </w:r>
     </w:p>
     <w:p>
+      <w:bookmarkStart w:id="1" w:name="_GoBack"/>
       <w:r>
         <w:rPr>
           <w:noProof/>
@@ -726,6 +765,7 @@
           </wp:inline>
         </w:drawing>
       </w:r>
+      <w:bookmarkEnd w:id="1"/>
     </w:p>
     <w:p>
       <w:pPr>
@@ -788,6 +828,7 @@
         <w:pStyle w:val="Heading2"/>
       </w:pPr>
       <w:r>
+        <w:lastRenderedPageBreak/>
         <w:t>Data Dictionary</w:t>
       </w:r>
     </w:p>
@@ -866,11 +907,9 @@
             <w:tcW w:w="2370" w:type="dxa"/>
           </w:tcPr>
           <w:p>
-            <w:proofErr w:type="spellStart"/>
             <w:r>
               <w:t>initVelo</w:t>
             </w:r>
-            <w:proofErr w:type="spellEnd"/>
           </w:p>
         </w:tc>
         <w:tc>
@@ -918,11 +957,9 @@
             <w:tcW w:w="2370" w:type="dxa"/>
           </w:tcPr>
           <w:p>
-            <w:proofErr w:type="spellStart"/>
             <w:r>
               <w:t>xVelocity</w:t>
             </w:r>
-            <w:proofErr w:type="spellEnd"/>
           </w:p>
         </w:tc>
         <w:tc>
@@ -945,11 +982,9 @@
             <w:tcW w:w="2370" w:type="dxa"/>
           </w:tcPr>
           <w:p>
-            <w:proofErr w:type="spellStart"/>
             <w:r>
               <w:t>yVelocity</w:t>
             </w:r>
-            <w:proofErr w:type="spellEnd"/>
           </w:p>
         </w:tc>
         <w:tc>
@@ -972,11 +1007,9 @@
             <w:tcW w:w="2370" w:type="dxa"/>
           </w:tcPr>
           <w:p>
-            <w:proofErr w:type="spellStart"/>
             <w:r>
               <w:t>timeSpecific</w:t>
             </w:r>
-            <w:proofErr w:type="spellEnd"/>
           </w:p>
         </w:tc>
         <w:tc>
@@ -1024,11 +1057,9 @@
             <w:tcW w:w="2370" w:type="dxa"/>
           </w:tcPr>
           <w:p>
-            <w:proofErr w:type="spellStart"/>
             <w:r>
               <w:t>maxHeight</w:t>
             </w:r>
-            <w:proofErr w:type="spellEnd"/>
           </w:p>
         </w:tc>
         <w:tc>
@@ -1077,7 +1108,6 @@
           </w:tcPr>
           <w:p>
             <w:r>
-              <w:lastRenderedPageBreak/>
               <w:t>divisor</w:t>
             </w:r>
           </w:p>
@@ -1136,11 +1166,9 @@
             <w:tcW w:w="2370" w:type="dxa"/>
           </w:tcPr>
           <w:p>
-            <w:proofErr w:type="spellStart"/>
             <w:r>
               <w:t>heightEnd</w:t>
             </w:r>
-            <w:proofErr w:type="spellEnd"/>
           </w:p>
         </w:tc>
         <w:tc>
@@ -1163,11 +1191,9 @@
             <w:tcW w:w="2370" w:type="dxa"/>
           </w:tcPr>
           <w:p>
-            <w:proofErr w:type="spellStart"/>
             <w:r>
               <w:t>heightDiff</w:t>
             </w:r>
-            <w:proofErr w:type="spellEnd"/>
           </w:p>
         </w:tc>
         <w:tc>
@@ -1176,23 +1202,7 @@
           </w:tcPr>
           <w:p>
             <w:r>
-              <w:t>The difference in height between the landing height and the initial height (</w:t>
-            </w:r>
-            <w:proofErr w:type="spellStart"/>
-            <w:r>
-              <w:t>heightEnd</w:t>
-            </w:r>
-            <w:proofErr w:type="spellEnd"/>
-            <w:r>
-              <w:t xml:space="preserve"> – height = </w:t>
-            </w:r>
-            <w:proofErr w:type="spellStart"/>
-            <w:r>
-              <w:t>heightDiff</w:t>
-            </w:r>
-            <w:proofErr w:type="spellEnd"/>
-            <w:r>
-              <w:t>)</w:t>
+              <w:t>The difference in height between the landing height and the initial height (heightEnd – height = heightDiff)</w:t>
             </w:r>
           </w:p>
         </w:tc>
@@ -1206,11 +1216,9 @@
             <w:tcW w:w="2370" w:type="dxa"/>
           </w:tcPr>
           <w:p>
-            <w:proofErr w:type="spellStart"/>
             <w:r>
               <w:t>angleR</w:t>
             </w:r>
-            <w:proofErr w:type="spellEnd"/>
           </w:p>
         </w:tc>
         <w:tc>
@@ -1248,201 +1256,61 @@
       </w:r>
     </w:p>
     <w:p>
-      <w:proofErr w:type="spellStart"/>
-      <w:r>
-        <w:t>angleRadians</w:t>
-      </w:r>
-      <w:proofErr w:type="spellEnd"/>
-      <w:r>
-        <w:t xml:space="preserve"> = (angle / 180) * 3.14         // Convert angle into radians</w:t>
-      </w:r>
-    </w:p>
-    <w:p>
-      <w:proofErr w:type="spellStart"/>
-      <w:r>
-        <w:t>xInitialVelocity</w:t>
-      </w:r>
-      <w:proofErr w:type="spellEnd"/>
-      <w:r>
-        <w:t xml:space="preserve"> = </w:t>
-      </w:r>
-      <w:proofErr w:type="spellStart"/>
-      <w:r>
-        <w:t>initialVelocity</w:t>
-      </w:r>
-      <w:proofErr w:type="spellEnd"/>
-      <w:r>
-        <w:t xml:space="preserve"> * </w:t>
-      </w:r>
-      <w:proofErr w:type="spellStart"/>
-      <w:r>
-        <w:t>Math.Cos</w:t>
-      </w:r>
-      <w:proofErr w:type="spellEnd"/>
-      <w:r>
-        <w:t>(</w:t>
-      </w:r>
-      <w:proofErr w:type="spellStart"/>
-      <w:r>
-        <w:t>angleRadians</w:t>
-      </w:r>
-      <w:proofErr w:type="spellEnd"/>
-      <w:r>
-        <w:t>)</w:t>
-      </w:r>
-    </w:p>
-    <w:p>
-      <w:proofErr w:type="spellStart"/>
-      <w:r>
-        <w:t>yInitialVelocity</w:t>
-      </w:r>
-      <w:proofErr w:type="spellEnd"/>
-      <w:r>
-        <w:t xml:space="preserve"> = </w:t>
-      </w:r>
-      <w:proofErr w:type="spellStart"/>
-      <w:r>
-        <w:t>initialVelocity</w:t>
-      </w:r>
-      <w:proofErr w:type="spellEnd"/>
-      <w:r>
-        <w:t xml:space="preserve"> * </w:t>
-      </w:r>
-      <w:proofErr w:type="spellStart"/>
-      <w:r>
-        <w:t>Math.Sin</w:t>
-      </w:r>
-      <w:proofErr w:type="spellEnd"/>
-      <w:r>
-        <w:t>(</w:t>
-      </w:r>
-      <w:proofErr w:type="spellStart"/>
-      <w:r>
-        <w:t>angleRadians</w:t>
-      </w:r>
-      <w:proofErr w:type="spellEnd"/>
-      <w:r>
-        <w:t>)</w:t>
-      </w:r>
-    </w:p>
-    <w:p>
-      <w:proofErr w:type="spellStart"/>
-      <w:r>
-        <w:t>maximumHeight</w:t>
-      </w:r>
-      <w:proofErr w:type="spellEnd"/>
-      <w:r>
-        <w:t xml:space="preserve"> = (yInitialVelocity^2 / (2 * 9.8)) + height      // v^2 = u^2 + 2as</w:t>
-      </w:r>
-    </w:p>
-    <w:p>
-      <w:proofErr w:type="spellStart"/>
-      <w:r>
-        <w:t>timeTillMaxHeight</w:t>
-      </w:r>
-      <w:proofErr w:type="spellEnd"/>
-      <w:r>
-        <w:t xml:space="preserve"> = </w:t>
-      </w:r>
-      <w:proofErr w:type="spellStart"/>
-      <w:r>
-        <w:t>yInitialVelocity</w:t>
-      </w:r>
-      <w:proofErr w:type="spellEnd"/>
-      <w:r>
-        <w:t xml:space="preserve"> / 9.8       // v = u + at</w:t>
-      </w:r>
-    </w:p>
-    <w:p>
-      <w:proofErr w:type="spellStart"/>
-      <w:r>
-        <w:t>timeAfterMaxHeight</w:t>
-      </w:r>
-      <w:proofErr w:type="spellEnd"/>
-      <w:r>
-        <w:t xml:space="preserve"> = sqrt(</w:t>
-      </w:r>
-      <w:proofErr w:type="spellStart"/>
-      <w:r>
-        <w:t>maximumHeight</w:t>
-      </w:r>
-      <w:proofErr w:type="spellEnd"/>
-      <w:r>
-        <w:t xml:space="preserve"> / (0.5 * 9.8))      // s = </w:t>
-      </w:r>
-      <w:proofErr w:type="spellStart"/>
-      <w:r>
-        <w:t>ut</w:t>
-      </w:r>
-      <w:proofErr w:type="spellEnd"/>
-      <w:r>
-        <w:t xml:space="preserve"> + 0.5at^2</w:t>
-      </w:r>
-    </w:p>
-    <w:p>
-      <w:r>
-        <w:t xml:space="preserve">range = </w:t>
-      </w:r>
-      <w:proofErr w:type="spellStart"/>
-      <w:r>
-        <w:t>xInitialVelocity</w:t>
-      </w:r>
-      <w:proofErr w:type="spellEnd"/>
-      <w:r>
-        <w:t xml:space="preserve"> * time</w:t>
-      </w:r>
-    </w:p>
-    <w:p>
-      <w:r>
-        <w:t xml:space="preserve">Output(time, range, </w:t>
-      </w:r>
-      <w:proofErr w:type="spellStart"/>
-      <w:r>
-        <w:t>ini</w:t>
+      <w:r>
+        <w:t>angleRadians = (angle / 180) * 3.14         // Convert angle into radians</w:t>
+      </w:r>
+    </w:p>
+    <w:p>
+      <w:r>
+        <w:t>xInitialVelocity = initialVelocity * Math.Cos(angleRadians)</w:t>
+      </w:r>
+    </w:p>
+    <w:p>
+      <w:r>
+        <w:t>yInitialVelocity = initialVelocity * Math.Sin(angleRadians)</w:t>
+      </w:r>
+    </w:p>
+    <w:p>
+      <w:r>
+        <w:t>maximumHeight = (yInitialVelocity^2 / (2 * 9.8)) + height      // v^2 = u^2 + 2as</w:t>
+      </w:r>
+    </w:p>
+    <w:p>
+      <w:r>
+        <w:t>timeTillMaxHeight = yInitialVelocity / 9.8       // v = u + at</w:t>
+      </w:r>
+    </w:p>
+    <w:p>
+      <w:r>
+        <w:t>timeAfterMaxHeight = sqrt(maximumHeight / (0.5 * 9.8))      // s = ut + 0.5at^2</w:t>
+      </w:r>
+    </w:p>
+    <w:p>
+      <w:r>
+        <w:t>range = xInitialVelocity * time</w:t>
+      </w:r>
+    </w:p>
+    <w:p>
+      <w:r>
+        <w:t>Output(time, range, ini</w:t>
       </w:r>
       <w:r>
         <w:t>tialVelocity</w:t>
       </w:r>
-      <w:proofErr w:type="spellEnd"/>
-      <w:r>
-        <w:t xml:space="preserve">, </w:t>
-      </w:r>
-      <w:proofErr w:type="spellStart"/>
-      <w:r>
-        <w:t>x</w:t>
+      <w:r>
+        <w:t>, x</w:t>
       </w:r>
       <w:r>
         <w:t>Initial</w:t>
       </w:r>
       <w:r>
-        <w:t>Velocity</w:t>
-      </w:r>
-      <w:proofErr w:type="spellEnd"/>
-      <w:r>
-        <w:t xml:space="preserve">, </w:t>
-      </w:r>
-      <w:proofErr w:type="spellStart"/>
-      <w:r>
-        <w:t>y</w:t>
-      </w:r>
-      <w:r>
-        <w:t>InitialVelocity</w:t>
-      </w:r>
-      <w:proofErr w:type="spellEnd"/>
-      <w:r>
-        <w:t xml:space="preserve">, </w:t>
-      </w:r>
-      <w:proofErr w:type="spellStart"/>
-      <w:r>
-        <w:t>timeTillMaxHeight</w:t>
-      </w:r>
-      <w:proofErr w:type="spellEnd"/>
-      <w:r>
-        <w:t xml:space="preserve">, angle, </w:t>
-      </w:r>
-      <w:proofErr w:type="spellStart"/>
-      <w:r>
-        <w:t>max</w:t>
+        <w:t>Velocity, y</w:t>
+      </w:r>
+      <w:r>
+        <w:t>InitialVelocity, timeTillMaxHeight</w:t>
+      </w:r>
+      <w:r>
+        <w:t>, angle, max</w:t>
       </w:r>
       <w:r>
         <w:t>imum</w:t>
@@ -1450,27 +1318,13 @@
       <w:r>
         <w:t>Height</w:t>
       </w:r>
-      <w:proofErr w:type="spellEnd"/>
       <w:r>
         <w:t>) // Output these variables to the user</w:t>
       </w:r>
     </w:p>
     <w:p>
-      <w:proofErr w:type="spellStart"/>
-      <w:r>
-        <w:t>excelGraph</w:t>
-      </w:r>
-      <w:proofErr w:type="spellEnd"/>
-      <w:r>
-        <w:t xml:space="preserve">(time, </w:t>
-      </w:r>
-      <w:proofErr w:type="spellStart"/>
-      <w:r>
-        <w:t>yInitialVelocity</w:t>
-      </w:r>
-      <w:proofErr w:type="spellEnd"/>
-      <w:r>
-        <w:t>, height)  // Graph function needs variables</w:t>
+      <w:r>
+        <w:t>excelGraph(time, yInitialVelocity, height)  // Graph function needs variables</w:t>
       </w:r>
     </w:p>
     <w:p>
@@ -1485,99 +1339,26 @@
       </w:r>
     </w:p>
     <w:p>
-      <w:proofErr w:type="spellStart"/>
-      <w:r>
-        <w:t>timeInterval</w:t>
-      </w:r>
-      <w:proofErr w:type="spellEnd"/>
-      <w:r>
-        <w:t xml:space="preserve"> = time / 10  // Needed to create the graph accurately and to plot points on it</w:t>
-      </w:r>
-    </w:p>
-    <w:p>
-      <w:r>
-        <w:t xml:space="preserve">For </w:t>
-      </w:r>
-      <w:proofErr w:type="spellStart"/>
-      <w:r>
-        <w:t>i</w:t>
-      </w:r>
-      <w:proofErr w:type="spellEnd"/>
-      <w:r>
-        <w:t xml:space="preserve"> = 1 to 10:</w:t>
+      <w:r>
+        <w:lastRenderedPageBreak/>
+        <w:t>timeInterval = time / 10  // Needed to create the graph accurately and to plot points on it</w:t>
+      </w:r>
+    </w:p>
+    <w:p>
+      <w:r>
+        <w:t>For i = 1 to 10:</w:t>
       </w:r>
     </w:p>
     <w:p>
       <w:r>
         <w:tab/>
-        <w:t>Times[</w:t>
-      </w:r>
-      <w:proofErr w:type="spellStart"/>
-      <w:r>
-        <w:t>i</w:t>
-      </w:r>
-      <w:proofErr w:type="spellEnd"/>
-      <w:r>
-        <w:t xml:space="preserve"> – 1] = </w:t>
-      </w:r>
-      <w:proofErr w:type="spellStart"/>
-      <w:r>
-        <w:t>timeInterval</w:t>
-      </w:r>
-      <w:proofErr w:type="spellEnd"/>
-      <w:r>
-        <w:t xml:space="preserve"> * </w:t>
-      </w:r>
-      <w:proofErr w:type="spellStart"/>
-      <w:r>
-        <w:t>i</w:t>
-      </w:r>
-      <w:proofErr w:type="spellEnd"/>
+        <w:t>Times[i – 1] = timeInterval * i</w:t>
+      </w:r>
     </w:p>
     <w:p>
       <w:r>
         <w:tab/>
-        <w:t>Heights[</w:t>
-      </w:r>
-      <w:proofErr w:type="spellStart"/>
-      <w:r>
-        <w:t>i</w:t>
-      </w:r>
-      <w:proofErr w:type="spellEnd"/>
-      <w:r>
-        <w:t xml:space="preserve"> – 1] = (</w:t>
-      </w:r>
-      <w:proofErr w:type="spellStart"/>
-      <w:r>
-        <w:t>yInitialVelocity</w:t>
-      </w:r>
-      <w:proofErr w:type="spellEnd"/>
-      <w:r>
-        <w:t xml:space="preserve"> * times[</w:t>
-      </w:r>
-      <w:proofErr w:type="spellStart"/>
-      <w:r>
-        <w:t>i</w:t>
-      </w:r>
-      <w:proofErr w:type="spellEnd"/>
-      <w:r>
-        <w:t xml:space="preserve"> – 1]) + (0.5 * -9.8 * times[</w:t>
-      </w:r>
-      <w:proofErr w:type="spellStart"/>
-      <w:r>
-        <w:t>i</w:t>
-      </w:r>
-      <w:proofErr w:type="spellEnd"/>
-      <w:r>
-        <w:t xml:space="preserve"> – 1]^2) // s = </w:t>
-      </w:r>
-      <w:proofErr w:type="spellStart"/>
-      <w:r>
-        <w:t>ut</w:t>
-      </w:r>
-      <w:proofErr w:type="spellEnd"/>
-      <w:r>
-        <w:t xml:space="preserve"> + 0.5at^2</w:t>
+        <w:t>Heights[i – 1] = (yInitialVelocity * times[i – 1]) + (0.5 * -9.8 * times[i – 1]^2) // s = ut + 0.5at^2</w:t>
       </w:r>
     </w:p>
     <w:p>
@@ -1586,61 +1367,28 @@
       </w:r>
     </w:p>
     <w:p>
-      <w:proofErr w:type="spellStart"/>
-      <w:r>
-        <w:t>AddToExcelWorksheet</w:t>
-      </w:r>
-      <w:proofErr w:type="spellEnd"/>
-      <w:r>
-        <w:t>(Times)</w:t>
-      </w:r>
-    </w:p>
-    <w:p>
-      <w:proofErr w:type="spellStart"/>
-      <w:r>
-        <w:t>AddToExcelWorksheet</w:t>
-      </w:r>
-      <w:proofErr w:type="spellEnd"/>
-      <w:r>
-        <w:t>(Heights)</w:t>
-      </w:r>
-    </w:p>
-    <w:p>
-      <w:proofErr w:type="spellStart"/>
-      <w:r>
-        <w:t>excelChart.Type</w:t>
-      </w:r>
-      <w:proofErr w:type="spellEnd"/>
-      <w:r>
-        <w:t>(</w:t>
-      </w:r>
-      <w:proofErr w:type="spellStart"/>
-      <w:r>
-        <w:t>lineChart</w:t>
-      </w:r>
-      <w:proofErr w:type="spellEnd"/>
-      <w:r>
-        <w:t>)</w:t>
-      </w:r>
-    </w:p>
-    <w:p>
-      <w:proofErr w:type="spellStart"/>
-      <w:r>
-        <w:t>excelChart.Smooth</w:t>
-      </w:r>
-      <w:proofErr w:type="spellEnd"/>
-      <w:r>
-        <w:t xml:space="preserve"> = True</w:t>
-      </w:r>
-    </w:p>
-    <w:p>
-      <w:proofErr w:type="spellStart"/>
-      <w:r>
-        <w:t>excelChart.Show</w:t>
-      </w:r>
-      <w:proofErr w:type="spellEnd"/>
-      <w:r>
-        <w:t>()</w:t>
+      <w:r>
+        <w:t>AddToExcelWorksheet(Times)</w:t>
+      </w:r>
+    </w:p>
+    <w:p>
+      <w:r>
+        <w:t>AddToExcelWorksheet(Heights)</w:t>
+      </w:r>
+    </w:p>
+    <w:p>
+      <w:r>
+        <w:t>excelChart.Type(lineChart)</w:t>
+      </w:r>
+    </w:p>
+    <w:p>
+      <w:r>
+        <w:t>excelChart.Smooth = True</w:t>
+      </w:r>
+    </w:p>
+    <w:p>
+      <w:r>
+        <w:t>excelChart.Show()</w:t>
       </w:r>
     </w:p>
     <w:p>
@@ -1691,7 +1439,6 @@
         </w:numPr>
       </w:pPr>
       <w:r>
-        <w:lastRenderedPageBreak/>
         <w:t>A projectile is fired from the top of a 120m high cliff at 25 ms</w:t>
       </w:r>
       <w:r>
@@ -1981,13 +1728,8 @@
               <w:t>-1</w:t>
             </w:r>
             <w:r>
-              <w:t xml:space="preserve">, 30 </w:t>
-            </w:r>
-            <w:proofErr w:type="spellStart"/>
-            <w:r>
-              <w:t>deg</w:t>
-            </w:r>
-            <w:proofErr w:type="spellEnd"/>
+              <w:t>, 30 deg</w:t>
+            </w:r>
           </w:p>
         </w:tc>
         <w:tc>
@@ -2104,13 +1846,8 @@
               <w:t>-1</w:t>
             </w:r>
             <w:r>
-              <w:t xml:space="preserve">, 30.3 </w:t>
-            </w:r>
-            <w:proofErr w:type="spellStart"/>
-            <w:r>
-              <w:t>deg</w:t>
-            </w:r>
-            <w:proofErr w:type="spellEnd"/>
+              <w:t>, 30.3 deg</w:t>
+            </w:r>
           </w:p>
         </w:tc>
         <w:tc>
@@ -2227,13 +1964,8 @@
               <w:t>-1</w:t>
             </w:r>
             <w:r>
-              <w:t xml:space="preserve">, 84.3 </w:t>
-            </w:r>
-            <w:proofErr w:type="spellStart"/>
-            <w:r>
-              <w:t>deg</w:t>
-            </w:r>
-            <w:proofErr w:type="spellEnd"/>
+              <w:t>, 84.3 deg</w:t>
+            </w:r>
           </w:p>
         </w:tc>
         <w:tc>
@@ -2356,13 +2088,8 @@
               <w:t>-1</w:t>
             </w:r>
             <w:r>
-              <w:t xml:space="preserve">, 45 </w:t>
-            </w:r>
-            <w:proofErr w:type="spellStart"/>
-            <w:r>
-              <w:t>deg</w:t>
-            </w:r>
-            <w:proofErr w:type="spellEnd"/>
+              <w:t>, 45 deg</w:t>
+            </w:r>
           </w:p>
         </w:tc>
         <w:tc>
@@ -2479,13 +2206,8 @@
               <w:t>-1</w:t>
             </w:r>
             <w:r>
-              <w:t xml:space="preserve">, 13.1 </w:t>
-            </w:r>
-            <w:proofErr w:type="spellStart"/>
-            <w:r>
-              <w:t>deg</w:t>
-            </w:r>
-            <w:proofErr w:type="spellEnd"/>
+              <w:t>, 13.1 deg</w:t>
+            </w:r>
           </w:p>
         </w:tc>
         <w:tc>
@@ -2580,6 +2302,7 @@
               <w:jc w:val="center"/>
             </w:pPr>
             <w:r>
+              <w:lastRenderedPageBreak/>
               <w:t>6</w:t>
             </w:r>
           </w:p>
@@ -2602,13 +2325,8 @@
               <w:t>-1</w:t>
             </w:r>
             <w:r>
-              <w:t xml:space="preserve">, 71.2 </w:t>
-            </w:r>
-            <w:proofErr w:type="spellStart"/>
-            <w:r>
-              <w:t>deg</w:t>
-            </w:r>
-            <w:proofErr w:type="spellEnd"/>
+              <w:t>, 71.2 deg</w:t>
+            </w:r>
           </w:p>
         </w:tc>
         <w:tc>
@@ -2725,13 +2443,8 @@
               <w:t>-1</w:t>
             </w:r>
             <w:r>
-              <w:t xml:space="preserve">, 30 </w:t>
-            </w:r>
-            <w:proofErr w:type="spellStart"/>
-            <w:r>
-              <w:t>deg</w:t>
-            </w:r>
-            <w:proofErr w:type="spellEnd"/>
+              <w:t>, 30 deg</w:t>
+            </w:r>
           </w:p>
         </w:tc>
         <w:tc>
@@ -2848,13 +2561,8 @@
               <w:t>-1</w:t>
             </w:r>
             <w:r>
-              <w:t xml:space="preserve">, 40 </w:t>
-            </w:r>
-            <w:proofErr w:type="spellStart"/>
-            <w:r>
-              <w:t>deg</w:t>
-            </w:r>
-            <w:proofErr w:type="spellEnd"/>
+              <w:t>, 40 deg</w:t>
+            </w:r>
           </w:p>
         </w:tc>
         <w:tc>
@@ -2971,13 +2679,8 @@
               <w:t>-1</w:t>
             </w:r>
             <w:r>
-              <w:t xml:space="preserve">, 14.3 </w:t>
-            </w:r>
-            <w:proofErr w:type="spellStart"/>
-            <w:r>
-              <w:t>deg</w:t>
-            </w:r>
-            <w:proofErr w:type="spellEnd"/>
+              <w:t>, 14.3 deg</w:t>
+            </w:r>
           </w:p>
         </w:tc>
         <w:tc>
@@ -3074,7 +2777,6 @@
         <w:pStyle w:val="Heading2"/>
       </w:pPr>
       <w:r>
-        <w:lastRenderedPageBreak/>
         <w:t>IPO Chart</w:t>
       </w:r>
     </w:p>
@@ -3137,15 +2839,7 @@
           </w:tcPr>
           <w:p>
             <w:r>
-              <w:t>Variables of projectile motion problem (</w:t>
-            </w:r>
-            <w:proofErr w:type="spellStart"/>
-            <w:r>
-              <w:t>eg</w:t>
-            </w:r>
-            <w:proofErr w:type="spellEnd"/>
-            <w:r>
-              <w:t>. Time, initial velocity, range)</w:t>
+              <w:t>Variables of projectile motion problem (eg. Time, initial velocity, range)</w:t>
             </w:r>
           </w:p>
         </w:tc>
@@ -3333,7 +3027,6 @@
         <w:pStyle w:val="Heading2"/>
       </w:pPr>
       <w:r>
-        <w:lastRenderedPageBreak/>
         <w:t>Data Structures</w:t>
       </w:r>
     </w:p>
@@ -3391,6 +3084,7 @@
           <w:noProof/>
           <w:lang w:eastAsia="ja-JP"/>
         </w:rPr>
+        <w:lastRenderedPageBreak/>
         <w:drawing>
           <wp:anchor distT="0" distB="0" distL="114300" distR="114300" simplePos="0" relativeHeight="251661312" behindDoc="1" locked="0" layoutInCell="1" allowOverlap="1" wp14:anchorId="4F933C12" wp14:editId="30F0AD17">
             <wp:simplePos x="0" y="0"/>
@@ -3489,7 +3183,6 @@
           <w:noProof/>
           <w:lang w:eastAsia="ja-JP"/>
         </w:rPr>
-        <w:lastRenderedPageBreak/>
         <w:drawing>
           <wp:anchor distT="0" distB="0" distL="114300" distR="114300" simplePos="0" relativeHeight="251662336" behindDoc="1" locked="0" layoutInCell="1" allowOverlap="1" wp14:anchorId="0977BDE5" wp14:editId="62FC441E">
             <wp:simplePos x="0" y="0"/>
@@ -3565,6 +3258,7 @@
     <w:p/>
     <w:p>
       <w:r>
+        <w:lastRenderedPageBreak/>
         <w:t>Step 3: Press the button “Start”, and the graph and all other variables will be given. (Note that the graph will take around half a minute to load)</w:t>
       </w:r>
     </w:p>
@@ -3577,7 +3271,6 @@
           <w:noProof/>
           <w:lang w:eastAsia="ja-JP"/>
         </w:rPr>
-        <w:lastRenderedPageBreak/>
         <w:drawing>
           <wp:anchor distT="0" distB="0" distL="114300" distR="114300" simplePos="0" relativeHeight="251663360" behindDoc="1" locked="0" layoutInCell="1" allowOverlap="1" wp14:anchorId="21A314B8" wp14:editId="30AA9DE8">
             <wp:simplePos x="0" y="0"/>
@@ -3816,6 +3509,7 @@
     </w:p>
     <w:p>
       <w:r>
+        <w:lastRenderedPageBreak/>
         <w:t>The program DOES NOT give the correct answer to this question.</w:t>
       </w:r>
       <w:r>
@@ -3837,7 +3531,6 @@
     </w:p>
     <w:p>
       <w:r>
-        <w:lastRenderedPageBreak/>
         <w:t>The program gives the correct answer to this question.</w:t>
       </w:r>
     </w:p>
@@ -4011,6 +3704,7 @@
           <w:noProof/>
           <w:lang w:eastAsia="ja-JP"/>
         </w:rPr>
+        <w:lastRenderedPageBreak/>
         <w:drawing>
           <wp:inline distT="0" distB="0" distL="0" distR="0" wp14:anchorId="44CF9018" wp14:editId="2F20816E">
             <wp:extent cx="4505325" cy="2407399"/>
@@ -4059,7 +3753,6 @@
     <w:p/>
     <w:p>
       <w:r>
-        <w:lastRenderedPageBreak/>
         <w:t>A function to calculate the projectile’s velocity at a time during the projectile’s journey was also added, in order to allow the program to be able to solve more projectile problems. This function can only be used after the graph has been shown. More error messages were added to ensure that the program does not crash when a user is using it.</w:t>
       </w:r>
     </w:p>
@@ -4087,15 +3780,63 @@
         <w:t>The Department of Education owns this program, and so the program will not be distributed commercially.</w:t>
       </w:r>
     </w:p>
-    <w:p>
-      <w:bookmarkStart w:id="1" w:name="_GoBack"/>
-      <w:bookmarkEnd w:id="1"/>
-    </w:p>
+    <w:p/>
     <w:p>
       <w:pPr>
         <w:pStyle w:val="Heading2"/>
       </w:pPr>
-    </w:p>
+      <w:r>
+        <w:t>Reliability</w:t>
+      </w:r>
+    </w:p>
+    <w:p>
+      <w:r>
+        <w:t xml:space="preserve">The program has been tested thoroughly, on school computers and on other computers, and the program works efficiently on all computers. </w:t>
+      </w:r>
+      <w:r>
+        <w:t xml:space="preserve">It can perform all tasks given to it, and gives the correct answers to projectile motion problems given to the program. </w:t>
+      </w:r>
+    </w:p>
+    <w:p>
+      <w:pPr>
+        <w:pStyle w:val="Heading2"/>
+      </w:pPr>
+      <w:r>
+        <w:t>Response to Problems</w:t>
+      </w:r>
+    </w:p>
+    <w:p>
+      <w:r>
+        <w:t>All problems that have arised in the program have been fixed, and any future problems that users have will also be solved.</w:t>
+      </w:r>
+    </w:p>
+    <w:p>
+      <w:pPr>
+        <w:pStyle w:val="Heading2"/>
+      </w:pPr>
+      <w:r>
+        <w:t>Malware</w:t>
+      </w:r>
+    </w:p>
+    <w:p>
+      <w:r>
+        <w:t>The program is virus-free according to VirusTotal.</w:t>
+      </w:r>
+    </w:p>
+    <w:p>
+      <w:pPr>
+        <w:pStyle w:val="Heading2"/>
+      </w:pPr>
+      <w:r>
+        <w:t>Plagiarism</w:t>
+      </w:r>
+    </w:p>
+    <w:p>
+      <w:r>
+        <w:t>The program has not copied any code from any other sources.</w:t>
+      </w:r>
+    </w:p>
+    <w:p/>
     <w:sectPr>
       <w:pgSz w:w="11906" w:h="16838"/>
       <w:pgMar w:top="1440" w:right="1440" w:bottom="1440" w:left="1440" w:header="708" w:footer="708" w:gutter="0"/>

</xml_diff>

<commit_message>
Proper Gantt Chart created and added to Portfolio
</commit_message>
<xml_diff>
--- a/Edward Webb, Personal Project Portfolio (SDD).docx
+++ b/Edward Webb, Personal Project Portfolio (SDD).docx
@@ -99,57 +99,57 @@
         <w:pStyle w:val="Heading1"/>
       </w:pPr>
       <w:r>
+        <w:t>Proposal</w:t>
+      </w:r>
+    </w:p>
+    <w:p>
+      <w:r>
+        <w:t xml:space="preserve">This program will take several variables relating to projectile motion eg. Initial velocity, maximum height the projectile reaches, the range of the projectile, etc. and will determine the rest of the variables and show the path of the projectile on a graph. Developing the graph will involve measuring what height the projectile is at a point of the projectile’s motion and placing a dot on the graph. The graph could have </w:t>
+      </w:r>
+      <w:r>
+        <w:t>multiple dots to create a curve. Excel could also be used as an alternative in creating the graph.</w:t>
+      </w:r>
+    </w:p>
+    <w:p>
+      <w:r>
+        <w:t>Advantages: Small project, is possible in Visual Basic 6</w:t>
+      </w:r>
+    </w:p>
+    <w:p>
+      <w:r>
+        <w:t>Disadvantages: Possibly too hard to do in Visual Basic 6 in creating the graph, and will require many functions to determine the rest of the variables.</w:t>
+      </w:r>
+    </w:p>
+    <w:p>
+      <w:pPr>
+        <w:pStyle w:val="Heading1"/>
+      </w:pPr>
+      <w:r>
+        <w:t>Define the Problem</w:t>
+      </w:r>
+    </w:p>
+    <w:p>
+      <w:pPr>
+        <w:pStyle w:val="Heading2"/>
+      </w:pPr>
+      <w:r>
+        <w:t>Identification of the Problem</w:t>
+      </w:r>
+    </w:p>
+    <w:p>
+      <w:r>
+        <w:t>The problem presented is that physics students require a program that can easily solve and visualise projectile motion problems. This would include calculating the initial velocity, its</w:t>
+      </w:r>
+      <w:r>
+        <w:t xml:space="preserve"> maximum height, its range, its horizontal and vertical velocity at any point of time, and its time. It must be able to input different variables and output the rest of the variables. A graph which visualises the projectile’s motion is also required to allow physics students to easily solve any projectile motion problem.</w:t>
+      </w:r>
+    </w:p>
+    <w:p>
+      <w:pPr>
+        <w:pStyle w:val="Heading2"/>
+      </w:pPr>
+      <w:r>
         <w:lastRenderedPageBreak/>
-        <w:t>Proposal</w:t>
-      </w:r>
-    </w:p>
-    <w:p>
-      <w:r>
-        <w:t xml:space="preserve">This program will take several variables relating to projectile motion eg. Initial velocity, maximum height the projectile reaches, the range of the projectile, etc. and will determine the rest of the variables and show the path of the projectile on a graph. Developing the graph will involve measuring what height the projectile is at a point of the projectile’s motion and placing a dot on the graph. The graph could have </w:t>
-      </w:r>
-      <w:r>
-        <w:t>multiple dots to create a curve. Excel could also be used as an alternative in creating the graph.</w:t>
-      </w:r>
-    </w:p>
-    <w:p>
-      <w:r>
-        <w:t>Advantages: Small project, is possible in Visual Basic 6</w:t>
-      </w:r>
-    </w:p>
-    <w:p>
-      <w:r>
-        <w:t>Disadvantages: Possibly too hard to do in Visual Basic 6 in creating the graph, and will require many functions to determine the rest of the variables.</w:t>
-      </w:r>
-    </w:p>
-    <w:p>
-      <w:pPr>
-        <w:pStyle w:val="Heading1"/>
-      </w:pPr>
-      <w:r>
-        <w:t>Define the Problem</w:t>
-      </w:r>
-    </w:p>
-    <w:p>
-      <w:pPr>
-        <w:pStyle w:val="Heading2"/>
-      </w:pPr>
-      <w:r>
-        <w:t>Identification of the Problem</w:t>
-      </w:r>
-    </w:p>
-    <w:p>
-      <w:r>
-        <w:t>The problem presented is that physics students require a program that can easily solve and visualise projectile motion problems. This would include calculating the initial velocity, its</w:t>
-      </w:r>
-      <w:r>
-        <w:t xml:space="preserve"> maximum height, its range, its horizontal and vertical velocity at any point of time, and its time. It must be able to input different variables and output the rest of the variables. A graph which visualises the projectile’s motion is also required to allow physics students to easily solve any projectile motion problem.</w:t>
-      </w:r>
-    </w:p>
-    <w:p>
-      <w:pPr>
-        <w:pStyle w:val="Heading2"/>
-      </w:pPr>
-      <w:r>
         <w:t>Ideas</w:t>
       </w:r>
     </w:p>
@@ -286,7 +286,6 @@
         </w:numPr>
       </w:pPr>
       <w:r>
-        <w:lastRenderedPageBreak/>
         <w:t>The user should be able to use the program again after the user has inputted information for a projectile motion problem without having to reopen the program.</w:t>
       </w:r>
     </w:p>
@@ -308,6 +307,7 @@
         <w:pStyle w:val="Heading2"/>
       </w:pPr>
       <w:r>
+        <w:lastRenderedPageBreak/>
         <w:t>Gantt Chart</w:t>
       </w:r>
     </w:p>
@@ -318,13 +318,13 @@
           <w:lang w:eastAsia="ja-JP"/>
         </w:rPr>
         <w:drawing>
-          <wp:inline distT="0" distB="0" distL="0" distR="0" wp14:anchorId="6DB90A5D" wp14:editId="48642E84">
-            <wp:extent cx="5731510" cy="2099945"/>
-            <wp:effectExtent l="0" t="0" r="2540" b="14605"/>
+          <wp:inline distT="0" distB="0" distL="0" distR="0" wp14:anchorId="1BAE39D3" wp14:editId="12D3F149">
+            <wp:extent cx="6870700" cy="5429250"/>
+            <wp:effectExtent l="0" t="0" r="6350" b="0"/>
             <wp:docPr id="1" name="Chart 1">
               <a:extLst xmlns:a="http://schemas.openxmlformats.org/drawingml/2006/main">
                 <a:ext uri="{FF2B5EF4-FFF2-40B4-BE49-F238E27FC236}">
-                  <a16:creationId xmlns:a16="http://schemas.microsoft.com/office/drawing/2014/main" id="{5DA1A0C6-50A7-4D03-94AA-6D870518EB91}"/>
+                  <a16:creationId xmlns:a16="http://schemas.microsoft.com/office/drawing/2014/main" id="{873C6EC3-2EED-4703-ABE7-A254E40E949A}"/>
                 </a:ext>
               </a:extLst>
             </wp:docPr>
@@ -337,12 +337,15 @@
           </wp:inline>
         </w:drawing>
       </w:r>
+      <w:bookmarkStart w:id="1" w:name="_GoBack"/>
+      <w:bookmarkEnd w:id="1"/>
     </w:p>
     <w:p>
       <w:pPr>
         <w:pStyle w:val="Heading1"/>
       </w:pPr>
       <w:r>
+        <w:lastRenderedPageBreak/>
         <w:t>Understanding the Problem</w:t>
       </w:r>
     </w:p>
@@ -527,6 +530,7 @@
     </w:p>
     <w:p>
       <w:r>
+        <w:lastRenderedPageBreak/>
         <w:t xml:space="preserve">One person is needed to actually create and maintain the program, and it will most likely take around 1-2 months to create. </w:t>
       </w:r>
       <w:r>
@@ -543,8 +547,92 @@
         <w:pStyle w:val="Heading2"/>
       </w:pPr>
       <w:r>
+        <w:t>Social and Ethical Issues</w:t>
+      </w:r>
+    </w:p>
+    <w:p>
+      <w:pPr>
+        <w:pStyle w:val="Heading3"/>
+      </w:pPr>
+      <w:r>
+        <w:t>Malware</w:t>
+      </w:r>
+    </w:p>
+    <w:p>
+      <w:r>
+        <w:t>Malware has been considered as a possible issue for the software, and so the software after completion will be scanned by antivirus software and uploaded to virustotal.com, a Google-developed website that uses many antivirus software to ensure that the software is free of malware and viruses.</w:t>
+      </w:r>
+    </w:p>
+    <w:p>
+      <w:pPr>
+        <w:pStyle w:val="Heading3"/>
+      </w:pPr>
+      <w:r>
+        <w:t>Intellectual Property</w:t>
+      </w:r>
+    </w:p>
+    <w:p>
+      <w:r>
+        <w:t xml:space="preserve">The program is </w:t>
+      </w:r>
+      <w:r>
+        <w:t>owned by the Department of Education and Communities of New South Wales, as it is developed due to educational purposes. Therefore, the program’s intellectual property is protected by copyright laws as no license has been given to it.</w:t>
+      </w:r>
+    </w:p>
+    <w:p>
+      <w:pPr>
+        <w:pStyle w:val="Heading3"/>
+      </w:pPr>
+      <w:r>
+        <w:t>Quality</w:t>
+      </w:r>
+    </w:p>
+    <w:p>
+      <w:r>
+        <w:t>The program will be developed to the highest quality possible in the time frame provided. The program will be tested with school computers to ensure that it meets hardware requirements, which are that it must run on Windows with a 1920x1080 resolution. Error checking will be built into the code, and all errors that are found during the development process will be fixed and solved.</w:t>
+      </w:r>
+    </w:p>
+    <w:p>
+      <w:pPr>
+        <w:pStyle w:val="Heading3"/>
+      </w:pPr>
+      <w:r>
+        <w:t>Issues</w:t>
+      </w:r>
+    </w:p>
+    <w:p>
+      <w:r>
+        <w:t>After development, users who use the program may report any bugs and issues with the developer, and they will be fixed.</w:t>
+      </w:r>
+    </w:p>
+    <w:p>
+      <w:pPr>
+        <w:pStyle w:val="Heading3"/>
+      </w:pPr>
+      <w:r>
+        <w:t>Ergonomics</w:t>
+      </w:r>
+    </w:p>
+    <w:p>
+      <w:r>
+        <w:t>User interface elements will be used to ensure consistency with other software, which makes the program easy to use. As the program is targeted towards physicists and physics students, the program will be developed with the demographics of this target market in mind to ensure that the target market find the program easy to use. Industry standards will be used to do this. The program will also be tested by physics students to make sure the software meets the needs of physics students and physicists.</w:t>
+      </w:r>
+    </w:p>
+    <w:p>
+      <w:pPr>
+        <w:pStyle w:val="Heading3"/>
+      </w:pPr>
+      <w:r>
+        <w:t>Inclusivity</w:t>
+      </w:r>
+    </w:p>
+    <w:p>
+      <w:r>
+        <w:t xml:space="preserve">The graph in the program will follow normal science standards, with the dependent variable on the y axis and the independent variable on the x axis. All units used for variables entered and outputted will follow SI units as well to give physics students units they expect. The program will have no cost, </w:t>
+      </w:r>
+      <w:r>
         <w:lastRenderedPageBreak/>
-        <w:t>Social and Ethical Issues</w:t>
+        <w:t>therefore economic issues will not be considered. No offensive language will be used in the program, and a variety of testers will be used including people from both genders to address the possible inclusivity issue of gender. To address disability issues, shortcuts like TAB and ENTER can be used to operate the program as well.</w:t>
       </w:r>
     </w:p>
     <w:p>
@@ -552,87 +640,6 @@
         <w:pStyle w:val="Heading3"/>
       </w:pPr>
       <w:r>
-        <w:t>Malware</w:t>
-      </w:r>
-    </w:p>
-    <w:p>
-      <w:r>
-        <w:t>Malware has been considered as a possible issue for the software, and so the software after completion will be scanned by antivirus software and uploaded to virustotal.com, a Google-developed website that uses many antivirus software to ensure that the software is free of malware and viruses.</w:t>
-      </w:r>
-    </w:p>
-    <w:p>
-      <w:pPr>
-        <w:pStyle w:val="Heading3"/>
-      </w:pPr>
-      <w:r>
-        <w:t>Intellectual Property</w:t>
-      </w:r>
-    </w:p>
-    <w:p>
-      <w:r>
-        <w:t xml:space="preserve">The program is </w:t>
-      </w:r>
-      <w:r>
-        <w:t>owned by the Department of Education and Communities of New South Wales, as it is developed due to educational purposes. Therefore, the program’s intellectual property is protected by copyright laws as no license has been given to it.</w:t>
-      </w:r>
-    </w:p>
-    <w:p>
-      <w:pPr>
-        <w:pStyle w:val="Heading3"/>
-      </w:pPr>
-      <w:r>
-        <w:t>Quality</w:t>
-      </w:r>
-    </w:p>
-    <w:p>
-      <w:r>
-        <w:t>The program will be developed to the highest quality possible in the time frame provided. The program will be tested with school computers to ensure that it meets hardware requirements, which are that it must run on Windows with a 1920x1080 resolution. Error checking will be built into the code, and all errors that are found during the development process will be fixed and solved.</w:t>
-      </w:r>
-    </w:p>
-    <w:p>
-      <w:pPr>
-        <w:pStyle w:val="Heading3"/>
-      </w:pPr>
-      <w:r>
-        <w:t>Issues</w:t>
-      </w:r>
-    </w:p>
-    <w:p>
-      <w:r>
-        <w:t>After development, users who use the program may report any bugs and issues with the developer, and they will be fixed.</w:t>
-      </w:r>
-    </w:p>
-    <w:p>
-      <w:pPr>
-        <w:pStyle w:val="Heading3"/>
-      </w:pPr>
-      <w:r>
-        <w:t>Ergonomics</w:t>
-      </w:r>
-    </w:p>
-    <w:p>
-      <w:r>
-        <w:t>User interface elements will be used to ensure consistency with other software, which makes the program easy to use. As the program is targeted towards physicists and physics students, the program will be developed with the demographics of this target market in mind to ensure that the target market find the program easy to use. Industry standards will be used to do this. The program will also be tested by physics students to make sure the software meets the needs of physics students and physicists.</w:t>
-      </w:r>
-    </w:p>
-    <w:p>
-      <w:pPr>
-        <w:pStyle w:val="Heading3"/>
-      </w:pPr>
-      <w:r>
-        <w:t>Inclusivity</w:t>
-      </w:r>
-    </w:p>
-    <w:p>
-      <w:r>
-        <w:t>The graph in the program will follow normal science standards, with the dependent variable on the y axis and the independent variable on the x axis. All units used for variables entered and outputted will follow SI units as well to give physics students units they expect. The program will have no cost, therefore economic issues will not be considered. No offensive language will be used in the program, and a variety of testers will be used including people from both genders to address the possible inclusivity issue of gender. To address disability issues, shortcuts like TAB and ENTER can be used to operate the program as well.</w:t>
-      </w:r>
-    </w:p>
-    <w:p>
-      <w:pPr>
-        <w:pStyle w:val="Heading3"/>
-      </w:pPr>
-      <w:r>
         <w:t>Privacy</w:t>
       </w:r>
     </w:p>
@@ -647,7 +654,6 @@
         <w:pStyle w:val="Heading1"/>
       </w:pPr>
       <w:r>
-        <w:lastRenderedPageBreak/>
         <w:t>Plan and Design</w:t>
       </w:r>
     </w:p>
@@ -713,11 +719,11 @@
         <w:pStyle w:val="Heading2"/>
       </w:pPr>
       <w:r>
+        <w:lastRenderedPageBreak/>
         <w:t>System Flowchart</w:t>
       </w:r>
     </w:p>
     <w:p>
-      <w:bookmarkStart w:id="1" w:name="_GoBack"/>
       <w:r>
         <w:rPr>
           <w:noProof/>
@@ -765,7 +771,6 @@
           </wp:inline>
         </w:drawing>
       </w:r>
-      <w:bookmarkEnd w:id="1"/>
     </w:p>
     <w:p>
       <w:pPr>
@@ -828,7 +833,6 @@
         <w:pStyle w:val="Heading2"/>
       </w:pPr>
       <w:r>
-        <w:lastRenderedPageBreak/>
         <w:t>Data Dictionary</w:t>
       </w:r>
     </w:p>
@@ -883,6 +887,7 @@
           </w:tcPr>
           <w:p>
             <w:r>
+              <w:lastRenderedPageBreak/>
               <w:t>time</w:t>
             </w:r>
           </w:p>
@@ -1252,6 +1257,7 @@
     </w:p>
     <w:p>
       <w:r>
+        <w:lastRenderedPageBreak/>
         <w:t>BEGIN</w:t>
       </w:r>
     </w:p>
@@ -1340,7 +1346,6 @@
     </w:p>
     <w:p>
       <w:r>
-        <w:lastRenderedPageBreak/>
         <w:t>timeInterval = time / 10  // Needed to create the graph accurately and to plot points on it</w:t>
       </w:r>
     </w:p>
@@ -1460,6 +1465,7 @@
         </w:numPr>
       </w:pPr>
       <w:r>
+        <w:lastRenderedPageBreak/>
         <w:t>A cannon is at the top of a 60 m high cliff firing at a castle on top of an adjacent cliff 110m high. The cannon and castle are 200m apart horizontally.</w:t>
       </w:r>
     </w:p>
@@ -2302,7 +2308,6 @@
               <w:jc w:val="center"/>
             </w:pPr>
             <w:r>
-              <w:lastRenderedPageBreak/>
               <w:t>6</w:t>
             </w:r>
           </w:p>
@@ -3258,7 +3263,6 @@
     <w:p/>
     <w:p>
       <w:r>
-        <w:lastRenderedPageBreak/>
         <w:t>Step 3: Press the button “Start”, and the graph and all other variables will be given. (Note that the graph will take around half a minute to load)</w:t>
       </w:r>
     </w:p>
@@ -3271,6 +3275,7 @@
           <w:noProof/>
           <w:lang w:eastAsia="ja-JP"/>
         </w:rPr>
+        <w:lastRenderedPageBreak/>
         <w:drawing>
           <wp:anchor distT="0" distB="0" distL="114300" distR="114300" simplePos="0" relativeHeight="251663360" behindDoc="1" locked="0" layoutInCell="1" allowOverlap="1" wp14:anchorId="21A314B8" wp14:editId="30AA9DE8">
             <wp:simplePos x="0" y="0"/>
@@ -3509,7 +3514,6 @@
     </w:p>
     <w:p>
       <w:r>
-        <w:lastRenderedPageBreak/>
         <w:t>The program DOES NOT give the correct answer to this question.</w:t>
       </w:r>
       <w:r>
@@ -3544,6 +3548,7 @@
         <w:rPr>
           <w:b/>
         </w:rPr>
+        <w:lastRenderedPageBreak/>
         <w:t>Independent Trials Q16 2006</w:t>
       </w:r>
     </w:p>
@@ -3802,6 +3807,7 @@
         <w:pStyle w:val="Heading2"/>
       </w:pPr>
       <w:r>
+        <w:lastRenderedPageBreak/>
         <w:t>Response to Problems</w:t>
       </w:r>
     </w:p>
@@ -3838,7 +3844,7 @@
     </w:p>
     <w:p/>
     <w:sectPr>
-      <w:pgSz w:w="11906" w:h="16838"/>
+      <w:pgSz w:w="16838" w:h="11906" w:orient="landscape"/>
       <w:pgMar w:top="1440" w:right="1440" w:bottom="1440" w:left="1440" w:header="708" w:footer="708" w:gutter="0"/>
       <w:cols w:space="708"/>
       <w:docGrid w:linePitch="360"/>
@@ -5515,72 +5521,204 @@
           <c:invertIfNegative val="0"/>
           <c:cat>
             <c:strRef>
-              <c:f>Sheet1!$A$2:$A$9</c:f>
+              <c:f>Sheet1!$A$2:$A$31</c:f>
               <c:strCache>
-                <c:ptCount val="8"/>
+                <c:ptCount val="30"/>
                 <c:pt idx="0">
+                  <c:v>Define the problem</c:v>
+                </c:pt>
+                <c:pt idx="1">
                   <c:v>Proposal</c:v>
                 </c:pt>
-                <c:pt idx="1">
+                <c:pt idx="2">
+                  <c:v>Identification of the Problem</c:v>
+                </c:pt>
+                <c:pt idx="3">
+                  <c:v>Ideas</c:v>
+                </c:pt>
+                <c:pt idx="4">
                   <c:v>Requirements</c:v>
                 </c:pt>
-                <c:pt idx="2">
-                  <c:v>Interface Design and Diagrams</c:v>
-                </c:pt>
-                <c:pt idx="3">
+                <c:pt idx="5">
+                  <c:v>Understanding the Problem</c:v>
+                </c:pt>
+                <c:pt idx="6">
+                  <c:v>Storyboard</c:v>
+                </c:pt>
+                <c:pt idx="7">
+                  <c:v>Context Diagram</c:v>
+                </c:pt>
+                <c:pt idx="8">
                   <c:v>Feasibility Study</c:v>
                 </c:pt>
-                <c:pt idx="4">
-                  <c:v>Data requirements and algorithms</c:v>
-                </c:pt>
-                <c:pt idx="5">
+                <c:pt idx="9">
+                  <c:v>Social and Ethical Issues</c:v>
+                </c:pt>
+                <c:pt idx="10">
+                  <c:v>Plan and Design</c:v>
+                </c:pt>
+                <c:pt idx="11">
+                  <c:v>Data Flow Diagram</c:v>
+                </c:pt>
+                <c:pt idx="12">
+                  <c:v>Systems Flowchart</c:v>
+                </c:pt>
+                <c:pt idx="13">
+                  <c:v>Specifications</c:v>
+                </c:pt>
+                <c:pt idx="14">
+                  <c:v>Data Dictionary</c:v>
+                </c:pt>
+                <c:pt idx="15">
+                  <c:v>Algorithms</c:v>
+                </c:pt>
+                <c:pt idx="16">
+                  <c:v>Test Data</c:v>
+                </c:pt>
+                <c:pt idx="17">
+                  <c:v>IPO Chart</c:v>
+                </c:pt>
+                <c:pt idx="18">
+                  <c:v>Window Design</c:v>
+                </c:pt>
+                <c:pt idx="19">
+                  <c:v>Feedback</c:v>
+                </c:pt>
+                <c:pt idx="20">
                   <c:v>Implementation</c:v>
                 </c:pt>
-                <c:pt idx="6">
+                <c:pt idx="21">
+                  <c:v>Implementing the program</c:v>
+                </c:pt>
+                <c:pt idx="22">
+                  <c:v>User Documentation</c:v>
+                </c:pt>
+                <c:pt idx="23">
                   <c:v>Evaluation</c:v>
                 </c:pt>
-                <c:pt idx="7">
+                <c:pt idx="24">
+                  <c:v>Testing with test data</c:v>
+                </c:pt>
+                <c:pt idx="25">
+                  <c:v>Testing with other users</c:v>
+                </c:pt>
+                <c:pt idx="26">
+                  <c:v>Testing with school computers</c:v>
+                </c:pt>
+                <c:pt idx="27">
                   <c:v>Maintenance</c:v>
+                </c:pt>
+                <c:pt idx="28">
+                  <c:v>Altering the program</c:v>
+                </c:pt>
+                <c:pt idx="29">
+                  <c:v>Social and Ethical Issues</c:v>
                 </c:pt>
               </c:strCache>
             </c:strRef>
           </c:cat>
           <c:val>
             <c:numRef>
-              <c:f>Sheet1!$B$2:$B$9</c:f>
+              <c:f>Sheet1!$B$2:$B$31</c:f>
               <c:numCache>
                 <c:formatCode>m/d/yyyy</c:formatCode>
-                <c:ptCount val="8"/>
-                <c:pt idx="0" formatCode="General">
+                <c:ptCount val="30"/>
+                <c:pt idx="0">
                   <c:v>42688</c:v>
                 </c:pt>
                 <c:pt idx="1">
+                  <c:v>42688</c:v>
+                </c:pt>
+                <c:pt idx="2">
                   <c:v>42702</c:v>
                 </c:pt>
-                <c:pt idx="2">
-                  <c:v>42748</c:v>
-                </c:pt>
                 <c:pt idx="3">
-                  <c:v>42760</c:v>
+                  <c:v>42718</c:v>
                 </c:pt>
                 <c:pt idx="4">
-                  <c:v>42763</c:v>
+                  <c:v>42724</c:v>
                 </c:pt>
                 <c:pt idx="5">
+                  <c:v>42738</c:v>
+                </c:pt>
+                <c:pt idx="6">
+                  <c:v>42738</c:v>
+                </c:pt>
+                <c:pt idx="7">
+                  <c:v>42742</c:v>
+                </c:pt>
+                <c:pt idx="8">
+                  <c:v>42747</c:v>
+                </c:pt>
+                <c:pt idx="9">
+                  <c:v>42755</c:v>
+                </c:pt>
+                <c:pt idx="10">
+                  <c:v>42766</c:v>
+                </c:pt>
+                <c:pt idx="11">
+                  <c:v>42766</c:v>
+                </c:pt>
+                <c:pt idx="12">
+                  <c:v>42772</c:v>
+                </c:pt>
+                <c:pt idx="13">
+                  <c:v>42778</c:v>
+                </c:pt>
+                <c:pt idx="14">
+                  <c:v>42779</c:v>
+                </c:pt>
+                <c:pt idx="15">
+                  <c:v>42782</c:v>
+                </c:pt>
+                <c:pt idx="16">
+                  <c:v>42789</c:v>
+                </c:pt>
+                <c:pt idx="17">
+                  <c:v>42792</c:v>
+                </c:pt>
+                <c:pt idx="18">
+                  <c:v>42793</c:v>
+                </c:pt>
+                <c:pt idx="19">
                   <c:v>42794</c:v>
                 </c:pt>
-                <c:pt idx="6">
-                  <c:v>42841</c:v>
-                </c:pt>
-                <c:pt idx="7">
-                  <c:v>42855</c:v>
+                <c:pt idx="20">
+                  <c:v>42832</c:v>
+                </c:pt>
+                <c:pt idx="21">
+                  <c:v>42832</c:v>
+                </c:pt>
+                <c:pt idx="22">
+                  <c:v>42851</c:v>
+                </c:pt>
+                <c:pt idx="23">
+                  <c:v>42853</c:v>
+                </c:pt>
+                <c:pt idx="24">
+                  <c:v>42853</c:v>
+                </c:pt>
+                <c:pt idx="25">
+                  <c:v>42858</c:v>
+                </c:pt>
+                <c:pt idx="26">
+                  <c:v>42859</c:v>
+                </c:pt>
+                <c:pt idx="27">
+                  <c:v>42860</c:v>
+                </c:pt>
+                <c:pt idx="28">
+                  <c:v>42860</c:v>
+                </c:pt>
+                <c:pt idx="29">
+                  <c:v>42860</c:v>
                 </c:pt>
               </c:numCache>
             </c:numRef>
           </c:val>
           <c:extLst>
             <c:ext xmlns:c16="http://schemas.microsoft.com/office/drawing/2014/chart" uri="{C3380CC4-5D6E-409C-BE32-E72D297353CC}">
-              <c16:uniqueId val="{00000000-A7EF-4F68-AD80-9CFFE0DC5E41}"/>
+              <c16:uniqueId val="{00000000-ECB4-4F16-87B4-CF01C02A7A58}"/>
             </c:ext>
           </c:extLst>
         </c:ser>
@@ -5600,74 +5738,301 @@
             <a:effectLst/>
           </c:spPr>
           <c:invertIfNegative val="0"/>
+          <c:dPt>
+            <c:idx val="0"/>
+            <c:invertIfNegative val="0"/>
+            <c:bubble3D val="0"/>
+            <c:spPr>
+              <a:solidFill>
+                <a:schemeClr val="tx1"/>
+              </a:solidFill>
+              <a:ln>
+                <a:noFill/>
+              </a:ln>
+              <a:effectLst/>
+            </c:spPr>
+            <c:extLst>
+              <c:ext xmlns:c16="http://schemas.microsoft.com/office/drawing/2014/chart" uri="{C3380CC4-5D6E-409C-BE32-E72D297353CC}">
+                <c16:uniqueId val="{00000002-ECB4-4F16-87B4-CF01C02A7A58}"/>
+              </c:ext>
+            </c:extLst>
+          </c:dPt>
+          <c:dPt>
+            <c:idx val="5"/>
+            <c:invertIfNegative val="0"/>
+            <c:bubble3D val="0"/>
+            <c:spPr>
+              <a:solidFill>
+                <a:schemeClr val="tx1"/>
+              </a:solidFill>
+              <a:ln>
+                <a:noFill/>
+              </a:ln>
+              <a:effectLst/>
+            </c:spPr>
+            <c:extLst>
+              <c:ext xmlns:c16="http://schemas.microsoft.com/office/drawing/2014/chart" uri="{C3380CC4-5D6E-409C-BE32-E72D297353CC}">
+                <c16:uniqueId val="{00000004-ECB4-4F16-87B4-CF01C02A7A58}"/>
+              </c:ext>
+            </c:extLst>
+          </c:dPt>
+          <c:dPt>
+            <c:idx val="10"/>
+            <c:invertIfNegative val="0"/>
+            <c:bubble3D val="0"/>
+            <c:spPr>
+              <a:solidFill>
+                <a:schemeClr val="tx1"/>
+              </a:solidFill>
+              <a:ln>
+                <a:noFill/>
+              </a:ln>
+              <a:effectLst/>
+            </c:spPr>
+            <c:extLst>
+              <c:ext xmlns:c16="http://schemas.microsoft.com/office/drawing/2014/chart" uri="{C3380CC4-5D6E-409C-BE32-E72D297353CC}">
+                <c16:uniqueId val="{00000006-ECB4-4F16-87B4-CF01C02A7A58}"/>
+              </c:ext>
+            </c:extLst>
+          </c:dPt>
+          <c:dPt>
+            <c:idx val="20"/>
+            <c:invertIfNegative val="0"/>
+            <c:bubble3D val="0"/>
+            <c:spPr>
+              <a:solidFill>
+                <a:schemeClr val="tx1"/>
+              </a:solidFill>
+              <a:ln>
+                <a:noFill/>
+              </a:ln>
+              <a:effectLst/>
+            </c:spPr>
+            <c:extLst>
+              <c:ext xmlns:c16="http://schemas.microsoft.com/office/drawing/2014/chart" uri="{C3380CC4-5D6E-409C-BE32-E72D297353CC}">
+                <c16:uniqueId val="{00000008-ECB4-4F16-87B4-CF01C02A7A58}"/>
+              </c:ext>
+            </c:extLst>
+          </c:dPt>
+          <c:dPt>
+            <c:idx val="27"/>
+            <c:invertIfNegative val="0"/>
+            <c:bubble3D val="0"/>
+            <c:spPr>
+              <a:solidFill>
+                <a:schemeClr val="tx1"/>
+              </a:solidFill>
+              <a:ln>
+                <a:noFill/>
+              </a:ln>
+              <a:effectLst/>
+            </c:spPr>
+            <c:extLst>
+              <c:ext xmlns:c16="http://schemas.microsoft.com/office/drawing/2014/chart" uri="{C3380CC4-5D6E-409C-BE32-E72D297353CC}">
+                <c16:uniqueId val="{0000000A-ECB4-4F16-87B4-CF01C02A7A58}"/>
+              </c:ext>
+            </c:extLst>
+          </c:dPt>
           <c:cat>
             <c:strRef>
-              <c:f>Sheet1!$A$2:$A$9</c:f>
+              <c:f>Sheet1!$A$2:$A$31</c:f>
               <c:strCache>
-                <c:ptCount val="8"/>
+                <c:ptCount val="30"/>
                 <c:pt idx="0">
+                  <c:v>Define the problem</c:v>
+                </c:pt>
+                <c:pt idx="1">
                   <c:v>Proposal</c:v>
                 </c:pt>
-                <c:pt idx="1">
+                <c:pt idx="2">
+                  <c:v>Identification of the Problem</c:v>
+                </c:pt>
+                <c:pt idx="3">
+                  <c:v>Ideas</c:v>
+                </c:pt>
+                <c:pt idx="4">
                   <c:v>Requirements</c:v>
                 </c:pt>
-                <c:pt idx="2">
-                  <c:v>Interface Design and Diagrams</c:v>
-                </c:pt>
-                <c:pt idx="3">
+                <c:pt idx="5">
+                  <c:v>Understanding the Problem</c:v>
+                </c:pt>
+                <c:pt idx="6">
+                  <c:v>Storyboard</c:v>
+                </c:pt>
+                <c:pt idx="7">
+                  <c:v>Context Diagram</c:v>
+                </c:pt>
+                <c:pt idx="8">
                   <c:v>Feasibility Study</c:v>
                 </c:pt>
-                <c:pt idx="4">
-                  <c:v>Data requirements and algorithms</c:v>
-                </c:pt>
-                <c:pt idx="5">
+                <c:pt idx="9">
+                  <c:v>Social and Ethical Issues</c:v>
+                </c:pt>
+                <c:pt idx="10">
+                  <c:v>Plan and Design</c:v>
+                </c:pt>
+                <c:pt idx="11">
+                  <c:v>Data Flow Diagram</c:v>
+                </c:pt>
+                <c:pt idx="12">
+                  <c:v>Systems Flowchart</c:v>
+                </c:pt>
+                <c:pt idx="13">
+                  <c:v>Specifications</c:v>
+                </c:pt>
+                <c:pt idx="14">
+                  <c:v>Data Dictionary</c:v>
+                </c:pt>
+                <c:pt idx="15">
+                  <c:v>Algorithms</c:v>
+                </c:pt>
+                <c:pt idx="16">
+                  <c:v>Test Data</c:v>
+                </c:pt>
+                <c:pt idx="17">
+                  <c:v>IPO Chart</c:v>
+                </c:pt>
+                <c:pt idx="18">
+                  <c:v>Window Design</c:v>
+                </c:pt>
+                <c:pt idx="19">
+                  <c:v>Feedback</c:v>
+                </c:pt>
+                <c:pt idx="20">
                   <c:v>Implementation</c:v>
                 </c:pt>
-                <c:pt idx="6">
+                <c:pt idx="21">
+                  <c:v>Implementing the program</c:v>
+                </c:pt>
+                <c:pt idx="22">
+                  <c:v>User Documentation</c:v>
+                </c:pt>
+                <c:pt idx="23">
                   <c:v>Evaluation</c:v>
                 </c:pt>
-                <c:pt idx="7">
+                <c:pt idx="24">
+                  <c:v>Testing with test data</c:v>
+                </c:pt>
+                <c:pt idx="25">
+                  <c:v>Testing with other users</c:v>
+                </c:pt>
+                <c:pt idx="26">
+                  <c:v>Testing with school computers</c:v>
+                </c:pt>
+                <c:pt idx="27">
                   <c:v>Maintenance</c:v>
+                </c:pt>
+                <c:pt idx="28">
+                  <c:v>Altering the program</c:v>
+                </c:pt>
+                <c:pt idx="29">
+                  <c:v>Social and Ethical Issues</c:v>
                 </c:pt>
               </c:strCache>
             </c:strRef>
           </c:cat>
           <c:val>
             <c:numRef>
-              <c:f>Sheet1!$D$2:$D$9</c:f>
+              <c:f>Sheet1!$C$2:$C$31</c:f>
               <c:numCache>
                 <c:formatCode>General</c:formatCode>
-                <c:ptCount val="8"/>
+                <c:ptCount val="30"/>
                 <c:pt idx="0">
+                  <c:v>50</c:v>
+                </c:pt>
+                <c:pt idx="1">
                   <c:v>14</c:v>
                 </c:pt>
-                <c:pt idx="1">
-                  <c:v>46</c:v>
-                </c:pt>
                 <c:pt idx="2">
-                  <c:v>12</c:v>
+                  <c:v>16</c:v>
                 </c:pt>
                 <c:pt idx="3">
+                  <c:v>6</c:v>
+                </c:pt>
+                <c:pt idx="4">
+                  <c:v>14</c:v>
+                </c:pt>
+                <c:pt idx="5">
+                  <c:v>28</c:v>
+                </c:pt>
+                <c:pt idx="6">
+                  <c:v>4</c:v>
+                </c:pt>
+                <c:pt idx="7">
+                  <c:v>5</c:v>
+                </c:pt>
+                <c:pt idx="8">
+                  <c:v>8</c:v>
+                </c:pt>
+                <c:pt idx="9">
+                  <c:v>11</c:v>
+                </c:pt>
+                <c:pt idx="10">
+                  <c:v>29</c:v>
+                </c:pt>
+                <c:pt idx="11">
+                  <c:v>6</c:v>
+                </c:pt>
+                <c:pt idx="12">
+                  <c:v>6</c:v>
+                </c:pt>
+                <c:pt idx="13">
+                  <c:v>1</c:v>
+                </c:pt>
+                <c:pt idx="14">
                   <c:v>3</c:v>
                 </c:pt>
-                <c:pt idx="4">
-                  <c:v>31</c:v>
-                </c:pt>
-                <c:pt idx="5">
-                  <c:v>47</c:v>
-                </c:pt>
-                <c:pt idx="6">
-                  <c:v>14</c:v>
-                </c:pt>
-                <c:pt idx="7">
-                  <c:v>40</c:v>
+                <c:pt idx="15">
+                  <c:v>7</c:v>
+                </c:pt>
+                <c:pt idx="16">
+                  <c:v>3</c:v>
+                </c:pt>
+                <c:pt idx="17">
+                  <c:v>1</c:v>
+                </c:pt>
+                <c:pt idx="18">
+                  <c:v>1</c:v>
+                </c:pt>
+                <c:pt idx="19">
+                  <c:v>1</c:v>
+                </c:pt>
+                <c:pt idx="20">
+                  <c:v>21</c:v>
+                </c:pt>
+                <c:pt idx="21">
+                  <c:v>19</c:v>
+                </c:pt>
+                <c:pt idx="22">
+                  <c:v>2</c:v>
+                </c:pt>
+                <c:pt idx="23">
+                  <c:v>7</c:v>
+                </c:pt>
+                <c:pt idx="24">
+                  <c:v>5</c:v>
+                </c:pt>
+                <c:pt idx="25">
+                  <c:v>1</c:v>
+                </c:pt>
+                <c:pt idx="26">
+                  <c:v>1</c:v>
+                </c:pt>
+                <c:pt idx="27">
+                  <c:v>33</c:v>
+                </c:pt>
+                <c:pt idx="28">
+                  <c:v>33</c:v>
+                </c:pt>
+                <c:pt idx="29">
+                  <c:v>33</c:v>
                 </c:pt>
               </c:numCache>
             </c:numRef>
           </c:val>
           <c:extLst>
             <c:ext xmlns:c16="http://schemas.microsoft.com/office/drawing/2014/chart" uri="{C3380CC4-5D6E-409C-BE32-E72D297353CC}">
-              <c16:uniqueId val="{00000001-A7EF-4F68-AD80-9CFFE0DC5E41}"/>
+              <c16:uniqueId val="{0000000B-ECB4-4F16-87B4-CF01C02A7A58}"/>
             </c:ext>
           </c:extLst>
         </c:ser>
@@ -5681,11 +6046,11 @@
         </c:dLbls>
         <c:gapWidth val="150"/>
         <c:overlap val="100"/>
-        <c:axId val="427119872"/>
-        <c:axId val="427117576"/>
+        <c:axId val="473326232"/>
+        <c:axId val="473327544"/>
       </c:barChart>
       <c:catAx>
-        <c:axId val="427119872"/>
+        <c:axId val="473326232"/>
         <c:scaling>
           <c:orientation val="maxMin"/>
         </c:scaling>
@@ -5728,7 +6093,7 @@
             <a:endParaRPr lang="en-US"/>
           </a:p>
         </c:txPr>
-        <c:crossAx val="427117576"/>
+        <c:crossAx val="473327544"/>
         <c:crosses val="autoZero"/>
         <c:auto val="1"/>
         <c:lblAlgn val="ctr"/>
@@ -5736,10 +6101,10 @@
         <c:noMultiLvlLbl val="0"/>
       </c:catAx>
       <c:valAx>
-        <c:axId val="427117576"/>
+        <c:axId val="473327544"/>
         <c:scaling>
           <c:orientation val="minMax"/>
-          <c:max val="42900"/>
+          <c:max val="42893"/>
           <c:min val="42688"/>
         </c:scaling>
         <c:delete val="0"/>
@@ -5758,7 +6123,7 @@
             <a:effectLst/>
           </c:spPr>
         </c:majorGridlines>
-        <c:numFmt formatCode="m/d/yyyy" sourceLinked="0"/>
+        <c:numFmt formatCode="m/d/yyyy" sourceLinked="1"/>
         <c:majorTickMark val="none"/>
         <c:minorTickMark val="none"/>
         <c:tickLblPos val="nextTo"/>
@@ -5789,10 +6154,9 @@
             <a:endParaRPr lang="en-US"/>
           </a:p>
         </c:txPr>
-        <c:crossAx val="427119872"/>
+        <c:crossAx val="473326232"/>
         <c:crosses val="autoZero"/>
         <c:crossBetween val="between"/>
-        <c:majorUnit val="50"/>
       </c:valAx>
       <c:spPr>
         <a:noFill/>

</xml_diff>

<commit_message>
Ensured that program works on other computers.
</commit_message>
<xml_diff>
--- a/Edward Webb, Personal Project Portfolio (SDD).docx
+++ b/Edward Webb, Personal Project Portfolio (SDD).docx
@@ -99,6 +99,7 @@
         <w:pStyle w:val="Heading1"/>
       </w:pPr>
       <w:r>
+        <w:lastRenderedPageBreak/>
         <w:t>Proposal</w:t>
       </w:r>
     </w:p>
@@ -149,7 +150,6 @@
         <w:pStyle w:val="Heading2"/>
       </w:pPr>
       <w:r>
-        <w:lastRenderedPageBreak/>
         <w:t>Ideas</w:t>
       </w:r>
     </w:p>
@@ -284,10 +284,13 @@
           <w:ilvl w:val="0"/>
           <w:numId w:val="5"/>
         </w:numPr>
-      </w:pPr>
-      <w:r>
-        <w:t>The user should be able to use the program again after the user has inputted information for a projectile motion problem without having to reopen the program.</w:t>
-      </w:r>
+        <w:sectPr>
+          <w:pgSz w:w="11906" w:h="16838"/>
+          <w:pgMar w:top="1440" w:right="1440" w:bottom="1440" w:left="1440" w:header="708" w:footer="708" w:gutter="0"/>
+          <w:cols w:space="708"/>
+          <w:docGrid w:linePitch="360"/>
+        </w:sectPr>
+      </w:pPr>
     </w:p>
     <w:p>
       <w:pPr>
@@ -298,10 +301,33 @@
         </w:numPr>
       </w:pPr>
       <w:r>
+        <w:lastRenderedPageBreak/>
+        <w:t>The user should be able to use the program again after the user has inputted information for a projectile motion problem without having to reopen the program.</w:t>
+      </w:r>
+    </w:p>
+    <w:p>
+      <w:pPr>
+        <w:pStyle w:val="ListParagraph"/>
+        <w:numPr>
+          <w:ilvl w:val="0"/>
+          <w:numId w:val="5"/>
+        </w:numPr>
+      </w:pPr>
+      <w:r>
         <w:t>The program must give an error when non-numeric characters have been entered.</w:t>
       </w:r>
     </w:p>
-    <w:p/>
+    <w:p>
+      <w:pPr>
+        <w:ind w:left="360"/>
+        <w:sectPr>
+          <w:pgSz w:w="11906" w:h="16838"/>
+          <w:pgMar w:top="1440" w:right="1440" w:bottom="1440" w:left="1440" w:header="708" w:footer="708" w:gutter="0"/>
+          <w:cols w:space="708"/>
+          <w:docGrid w:linePitch="360"/>
+        </w:sectPr>
+      </w:pPr>
+    </w:p>
     <w:p>
       <w:pPr>
         <w:pStyle w:val="Heading2"/>
@@ -312,6 +338,14 @@
       </w:r>
     </w:p>
     <w:p>
+      <w:pPr>
+        <w:sectPr>
+          <w:pgSz w:w="16838" w:h="11906" w:orient="landscape"/>
+          <w:pgMar w:top="1440" w:right="1440" w:bottom="1440" w:left="1440" w:header="708" w:footer="708" w:gutter="0"/>
+          <w:cols w:space="708"/>
+          <w:docGrid w:linePitch="360"/>
+        </w:sectPr>
+      </w:pPr>
       <w:r>
         <w:rPr>
           <w:noProof/>
@@ -337,15 +371,13 @@
           </wp:inline>
         </w:drawing>
       </w:r>
-      <w:bookmarkStart w:id="1" w:name="_GoBack"/>
-      <w:bookmarkEnd w:id="1"/>
-    </w:p>
+    </w:p>
+    <w:p/>
     <w:p>
       <w:pPr>
         <w:pStyle w:val="Heading1"/>
       </w:pPr>
       <w:r>
-        <w:lastRenderedPageBreak/>
         <w:t>Understanding the Problem</w:t>
       </w:r>
     </w:p>
@@ -432,7 +464,6 @@
         <w:pStyle w:val="Heading2"/>
       </w:pPr>
       <w:r>
-        <w:lastRenderedPageBreak/>
         <w:t>Context Diagram</w:t>
       </w:r>
     </w:p>
@@ -490,6 +521,7 @@
         <w:pStyle w:val="Heading2"/>
       </w:pPr>
       <w:r>
+        <w:lastRenderedPageBreak/>
         <w:t>Feasibility Study</w:t>
       </w:r>
     </w:p>
@@ -530,24 +562,79 @@
     </w:p>
     <w:p>
       <w:r>
+        <w:t xml:space="preserve">One person is needed to actually create and maintain the program, and it will most likely take around 1-2 months to create. </w:t>
+      </w:r>
+      <w:r>
+        <w:t xml:space="preserve">Visual Basic 6 must be used to create the program as the programmer who will develop it can program efficiently in Visual Basic 6. A computer with Windows is needed as Visual Basic 6 can only run on Windows. </w:t>
+      </w:r>
+    </w:p>
+    <w:p>
+      <w:r>
+        <w:t>If the project is not completed, the graph can be left out to allow most of the functionality of the program to operate. As the graph is the most complex part of the program and only helps achieve the purpose of the program, it can be left out if it has to. This will allow students to still easily use the program, and the project to be completed in less time.</w:t>
+      </w:r>
+    </w:p>
+    <w:p>
+      <w:pPr>
+        <w:pStyle w:val="Heading2"/>
+      </w:pPr>
+      <w:r>
+        <w:t>Social and Ethical Issues</w:t>
+      </w:r>
+    </w:p>
+    <w:p>
+      <w:pPr>
+        <w:pStyle w:val="Heading3"/>
+      </w:pPr>
+      <w:r>
+        <w:t>Malware</w:t>
+      </w:r>
+    </w:p>
+    <w:p>
+      <w:r>
+        <w:t>Malware has been considered as a possible issue for the software, and so the software after completion will be scanned by antivirus software and uploaded to virustotal.com, a Google-developed website that uses many antivirus software to ensure that the software is free of malware and viruses.</w:t>
+      </w:r>
+    </w:p>
+    <w:p>
+      <w:pPr>
+        <w:pStyle w:val="Heading3"/>
+      </w:pPr>
+      <w:r>
+        <w:t>Intellectual Property</w:t>
+      </w:r>
+    </w:p>
+    <w:p>
+      <w:r>
+        <w:t xml:space="preserve">The program is </w:t>
+      </w:r>
+      <w:r>
+        <w:t>owned by the Department of Education and Communities of New South Wales, as it is developed due to educational purposes. Therefore, the program’s intellectual property is protected by copyright laws as no license has been given to it.</w:t>
+      </w:r>
+    </w:p>
+    <w:p>
+      <w:pPr>
+        <w:pStyle w:val="Heading3"/>
+      </w:pPr>
+      <w:r>
+        <w:t>Quality</w:t>
+      </w:r>
+    </w:p>
+    <w:p>
+      <w:r>
+        <w:t>The program will be developed to the highest quality possible in the time frame provided. The program will be tested with school computers to ensure that it meets hardware requirements, which are that it must run on Windows with a 1920x1080 resolution. Error checking will be built into the code, and all errors that are found during the development process will be fixed and solved.</w:t>
+      </w:r>
+    </w:p>
+    <w:p>
+      <w:pPr>
+        <w:pStyle w:val="Heading3"/>
+      </w:pPr>
+      <w:r>
         <w:lastRenderedPageBreak/>
-        <w:t xml:space="preserve">One person is needed to actually create and maintain the program, and it will most likely take around 1-2 months to create. </w:t>
-      </w:r>
-      <w:r>
-        <w:t xml:space="preserve">Visual Basic 6 must be used to create the program as the programmer who will develop it can program efficiently in Visual Basic 6. A computer with Windows is needed as Visual Basic 6 can only run on Windows. </w:t>
-      </w:r>
-    </w:p>
-    <w:p>
-      <w:r>
-        <w:t>If the project is not completed, the graph can be left out to allow most of the functionality of the program to operate. As the graph is the most complex part of the program and only helps achieve the purpose of the program, it can be left out if it has to. This will allow students to still easily use the program, and the project to be completed in less time.</w:t>
-      </w:r>
-    </w:p>
-    <w:p>
-      <w:pPr>
-        <w:pStyle w:val="Heading2"/>
-      </w:pPr>
-      <w:r>
-        <w:t>Social and Ethical Issues</w:t>
+        <w:t>Issues</w:t>
+      </w:r>
+    </w:p>
+    <w:p>
+      <w:r>
+        <w:t>After development, users who use the program may report any bugs and issues with the developer, and they will be fixed.</w:t>
       </w:r>
     </w:p>
     <w:p>
@@ -555,12 +642,12 @@
         <w:pStyle w:val="Heading3"/>
       </w:pPr>
       <w:r>
-        <w:t>Malware</w:t>
-      </w:r>
-    </w:p>
-    <w:p>
-      <w:r>
-        <w:t>Malware has been considered as a possible issue for the software, and so the software after completion will be scanned by antivirus software and uploaded to virustotal.com, a Google-developed website that uses many antivirus software to ensure that the software is free of malware and viruses.</w:t>
+        <w:t>Ergonomics</w:t>
+      </w:r>
+    </w:p>
+    <w:p>
+      <w:r>
+        <w:t>User interface elements will be used to ensure consistency with other software, which makes the program easy to use. As the program is targeted towards physicists and physics students, the program will be developed with the demographics of this target market in mind to ensure that the target market find the program easy to use. Industry standards will be used to do this. The program will also be tested by physics students to make sure the software meets the needs of physics students and physicists.</w:t>
       </w:r>
     </w:p>
     <w:p>
@@ -568,71 +655,12 @@
         <w:pStyle w:val="Heading3"/>
       </w:pPr>
       <w:r>
-        <w:t>Intellectual Property</w:t>
-      </w:r>
-    </w:p>
-    <w:p>
-      <w:r>
-        <w:t xml:space="preserve">The program is </w:t>
-      </w:r>
-      <w:r>
-        <w:t>owned by the Department of Education and Communities of New South Wales, as it is developed due to educational purposes. Therefore, the program’s intellectual property is protected by copyright laws as no license has been given to it.</w:t>
-      </w:r>
-    </w:p>
-    <w:p>
-      <w:pPr>
-        <w:pStyle w:val="Heading3"/>
-      </w:pPr>
-      <w:r>
-        <w:t>Quality</w:t>
-      </w:r>
-    </w:p>
-    <w:p>
-      <w:r>
-        <w:t>The program will be developed to the highest quality possible in the time frame provided. The program will be tested with school computers to ensure that it meets hardware requirements, which are that it must run on Windows with a 1920x1080 resolution. Error checking will be built into the code, and all errors that are found during the development process will be fixed and solved.</w:t>
-      </w:r>
-    </w:p>
-    <w:p>
-      <w:pPr>
-        <w:pStyle w:val="Heading3"/>
-      </w:pPr>
-      <w:r>
-        <w:t>Issues</w:t>
-      </w:r>
-    </w:p>
-    <w:p>
-      <w:r>
-        <w:t>After development, users who use the program may report any bugs and issues with the developer, and they will be fixed.</w:t>
-      </w:r>
-    </w:p>
-    <w:p>
-      <w:pPr>
-        <w:pStyle w:val="Heading3"/>
-      </w:pPr>
-      <w:r>
-        <w:t>Ergonomics</w:t>
-      </w:r>
-    </w:p>
-    <w:p>
-      <w:r>
-        <w:t>User interface elements will be used to ensure consistency with other software, which makes the program easy to use. As the program is targeted towards physicists and physics students, the program will be developed with the demographics of this target market in mind to ensure that the target market find the program easy to use. Industry standards will be used to do this. The program will also be tested by physics students to make sure the software meets the needs of physics students and physicists.</w:t>
-      </w:r>
-    </w:p>
-    <w:p>
-      <w:pPr>
-        <w:pStyle w:val="Heading3"/>
-      </w:pPr>
-      <w:r>
         <w:t>Inclusivity</w:t>
       </w:r>
     </w:p>
     <w:p>
       <w:r>
-        <w:t xml:space="preserve">The graph in the program will follow normal science standards, with the dependent variable on the y axis and the independent variable on the x axis. All units used for variables entered and outputted will follow SI units as well to give physics students units they expect. The program will have no cost, </w:t>
-      </w:r>
-      <w:r>
-        <w:lastRenderedPageBreak/>
-        <w:t>therefore economic issues will not be considered. No offensive language will be used in the program, and a variety of testers will be used including people from both genders to address the possible inclusivity issue of gender. To address disability issues, shortcuts like TAB and ENTER can be used to operate the program as well.</w:t>
+        <w:t>The graph in the program will follow normal science standards, with the dependent variable on the y axis and the independent variable on the x axis. All units used for variables entered and outputted will follow SI units as well to give physics students units they expect. The program will have no cost, therefore economic issues will not be considered. No offensive language will be used in the program, and a variety of testers will be used including people from both genders to address the possible inclusivity issue of gender. To address disability issues, shortcuts like TAB and ENTER can be used to operate the program as well.</w:t>
       </w:r>
     </w:p>
     <w:p>
@@ -887,7 +915,6 @@
           </w:tcPr>
           <w:p>
             <w:r>
-              <w:lastRenderedPageBreak/>
               <w:t>time</w:t>
             </w:r>
           </w:p>
@@ -1113,6 +1140,7 @@
           </w:tcPr>
           <w:p>
             <w:r>
+              <w:lastRenderedPageBreak/>
               <w:t>divisor</w:t>
             </w:r>
           </w:p>
@@ -1257,7 +1285,6 @@
     </w:p>
     <w:p>
       <w:r>
-        <w:lastRenderedPageBreak/>
         <w:t>BEGIN</w:t>
       </w:r>
     </w:p>
@@ -1401,11 +1428,16 @@
         <w:t>END</w:t>
       </w:r>
     </w:p>
+    <w:p/>
+    <w:p/>
+    <w:p/>
+    <w:p/>
     <w:p>
       <w:pPr>
         <w:pStyle w:val="Heading1"/>
       </w:pPr>
       <w:r>
+        <w:lastRenderedPageBreak/>
         <w:t>Test Data</w:t>
       </w:r>
     </w:p>
@@ -1465,7 +1497,6 @@
         </w:numPr>
       </w:pPr>
       <w:r>
-        <w:lastRenderedPageBreak/>
         <w:t>A cannon is at the top of a 60 m high cliff firing at a castle on top of an adjacent cliff 110m high. The cannon and castle are 200m apart horizontally.</w:t>
       </w:r>
     </w:p>
@@ -3016,6 +3047,7 @@
         <w:pStyle w:val="Heading2"/>
       </w:pPr>
       <w:r>
+        <w:lastRenderedPageBreak/>
         <w:t>Feedback for Projectile Motion Analyser</w:t>
       </w:r>
     </w:p>
@@ -3089,7 +3121,6 @@
           <w:noProof/>
           <w:lang w:eastAsia="ja-JP"/>
         </w:rPr>
-        <w:lastRenderedPageBreak/>
         <w:drawing>
           <wp:anchor distT="0" distB="0" distL="114300" distR="114300" simplePos="0" relativeHeight="251661312" behindDoc="1" locked="0" layoutInCell="1" allowOverlap="1" wp14:anchorId="4F933C12" wp14:editId="30F0AD17">
             <wp:simplePos x="0" y="0"/>
@@ -3188,6 +3219,7 @@
           <w:noProof/>
           <w:lang w:eastAsia="ja-JP"/>
         </w:rPr>
+        <w:lastRenderedPageBreak/>
         <w:drawing>
           <wp:anchor distT="0" distB="0" distL="114300" distR="114300" simplePos="0" relativeHeight="251662336" behindDoc="1" locked="0" layoutInCell="1" allowOverlap="1" wp14:anchorId="0977BDE5" wp14:editId="62FC441E">
             <wp:simplePos x="0" y="0"/>
@@ -3535,6 +3567,7 @@
     </w:p>
     <w:p>
       <w:r>
+        <w:lastRenderedPageBreak/>
         <w:t>The program gives the correct answer to this question.</w:t>
       </w:r>
     </w:p>
@@ -3548,7 +3581,6 @@
         <w:rPr>
           <w:b/>
         </w:rPr>
-        <w:lastRenderedPageBreak/>
         <w:t>Independent Trials Q16 2006</w:t>
       </w:r>
     </w:p>
@@ -3709,7 +3741,6 @@
           <w:noProof/>
           <w:lang w:eastAsia="ja-JP"/>
         </w:rPr>
-        <w:lastRenderedPageBreak/>
         <w:drawing>
           <wp:inline distT="0" distB="0" distL="0" distR="0" wp14:anchorId="44CF9018" wp14:editId="2F20816E">
             <wp:extent cx="4505325" cy="2407399"/>
@@ -3758,6 +3789,7 @@
     <w:p/>
     <w:p>
       <w:r>
+        <w:lastRenderedPageBreak/>
         <w:t>A function to calculate the projectile’s velocity at a time during the projectile’s journey was also added, in order to allow the program to be able to solve more projectile problems. This function can only be used after the graph has been shown. More error messages were added to ensure that the program does not crash when a user is using it.</w:t>
       </w:r>
     </w:p>
@@ -3807,7 +3839,6 @@
         <w:pStyle w:val="Heading2"/>
       </w:pPr>
       <w:r>
-        <w:lastRenderedPageBreak/>
         <w:t>Response to Problems</w:t>
       </w:r>
     </w:p>
@@ -3830,9 +3861,21 @@
       </w:r>
     </w:p>
     <w:p>
+      <w:hyperlink r:id="rId16" w:history="1">
+        <w:r>
+          <w:rPr>
+            <w:rStyle w:val="Hyperlink"/>
+          </w:rPr>
+          <w:t>https://virustotal.com/en/file/318b03f9757846e368f943184f115e3050240075feb0571b09e8baf5c737f71f/analysis/1495330428/</w:t>
+        </w:r>
+      </w:hyperlink>
+    </w:p>
+    <w:p>
       <w:pPr>
         <w:pStyle w:val="Heading2"/>
       </w:pPr>
+      <w:bookmarkStart w:id="1" w:name="_GoBack"/>
+      <w:bookmarkEnd w:id="1"/>
       <w:r>
         <w:t>Plagiarism</w:t>
       </w:r>
@@ -3844,7 +3887,7 @@
     </w:p>
     <w:p/>
     <w:sectPr>
-      <w:pgSz w:w="16838" w:h="11906" w:orient="landscape"/>
+      <w:pgSz w:w="11906" w:h="16838"/>
       <w:pgMar w:top="1440" w:right="1440" w:bottom="1440" w:left="1440" w:header="708" w:footer="708" w:gutter="0"/>
       <w:cols w:space="708"/>
       <w:docGrid w:linePitch="360"/>
@@ -5472,6 +5515,29 @@
     <w:link w:val="Footer"/>
     <w:uiPriority w:val="99"/>
     <w:rsid w:val="00C114BF"/>
+  </w:style>
+  <w:style w:type="character" w:styleId="Hyperlink">
+    <w:name w:val="Hyperlink"/>
+    <w:basedOn w:val="DefaultParagraphFont"/>
+    <w:uiPriority w:val="99"/>
+    <w:unhideWhenUsed/>
+    <w:rsid w:val="00004C5D"/>
+    <w:rPr>
+      <w:color w:val="0563C1" w:themeColor="hyperlink"/>
+      <w:u w:val="single"/>
+    </w:rPr>
+  </w:style>
+  <w:style w:type="character" w:styleId="Mention">
+    <w:name w:val="Mention"/>
+    <w:basedOn w:val="DefaultParagraphFont"/>
+    <w:uiPriority w:val="99"/>
+    <w:semiHidden/>
+    <w:unhideWhenUsed/>
+    <w:rsid w:val="00004C5D"/>
+    <w:rPr>
+      <w:color w:val="2B579A"/>
+      <w:shd w:val="clear" w:color="auto" w:fill="E6E6E6"/>
+    </w:rPr>
   </w:style>
 </w:styles>
 </file>

</xml_diff>

<commit_message>
Added info about GitHub
</commit_message>
<xml_diff>
--- a/Edward Webb, Personal Project Portfolio (SDD).docx
+++ b/Edward Webb, Personal Project Portfolio (SDD).docx
@@ -3096,6 +3096,34 @@
         <w:pStyle w:val="Heading2"/>
       </w:pPr>
       <w:r>
+        <w:t>Tools Used</w:t>
+      </w:r>
+    </w:p>
+    <w:p>
+      <w:r>
+        <w:t xml:space="preserve">During implementation, GitHub was used as backup of the program and to record changes to the program. This is available at </w:t>
+      </w:r>
+      <w:hyperlink r:id="rId12" w:history="1">
+        <w:r>
+          <w:rPr>
+            <w:rStyle w:val="Hyperlink"/>
+          </w:rPr>
+          <w:t>https://github.com/spider93287/SDD-Project</w:t>
+        </w:r>
+      </w:hyperlink>
+    </w:p>
+    <w:p>
+      <w:r>
+        <w:t>The commit log is included in the project folder under “Commit-log.txt”</w:t>
+      </w:r>
+      <w:bookmarkStart w:id="1" w:name="_GoBack"/>
+      <w:bookmarkEnd w:id="1"/>
+    </w:p>
+    <w:p>
+      <w:pPr>
+        <w:pStyle w:val="Heading2"/>
+      </w:pPr>
+      <w:r>
         <w:t>User Documentation</w:t>
       </w:r>
     </w:p>
@@ -3134,7 +3162,7 @@
                     <pic:cNvPicPr/>
                   </pic:nvPicPr>
                   <pic:blipFill>
-                    <a:blip r:embed="rId12">
+                    <a:blip r:embed="rId13">
                       <a:extLst>
                         <a:ext uri="{28A0092B-C50C-407E-A947-70E740481C1C}">
                           <a14:useLocalDpi xmlns:a14="http://schemas.microsoft.com/office/drawing/2010/main" val="0"/>
@@ -3188,7 +3216,7 @@
                     <pic:cNvPicPr/>
                   </pic:nvPicPr>
                   <pic:blipFill>
-                    <a:blip r:embed="rId13" cstate="print">
+                    <a:blip r:embed="rId14" cstate="print">
                       <a:extLst>
                         <a:ext uri="{28A0092B-C50C-407E-A947-70E740481C1C}">
                           <a14:useLocalDpi xmlns:a14="http://schemas.microsoft.com/office/drawing/2010/main" val="0"/>
@@ -3227,7 +3255,6 @@
     <w:p/>
     <w:p>
       <w:r>
-        <w:lastRenderedPageBreak/>
         <w:t>Step 3: Select Angle, Time (or Maximum Height if it is an option) and enter the corresponding variable, then click OK.</w:t>
       </w:r>
     </w:p>
@@ -3253,7 +3280,7 @@
                     <pic:cNvPicPr/>
                   </pic:nvPicPr>
                   <pic:blipFill>
-                    <a:blip r:embed="rId14" cstate="print">
+                    <a:blip r:embed="rId15" cstate="print">
                       <a:extLst>
                         <a:ext uri="{28A0092B-C50C-407E-A947-70E740481C1C}">
                           <a14:useLocalDpi xmlns:a14="http://schemas.microsoft.com/office/drawing/2010/main" val="0"/>
@@ -3307,7 +3334,7 @@
                     <pic:cNvPicPr/>
                   </pic:nvPicPr>
                   <pic:blipFill>
-                    <a:blip r:embed="rId15" cstate="print">
+                    <a:blip r:embed="rId16" cstate="print">
                       <a:extLst>
                         <a:ext uri="{28A0092B-C50C-407E-A947-70E740481C1C}">
                           <a14:useLocalDpi xmlns:a14="http://schemas.microsoft.com/office/drawing/2010/main" val="0"/>
@@ -3345,6 +3372,7 @@
           <w:noProof/>
           <w:lang w:eastAsia="ja-JP"/>
         </w:rPr>
+        <w:lastRenderedPageBreak/>
         <w:drawing>
           <wp:inline distT="0" distB="0" distL="0" distR="0" wp14:anchorId="7B1837AF" wp14:editId="04DAB39E">
             <wp:extent cx="4191000" cy="2221332"/>
@@ -3361,7 +3389,7 @@
                     <pic:cNvPicPr/>
                   </pic:nvPicPr>
                   <pic:blipFill>
-                    <a:blip r:embed="rId16" cstate="print">
+                    <a:blip r:embed="rId17" cstate="print">
                       <a:extLst>
                         <a:ext uri="{28A0092B-C50C-407E-A947-70E740481C1C}">
                           <a14:useLocalDpi xmlns:a14="http://schemas.microsoft.com/office/drawing/2010/main" val="0"/>
@@ -3393,7 +3421,6 @@
     <w:p/>
     <w:p>
       <w:r>
-        <w:lastRenderedPageBreak/>
         <w:t xml:space="preserve">Step 6: The program will load a graph and show all the other variables for the projectile motion. </w:t>
       </w:r>
       <w:r>
@@ -3417,7 +3444,7 @@
                     <pic:cNvPicPr/>
                   </pic:nvPicPr>
                   <pic:blipFill>
-                    <a:blip r:embed="rId17" cstate="print">
+                    <a:blip r:embed="rId18" cstate="print">
                       <a:extLst>
                         <a:ext uri="{28A0092B-C50C-407E-A947-70E740481C1C}">
                           <a14:useLocalDpi xmlns:a14="http://schemas.microsoft.com/office/drawing/2010/main" val="0"/>
@@ -3456,6 +3483,7 @@
           <w:noProof/>
           <w:lang w:eastAsia="ja-JP"/>
         </w:rPr>
+        <w:lastRenderedPageBreak/>
         <w:drawing>
           <wp:inline distT="0" distB="0" distL="0" distR="0" wp14:anchorId="2850627D" wp14:editId="443E746C">
             <wp:extent cx="6247961" cy="3295650"/>
@@ -3472,7 +3500,7 @@
                     <pic:cNvPicPr/>
                   </pic:nvPicPr>
                   <pic:blipFill>
-                    <a:blip r:embed="rId18" cstate="print">
+                    <a:blip r:embed="rId19" cstate="print">
                       <a:extLst>
                         <a:ext uri="{28A0092B-C50C-407E-A947-70E740481C1C}">
                           <a14:useLocalDpi xmlns:a14="http://schemas.microsoft.com/office/drawing/2010/main" val="0"/>
@@ -3537,7 +3565,7 @@
                     <pic:cNvPicPr/>
                   </pic:nvPicPr>
                   <pic:blipFill>
-                    <a:blip r:embed="rId19" cstate="print">
+                    <a:blip r:embed="rId20" cstate="print">
                       <a:extLst>
                         <a:ext uri="{28A0092B-C50C-407E-A947-70E740481C1C}">
                           <a14:useLocalDpi xmlns:a14="http://schemas.microsoft.com/office/drawing/2010/main" val="0"/>
@@ -3575,6 +3603,7 @@
           <w:noProof/>
           <w:lang w:eastAsia="ja-JP"/>
         </w:rPr>
+        <w:lastRenderedPageBreak/>
         <w:drawing>
           <wp:inline distT="0" distB="0" distL="0" distR="0" wp14:anchorId="5B182A0B" wp14:editId="3D284852">
             <wp:extent cx="5731510" cy="3032125"/>
@@ -3591,7 +3620,7 @@
                     <pic:cNvPicPr/>
                   </pic:nvPicPr>
                   <pic:blipFill>
-                    <a:blip r:embed="rId20" cstate="print">
+                    <a:blip r:embed="rId21" cstate="print">
                       <a:extLst>
                         <a:ext uri="{28A0092B-C50C-407E-A947-70E740481C1C}">
                           <a14:useLocalDpi xmlns:a14="http://schemas.microsoft.com/office/drawing/2010/main" val="0"/>
@@ -3686,7 +3715,6 @@
     </w:p>
     <w:p>
       <w:r>
-        <w:lastRenderedPageBreak/>
         <w:t>Bug has been fixed, now program will detect whether a box is blank instead of whether it contains a 0.</w:t>
       </w:r>
     </w:p>
@@ -3831,6 +3859,7 @@
         <w:rPr>
           <w:b/>
         </w:rPr>
+        <w:lastRenderedPageBreak/>
         <w:t>Independent Trials Q16 2006</w:t>
       </w:r>
     </w:p>
@@ -4010,8 +4039,6 @@
       <w:r>
         <w:t>The program includes error checking to ensure no non-numeric characters are entered which may cause the program to crash.</w:t>
       </w:r>
-      <w:bookmarkStart w:id="1" w:name="_GoBack"/>
-      <w:bookmarkEnd w:id="1"/>
     </w:p>
     <w:p>
       <w:pPr>
@@ -4072,7 +4099,7 @@
                     <pic:cNvPicPr/>
                   </pic:nvPicPr>
                   <pic:blipFill>
-                    <a:blip r:embed="rId21" cstate="print">
+                    <a:blip r:embed="rId22" cstate="print">
                       <a:extLst>
                         <a:ext uri="{28A0092B-C50C-407E-A947-70E740481C1C}">
                           <a14:useLocalDpi xmlns:a14="http://schemas.microsoft.com/office/drawing/2010/main" val="0"/>
@@ -4144,7 +4171,7 @@
                     <pic:cNvPicPr/>
                   </pic:nvPicPr>
                   <pic:blipFill>
-                    <a:blip r:embed="rId22" cstate="print">
+                    <a:blip r:embed="rId23" cstate="print">
                       <a:extLst>
                         <a:ext uri="{28A0092B-C50C-407E-A947-70E740481C1C}">
                           <a14:useLocalDpi xmlns:a14="http://schemas.microsoft.com/office/drawing/2010/main" val="0"/>
@@ -4251,7 +4278,7 @@
       </w:r>
     </w:p>
     <w:p>
-      <w:hyperlink r:id="rId23" w:history="1">
+      <w:hyperlink r:id="rId24" w:history="1">
         <w:r>
           <w:rPr>
             <w:rStyle w:val="Hyperlink"/>

</xml_diff>